<commit_message>
Ažuriran prijedlog projekta i studija izvedivosti projekta
</commit_message>
<xml_diff>
--- a/DZ1/Prijedlog projekta.docx
+++ b/DZ1/Prijedlog projekta.docx
@@ -237,7 +237,7 @@
           <w:r>
             <w:fldChar w:fldCharType="separate"/>
           </w:r>
-          <w:hyperlink w:anchor="_Toc192970869" w:history="1">
+          <w:hyperlink w:anchor="_Toc193828033" w:history="1">
             <w:r>
               <w:rPr>
                 <w:rStyle w:val="Hiperveza"/>
@@ -281,7 +281,7 @@
                 <w:noProof/>
                 <w:webHidden/>
               </w:rPr>
-              <w:instrText xml:space="preserve"> PAGEREF _Toc192970869 \h </w:instrText>
+              <w:instrText xml:space="preserve"> PAGEREF _Toc193828033 \h </w:instrText>
             </w:r>
             <w:r>
               <w:rPr>
@@ -301,7 +301,7 @@
                 <w:noProof/>
                 <w:webHidden/>
               </w:rPr>
-              <w:t>1</w:t>
+              <w:t>3</w:t>
             </w:r>
             <w:r>
               <w:rPr>
@@ -323,7 +323,7 @@
               <w14:ligatures w14:val="standardContextual"/>
             </w:rPr>
           </w:pPr>
-          <w:hyperlink w:anchor="_Toc192970870" w:history="1">
+          <w:hyperlink w:anchor="_Toc193828034" w:history="1">
             <w:r>
               <w:rPr>
                 <w:rStyle w:val="Hiperveza"/>
@@ -367,7 +367,7 @@
                 <w:noProof/>
                 <w:webHidden/>
               </w:rPr>
-              <w:instrText xml:space="preserve"> PAGEREF _Toc192970870 \h </w:instrText>
+              <w:instrText xml:space="preserve"> PAGEREF _Toc193828034 \h </w:instrText>
             </w:r>
             <w:r>
               <w:rPr>
@@ -387,7 +387,7 @@
                 <w:noProof/>
                 <w:webHidden/>
               </w:rPr>
-              <w:t>1</w:t>
+              <w:t>3</w:t>
             </w:r>
             <w:r>
               <w:rPr>
@@ -409,7 +409,7 @@
               <w14:ligatures w14:val="standardContextual"/>
             </w:rPr>
           </w:pPr>
-          <w:hyperlink w:anchor="_Toc192970871" w:history="1">
+          <w:hyperlink w:anchor="_Toc193828035" w:history="1">
             <w:r>
               <w:rPr>
                 <w:rStyle w:val="Hiperveza"/>
@@ -453,7 +453,7 @@
                 <w:noProof/>
                 <w:webHidden/>
               </w:rPr>
-              <w:instrText xml:space="preserve"> PAGEREF _Toc192970871 \h </w:instrText>
+              <w:instrText xml:space="preserve"> PAGEREF _Toc193828035 \h </w:instrText>
             </w:r>
             <w:r>
               <w:rPr>
@@ -473,7 +473,7 @@
                 <w:noProof/>
                 <w:webHidden/>
               </w:rPr>
-              <w:t>1</w:t>
+              <w:t>3</w:t>
             </w:r>
             <w:r>
               <w:rPr>
@@ -495,7 +495,7 @@
               <w14:ligatures w14:val="standardContextual"/>
             </w:rPr>
           </w:pPr>
-          <w:hyperlink w:anchor="_Toc192970872" w:history="1">
+          <w:hyperlink w:anchor="_Toc193828036" w:history="1">
             <w:r>
               <w:rPr>
                 <w:rStyle w:val="Hiperveza"/>
@@ -539,7 +539,7 @@
                 <w:noProof/>
                 <w:webHidden/>
               </w:rPr>
-              <w:instrText xml:space="preserve"> PAGEREF _Toc192970872 \h </w:instrText>
+              <w:instrText xml:space="preserve"> PAGEREF _Toc193828036 \h </w:instrText>
             </w:r>
             <w:r>
               <w:rPr>
@@ -559,7 +559,7 @@
                 <w:noProof/>
                 <w:webHidden/>
               </w:rPr>
-              <w:t>1</w:t>
+              <w:t>3</w:t>
             </w:r>
             <w:r>
               <w:rPr>
@@ -581,7 +581,7 @@
               <w14:ligatures w14:val="standardContextual"/>
             </w:rPr>
           </w:pPr>
-          <w:hyperlink w:anchor="_Toc192970873" w:history="1">
+          <w:hyperlink w:anchor="_Toc193828037" w:history="1">
             <w:r>
               <w:rPr>
                 <w:rStyle w:val="Hiperveza"/>
@@ -625,7 +625,7 @@
                 <w:noProof/>
                 <w:webHidden/>
               </w:rPr>
-              <w:instrText xml:space="preserve"> PAGEREF _Toc192970873 \h </w:instrText>
+              <w:instrText xml:space="preserve"> PAGEREF _Toc193828037 \h </w:instrText>
             </w:r>
             <w:r>
               <w:rPr>
@@ -645,7 +645,7 @@
                 <w:noProof/>
                 <w:webHidden/>
               </w:rPr>
-              <w:t>2</w:t>
+              <w:t>4</w:t>
             </w:r>
             <w:r>
               <w:rPr>
@@ -667,7 +667,7 @@
               <w14:ligatures w14:val="standardContextual"/>
             </w:rPr>
           </w:pPr>
-          <w:hyperlink w:anchor="_Toc192970874" w:history="1">
+          <w:hyperlink w:anchor="_Toc193828038" w:history="1">
             <w:r>
               <w:rPr>
                 <w:rStyle w:val="Hiperveza"/>
@@ -711,7 +711,7 @@
                 <w:noProof/>
                 <w:webHidden/>
               </w:rPr>
-              <w:instrText xml:space="preserve"> PAGEREF _Toc192970874 \h </w:instrText>
+              <w:instrText xml:space="preserve"> PAGEREF _Toc193828038 \h </w:instrText>
             </w:r>
             <w:r>
               <w:rPr>
@@ -731,7 +731,7 @@
                 <w:noProof/>
                 <w:webHidden/>
               </w:rPr>
-              <w:t>2</w:t>
+              <w:t>4</w:t>
             </w:r>
             <w:r>
               <w:rPr>
@@ -753,7 +753,7 @@
               <w14:ligatures w14:val="standardContextual"/>
             </w:rPr>
           </w:pPr>
-          <w:hyperlink w:anchor="_Toc192970875" w:history="1">
+          <w:hyperlink w:anchor="_Toc193828039" w:history="1">
             <w:r>
               <w:rPr>
                 <w:rStyle w:val="Hiperveza"/>
@@ -799,7 +799,7 @@
                 <w:noProof/>
                 <w:webHidden/>
               </w:rPr>
-              <w:instrText xml:space="preserve"> PAGEREF _Toc192970875 \h </w:instrText>
+              <w:instrText xml:space="preserve"> PAGEREF _Toc193828039 \h </w:instrText>
             </w:r>
             <w:r>
               <w:rPr>
@@ -819,7 +819,7 @@
                 <w:noProof/>
                 <w:webHidden/>
               </w:rPr>
-              <w:t>3</w:t>
+              <w:t>5</w:t>
             </w:r>
             <w:r>
               <w:rPr>
@@ -841,24 +841,40 @@
               <w14:ligatures w14:val="standardContextual"/>
             </w:rPr>
           </w:pPr>
-          <w:hyperlink w:anchor="_Toc192970876" w:history="1">
+          <w:hyperlink w:anchor="_Toc193828040" w:history="1">
             <w:r>
               <w:rPr>
                 <w:rStyle w:val="Hiperveza"/>
                 <w:noProof/>
-                <w:lang w:eastAsia="hr-HR"/>
-              </w:rPr>
-              <w:t>Sažetak</w:t>
-            </w:r>
-            <w:r>
-              <w:rPr>
-                <w:noProof/>
-                <w:webHidden/>
+              </w:rPr>
+              <w:t>3.</w:t>
+            </w:r>
+            <w:r>
+              <w:rPr>
+                <w:rFonts w:asciiTheme="minorHAnsi" w:eastAsiaTheme="minorEastAsia" w:hAnsiTheme="minorHAnsi" w:cstheme="minorBidi"/>
+                <w:noProof/>
+                <w:kern w:val="2"/>
+                <w:lang w:eastAsia="en-GB"/>
+                <w14:ligatures w14:val="standardContextual"/>
               </w:rPr>
               <w:tab/>
             </w:r>
             <w:r>
               <w:rPr>
+                <w:rStyle w:val="Hiperveza"/>
+                <w:noProof/>
+              </w:rPr>
+              <w:t>Studija izvedivosti prijedloga</w:t>
+            </w:r>
+            <w:r>
+              <w:rPr>
+                <w:noProof/>
+                <w:webHidden/>
+              </w:rPr>
+              <w:tab/>
+            </w:r>
+            <w:r>
+              <w:rPr>
                 <w:noProof/>
                 <w:webHidden/>
               </w:rPr>
@@ -869,7 +885,7 @@
                 <w:noProof/>
                 <w:webHidden/>
               </w:rPr>
-              <w:instrText xml:space="preserve"> PAGEREF _Toc192970876 \h </w:instrText>
+              <w:instrText xml:space="preserve"> PAGEREF _Toc193828040 \h </w:instrText>
             </w:r>
             <w:r>
               <w:rPr>
@@ -889,7 +905,7 @@
                 <w:noProof/>
                 <w:webHidden/>
               </w:rPr>
-              <w:t>4</w:t>
+              <w:t>6</w:t>
             </w:r>
             <w:r>
               <w:rPr>
@@ -911,24 +927,40 @@
               <w14:ligatures w14:val="standardContextual"/>
             </w:rPr>
           </w:pPr>
-          <w:hyperlink w:anchor="_Toc192970877" w:history="1">
+          <w:hyperlink w:anchor="_Toc193828041" w:history="1">
             <w:r>
               <w:rPr>
                 <w:rStyle w:val="Hiperveza"/>
                 <w:noProof/>
-                <w:lang w:eastAsia="hr-HR"/>
-              </w:rPr>
-              <w:t>Summary</w:t>
-            </w:r>
-            <w:r>
-              <w:rPr>
-                <w:noProof/>
-                <w:webHidden/>
+              </w:rPr>
+              <w:t>4.</w:t>
+            </w:r>
+            <w:r>
+              <w:rPr>
+                <w:rFonts w:asciiTheme="minorHAnsi" w:eastAsiaTheme="minorEastAsia" w:hAnsiTheme="minorHAnsi" w:cstheme="minorBidi"/>
+                <w:noProof/>
+                <w:kern w:val="2"/>
+                <w:lang w:eastAsia="en-GB"/>
+                <w14:ligatures w14:val="standardContextual"/>
               </w:rPr>
               <w:tab/>
             </w:r>
             <w:r>
               <w:rPr>
+                <w:rStyle w:val="Hiperveza"/>
+                <w:noProof/>
+              </w:rPr>
+              <w:t>Specifikacija zahtjeva</w:t>
+            </w:r>
+            <w:r>
+              <w:rPr>
+                <w:noProof/>
+                <w:webHidden/>
+              </w:rPr>
+              <w:tab/>
+            </w:r>
+            <w:r>
+              <w:rPr>
                 <w:noProof/>
                 <w:webHidden/>
               </w:rPr>
@@ -939,7 +971,7 @@
                 <w:noProof/>
                 <w:webHidden/>
               </w:rPr>
-              <w:instrText xml:space="preserve"> PAGEREF _Toc192970877 \h </w:instrText>
+              <w:instrText xml:space="preserve"> PAGEREF _Toc193828041 \h </w:instrText>
             </w:r>
             <w:r>
               <w:rPr>
@@ -959,7 +991,7 @@
                 <w:noProof/>
                 <w:webHidden/>
               </w:rPr>
-              <w:t>5</w:t>
+              <w:t>7</w:t>
             </w:r>
             <w:r>
               <w:rPr>
@@ -972,7 +1004,7 @@
         </w:p>
         <w:p>
           <w:pPr>
-            <w:pStyle w:val="Sadraj1"/>
+            <w:pStyle w:val="Sadraj2"/>
             <w:rPr>
               <w:rFonts w:asciiTheme="minorHAnsi" w:eastAsiaTheme="minorEastAsia" w:hAnsiTheme="minorHAnsi" w:cstheme="minorBidi"/>
               <w:noProof/>
@@ -981,24 +1013,40 @@
               <w14:ligatures w14:val="standardContextual"/>
             </w:rPr>
           </w:pPr>
-          <w:hyperlink w:anchor="_Toc192970878" w:history="1">
+          <w:hyperlink w:anchor="_Toc193828042" w:history="1">
             <w:r>
               <w:rPr>
                 <w:rStyle w:val="Hiperveza"/>
                 <w:noProof/>
-                <w:lang w:eastAsia="hr-HR"/>
-              </w:rPr>
-              <w:t>Zaključak</w:t>
-            </w:r>
-            <w:r>
-              <w:rPr>
-                <w:noProof/>
-                <w:webHidden/>
+              </w:rPr>
+              <w:t>4.1.</w:t>
+            </w:r>
+            <w:r>
+              <w:rPr>
+                <w:rFonts w:asciiTheme="minorHAnsi" w:eastAsiaTheme="minorEastAsia" w:hAnsiTheme="minorHAnsi" w:cstheme="minorBidi"/>
+                <w:noProof/>
+                <w:kern w:val="2"/>
+                <w:lang w:eastAsia="en-GB"/>
+                <w14:ligatures w14:val="standardContextual"/>
               </w:rPr>
               <w:tab/>
             </w:r>
             <w:r>
               <w:rPr>
+                <w:rStyle w:val="Hiperveza"/>
+                <w:noProof/>
+              </w:rPr>
+              <w:t>Poslovni zahtjevi</w:t>
+            </w:r>
+            <w:r>
+              <w:rPr>
+                <w:noProof/>
+                <w:webHidden/>
+              </w:rPr>
+              <w:tab/>
+            </w:r>
+            <w:r>
+              <w:rPr>
                 <w:noProof/>
                 <w:webHidden/>
               </w:rPr>
@@ -1009,7 +1057,7 @@
                 <w:noProof/>
                 <w:webHidden/>
               </w:rPr>
-              <w:instrText xml:space="preserve"> PAGEREF _Toc192970878 \h </w:instrText>
+              <w:instrText xml:space="preserve"> PAGEREF _Toc193828042 \h </w:instrText>
             </w:r>
             <w:r>
               <w:rPr>
@@ -1029,7 +1077,7 @@
                 <w:noProof/>
                 <w:webHidden/>
               </w:rPr>
-              <w:t>6</w:t>
+              <w:t>7</w:t>
             </w:r>
             <w:r>
               <w:rPr>
@@ -1042,7 +1090,11 @@
         </w:p>
         <w:p>
           <w:pPr>
-            <w:pStyle w:val="Sadraj1"/>
+            <w:pStyle w:val="Sadraj3"/>
+            <w:tabs>
+              <w:tab w:val="left" w:pos="1440"/>
+              <w:tab w:val="right" w:leader="dot" w:pos="9016"/>
+            </w:tabs>
             <w:rPr>
               <w:rFonts w:asciiTheme="minorHAnsi" w:eastAsiaTheme="minorEastAsia" w:hAnsiTheme="minorHAnsi" w:cstheme="minorBidi"/>
               <w:noProof/>
@@ -1051,23 +1103,40 @@
               <w14:ligatures w14:val="standardContextual"/>
             </w:rPr>
           </w:pPr>
-          <w:hyperlink w:anchor="_Toc192970879" w:history="1">
+          <w:hyperlink w:anchor="_Toc193828043" w:history="1">
             <w:r>
               <w:rPr>
                 <w:rStyle w:val="Hiperveza"/>
                 <w:noProof/>
               </w:rPr>
-              <w:t>Literatura</w:t>
-            </w:r>
-            <w:r>
-              <w:rPr>
-                <w:noProof/>
-                <w:webHidden/>
+              <w:t>4.1.1.</w:t>
+            </w:r>
+            <w:r>
+              <w:rPr>
+                <w:rFonts w:asciiTheme="minorHAnsi" w:eastAsiaTheme="minorEastAsia" w:hAnsiTheme="minorHAnsi" w:cstheme="minorBidi"/>
+                <w:noProof/>
+                <w:kern w:val="2"/>
+                <w:lang w:eastAsia="en-GB"/>
+                <w14:ligatures w14:val="standardContextual"/>
               </w:rPr>
               <w:tab/>
             </w:r>
             <w:r>
               <w:rPr>
+                <w:rStyle w:val="Hiperveza"/>
+                <w:noProof/>
+              </w:rPr>
+              <w:t>Jednostavnije i efikasnije upravljanje objektom</w:t>
+            </w:r>
+            <w:r>
+              <w:rPr>
+                <w:noProof/>
+                <w:webHidden/>
+              </w:rPr>
+              <w:tab/>
+            </w:r>
+            <w:r>
+              <w:rPr>
                 <w:noProof/>
                 <w:webHidden/>
               </w:rPr>
@@ -1078,7 +1147,7 @@
                 <w:noProof/>
                 <w:webHidden/>
               </w:rPr>
-              <w:instrText xml:space="preserve"> PAGEREF _Toc192970879 \h </w:instrText>
+              <w:instrText xml:space="preserve"> PAGEREF _Toc193828043 \h </w:instrText>
             </w:r>
             <w:r>
               <w:rPr>
@@ -1111,7 +1180,11 @@
         </w:p>
         <w:p>
           <w:pPr>
-            <w:pStyle w:val="Sadraj1"/>
+            <w:pStyle w:val="Sadraj3"/>
+            <w:tabs>
+              <w:tab w:val="left" w:pos="1440"/>
+              <w:tab w:val="right" w:leader="dot" w:pos="9016"/>
+            </w:tabs>
             <w:rPr>
               <w:rFonts w:asciiTheme="minorHAnsi" w:eastAsiaTheme="minorEastAsia" w:hAnsiTheme="minorHAnsi" w:cstheme="minorBidi"/>
               <w:noProof/>
@@ -1120,23 +1193,40 @@
               <w14:ligatures w14:val="standardContextual"/>
             </w:rPr>
           </w:pPr>
-          <w:hyperlink w:anchor="_Toc192970880" w:history="1">
+          <w:hyperlink w:anchor="_Toc193828044" w:history="1">
             <w:r>
               <w:rPr>
                 <w:rStyle w:val="Hiperveza"/>
                 <w:noProof/>
               </w:rPr>
-              <w:t>Skraćenice</w:t>
-            </w:r>
-            <w:r>
-              <w:rPr>
-                <w:noProof/>
-                <w:webHidden/>
+              <w:t>4.1.2.</w:t>
+            </w:r>
+            <w:r>
+              <w:rPr>
+                <w:rFonts w:asciiTheme="minorHAnsi" w:eastAsiaTheme="minorEastAsia" w:hAnsiTheme="minorHAnsi" w:cstheme="minorBidi"/>
+                <w:noProof/>
+                <w:kern w:val="2"/>
+                <w:lang w:eastAsia="en-GB"/>
+                <w14:ligatures w14:val="standardContextual"/>
               </w:rPr>
               <w:tab/>
             </w:r>
             <w:r>
               <w:rPr>
+                <w:rStyle w:val="Hiperveza"/>
+                <w:noProof/>
+              </w:rPr>
+              <w:t>Optimizacija upravljanja kapacitetima objekta</w:t>
+            </w:r>
+            <w:r>
+              <w:rPr>
+                <w:noProof/>
+                <w:webHidden/>
+              </w:rPr>
+              <w:tab/>
+            </w:r>
+            <w:r>
+              <w:rPr>
                 <w:noProof/>
                 <w:webHidden/>
               </w:rPr>
@@ -1147,7 +1237,7 @@
                 <w:noProof/>
                 <w:webHidden/>
               </w:rPr>
-              <w:instrText xml:space="preserve"> PAGEREF _Toc192970880 \h </w:instrText>
+              <w:instrText xml:space="preserve"> PAGEREF _Toc193828044 \h </w:instrText>
             </w:r>
             <w:r>
               <w:rPr>
@@ -1167,7 +1257,1525 @@
                 <w:noProof/>
                 <w:webHidden/>
               </w:rPr>
+              <w:t>7</w:t>
+            </w:r>
+            <w:r>
+              <w:rPr>
+                <w:noProof/>
+                <w:webHidden/>
+              </w:rPr>
+              <w:fldChar w:fldCharType="end"/>
+            </w:r>
+          </w:hyperlink>
+        </w:p>
+        <w:p>
+          <w:pPr>
+            <w:pStyle w:val="Sadraj3"/>
+            <w:tabs>
+              <w:tab w:val="left" w:pos="1440"/>
+              <w:tab w:val="right" w:leader="dot" w:pos="9016"/>
+            </w:tabs>
+            <w:rPr>
+              <w:rFonts w:asciiTheme="minorHAnsi" w:eastAsiaTheme="minorEastAsia" w:hAnsiTheme="minorHAnsi" w:cstheme="minorBidi"/>
+              <w:noProof/>
+              <w:kern w:val="2"/>
+              <w:lang w:eastAsia="en-GB"/>
+              <w14:ligatures w14:val="standardContextual"/>
+            </w:rPr>
+          </w:pPr>
+          <w:hyperlink w:anchor="_Toc193828045" w:history="1">
+            <w:r>
+              <w:rPr>
+                <w:rStyle w:val="Hiperveza"/>
+                <w:noProof/>
+              </w:rPr>
+              <w:t>4.1.3.</w:t>
+            </w:r>
+            <w:r>
+              <w:rPr>
+                <w:rFonts w:asciiTheme="minorHAnsi" w:eastAsiaTheme="minorEastAsia" w:hAnsiTheme="minorHAnsi" w:cstheme="minorBidi"/>
+                <w:noProof/>
+                <w:kern w:val="2"/>
+                <w:lang w:eastAsia="en-GB"/>
+                <w14:ligatures w14:val="standardContextual"/>
+              </w:rPr>
+              <w:tab/>
+            </w:r>
+            <w:r>
+              <w:rPr>
+                <w:rStyle w:val="Hiperveza"/>
+                <w:noProof/>
+              </w:rPr>
+              <w:t>Olakšano donošenje strateških odluka</w:t>
+            </w:r>
+            <w:r>
+              <w:rPr>
+                <w:noProof/>
+                <w:webHidden/>
+              </w:rPr>
+              <w:tab/>
+            </w:r>
+            <w:r>
+              <w:rPr>
+                <w:noProof/>
+                <w:webHidden/>
+              </w:rPr>
+              <w:fldChar w:fldCharType="begin"/>
+            </w:r>
+            <w:r>
+              <w:rPr>
+                <w:noProof/>
+                <w:webHidden/>
+              </w:rPr>
+              <w:instrText xml:space="preserve"> PAGEREF _Toc193828045 \h </w:instrText>
+            </w:r>
+            <w:r>
+              <w:rPr>
+                <w:noProof/>
+                <w:webHidden/>
+              </w:rPr>
+            </w:r>
+            <w:r>
+              <w:rPr>
+                <w:noProof/>
+                <w:webHidden/>
+              </w:rPr>
+              <w:fldChar w:fldCharType="separate"/>
+            </w:r>
+            <w:r>
+              <w:rPr>
+                <w:noProof/>
+                <w:webHidden/>
+              </w:rPr>
+              <w:t>7</w:t>
+            </w:r>
+            <w:r>
+              <w:rPr>
+                <w:noProof/>
+                <w:webHidden/>
+              </w:rPr>
+              <w:fldChar w:fldCharType="end"/>
+            </w:r>
+          </w:hyperlink>
+        </w:p>
+        <w:p>
+          <w:pPr>
+            <w:pStyle w:val="Sadraj2"/>
+            <w:rPr>
+              <w:rFonts w:asciiTheme="minorHAnsi" w:eastAsiaTheme="minorEastAsia" w:hAnsiTheme="minorHAnsi" w:cstheme="minorBidi"/>
+              <w:noProof/>
+              <w:kern w:val="2"/>
+              <w:lang w:eastAsia="en-GB"/>
+              <w14:ligatures w14:val="standardContextual"/>
+            </w:rPr>
+          </w:pPr>
+          <w:hyperlink w:anchor="_Toc193828046" w:history="1">
+            <w:r>
+              <w:rPr>
+                <w:rStyle w:val="Hiperveza"/>
+                <w:noProof/>
+              </w:rPr>
+              <w:t>4.2.</w:t>
+            </w:r>
+            <w:r>
+              <w:rPr>
+                <w:rFonts w:asciiTheme="minorHAnsi" w:eastAsiaTheme="minorEastAsia" w:hAnsiTheme="minorHAnsi" w:cstheme="minorBidi"/>
+                <w:noProof/>
+                <w:kern w:val="2"/>
+                <w:lang w:eastAsia="en-GB"/>
+                <w14:ligatures w14:val="standardContextual"/>
+              </w:rPr>
+              <w:tab/>
+            </w:r>
+            <w:r>
+              <w:rPr>
+                <w:rStyle w:val="Hiperveza"/>
+                <w:noProof/>
+              </w:rPr>
+              <w:t>Korisnički zahtjevi</w:t>
+            </w:r>
+            <w:r>
+              <w:rPr>
+                <w:noProof/>
+                <w:webHidden/>
+              </w:rPr>
+              <w:tab/>
+            </w:r>
+            <w:r>
+              <w:rPr>
+                <w:noProof/>
+                <w:webHidden/>
+              </w:rPr>
+              <w:fldChar w:fldCharType="begin"/>
+            </w:r>
+            <w:r>
+              <w:rPr>
+                <w:noProof/>
+                <w:webHidden/>
+              </w:rPr>
+              <w:instrText xml:space="preserve"> PAGEREF _Toc193828046 \h </w:instrText>
+            </w:r>
+            <w:r>
+              <w:rPr>
+                <w:noProof/>
+                <w:webHidden/>
+              </w:rPr>
+            </w:r>
+            <w:r>
+              <w:rPr>
+                <w:noProof/>
+                <w:webHidden/>
+              </w:rPr>
+              <w:fldChar w:fldCharType="separate"/>
+            </w:r>
+            <w:r>
+              <w:rPr>
+                <w:noProof/>
+                <w:webHidden/>
+              </w:rPr>
+              <w:t>7</w:t>
+            </w:r>
+            <w:r>
+              <w:rPr>
+                <w:noProof/>
+                <w:webHidden/>
+              </w:rPr>
+              <w:fldChar w:fldCharType="end"/>
+            </w:r>
+          </w:hyperlink>
+        </w:p>
+        <w:p>
+          <w:pPr>
+            <w:pStyle w:val="Sadraj3"/>
+            <w:tabs>
+              <w:tab w:val="left" w:pos="1440"/>
+              <w:tab w:val="right" w:leader="dot" w:pos="9016"/>
+            </w:tabs>
+            <w:rPr>
+              <w:rFonts w:asciiTheme="minorHAnsi" w:eastAsiaTheme="minorEastAsia" w:hAnsiTheme="minorHAnsi" w:cstheme="minorBidi"/>
+              <w:noProof/>
+              <w:kern w:val="2"/>
+              <w:lang w:eastAsia="en-GB"/>
+              <w14:ligatures w14:val="standardContextual"/>
+            </w:rPr>
+          </w:pPr>
+          <w:hyperlink w:anchor="_Toc193828047" w:history="1">
+            <w:r>
+              <w:rPr>
+                <w:rStyle w:val="Hiperveza"/>
+                <w:noProof/>
+              </w:rPr>
+              <w:t>4.2.1.</w:t>
+            </w:r>
+            <w:r>
+              <w:rPr>
+                <w:rFonts w:asciiTheme="minorHAnsi" w:eastAsiaTheme="minorEastAsia" w:hAnsiTheme="minorHAnsi" w:cstheme="minorBidi"/>
+                <w:noProof/>
+                <w:kern w:val="2"/>
+                <w:lang w:eastAsia="en-GB"/>
+                <w14:ligatures w14:val="standardContextual"/>
+              </w:rPr>
+              <w:tab/>
+            </w:r>
+            <w:r>
+              <w:rPr>
+                <w:rStyle w:val="Hiperveza"/>
+                <w:noProof/>
+              </w:rPr>
+              <w:t>Pregled svih otvorenih narudžbi</w:t>
+            </w:r>
+            <w:r>
+              <w:rPr>
+                <w:noProof/>
+                <w:webHidden/>
+              </w:rPr>
+              <w:tab/>
+            </w:r>
+            <w:r>
+              <w:rPr>
+                <w:noProof/>
+                <w:webHidden/>
+              </w:rPr>
+              <w:fldChar w:fldCharType="begin"/>
+            </w:r>
+            <w:r>
+              <w:rPr>
+                <w:noProof/>
+                <w:webHidden/>
+              </w:rPr>
+              <w:instrText xml:space="preserve"> PAGEREF _Toc193828047 \h </w:instrText>
+            </w:r>
+            <w:r>
+              <w:rPr>
+                <w:noProof/>
+                <w:webHidden/>
+              </w:rPr>
+            </w:r>
+            <w:r>
+              <w:rPr>
+                <w:noProof/>
+                <w:webHidden/>
+              </w:rPr>
+              <w:fldChar w:fldCharType="separate"/>
+            </w:r>
+            <w:r>
+              <w:rPr>
+                <w:noProof/>
+                <w:webHidden/>
+              </w:rPr>
+              <w:t>7</w:t>
+            </w:r>
+            <w:r>
+              <w:rPr>
+                <w:noProof/>
+                <w:webHidden/>
+              </w:rPr>
+              <w:fldChar w:fldCharType="end"/>
+            </w:r>
+          </w:hyperlink>
+        </w:p>
+        <w:p>
+          <w:pPr>
+            <w:pStyle w:val="Sadraj3"/>
+            <w:tabs>
+              <w:tab w:val="left" w:pos="1440"/>
+              <w:tab w:val="right" w:leader="dot" w:pos="9016"/>
+            </w:tabs>
+            <w:rPr>
+              <w:rFonts w:asciiTheme="minorHAnsi" w:eastAsiaTheme="minorEastAsia" w:hAnsiTheme="minorHAnsi" w:cstheme="minorBidi"/>
+              <w:noProof/>
+              <w:kern w:val="2"/>
+              <w:lang w:eastAsia="en-GB"/>
+              <w14:ligatures w14:val="standardContextual"/>
+            </w:rPr>
+          </w:pPr>
+          <w:hyperlink w:anchor="_Toc193828048" w:history="1">
+            <w:r>
+              <w:rPr>
+                <w:rStyle w:val="Hiperveza"/>
+                <w:noProof/>
+              </w:rPr>
+              <w:t>4.2.2.</w:t>
+            </w:r>
+            <w:r>
+              <w:rPr>
+                <w:rFonts w:asciiTheme="minorHAnsi" w:eastAsiaTheme="minorEastAsia" w:hAnsiTheme="minorHAnsi" w:cstheme="minorBidi"/>
+                <w:noProof/>
+                <w:kern w:val="2"/>
+                <w:lang w:eastAsia="en-GB"/>
+                <w14:ligatures w14:val="standardContextual"/>
+              </w:rPr>
+              <w:tab/>
+            </w:r>
+            <w:r>
+              <w:rPr>
+                <w:rStyle w:val="Hiperveza"/>
+                <w:noProof/>
+              </w:rPr>
+              <w:t>Jednostavna online rezervacija</w:t>
+            </w:r>
+            <w:r>
+              <w:rPr>
+                <w:noProof/>
+                <w:webHidden/>
+              </w:rPr>
+              <w:tab/>
+            </w:r>
+            <w:r>
+              <w:rPr>
+                <w:noProof/>
+                <w:webHidden/>
+              </w:rPr>
+              <w:fldChar w:fldCharType="begin"/>
+            </w:r>
+            <w:r>
+              <w:rPr>
+                <w:noProof/>
+                <w:webHidden/>
+              </w:rPr>
+              <w:instrText xml:space="preserve"> PAGEREF _Toc193828048 \h </w:instrText>
+            </w:r>
+            <w:r>
+              <w:rPr>
+                <w:noProof/>
+                <w:webHidden/>
+              </w:rPr>
+            </w:r>
+            <w:r>
+              <w:rPr>
+                <w:noProof/>
+                <w:webHidden/>
+              </w:rPr>
+              <w:fldChar w:fldCharType="separate"/>
+            </w:r>
+            <w:r>
+              <w:rPr>
+                <w:noProof/>
+                <w:webHidden/>
+              </w:rPr>
+              <w:t>7</w:t>
+            </w:r>
+            <w:r>
+              <w:rPr>
+                <w:noProof/>
+                <w:webHidden/>
+              </w:rPr>
+              <w:fldChar w:fldCharType="end"/>
+            </w:r>
+          </w:hyperlink>
+        </w:p>
+        <w:p>
+          <w:pPr>
+            <w:pStyle w:val="Sadraj3"/>
+            <w:tabs>
+              <w:tab w:val="left" w:pos="1440"/>
+              <w:tab w:val="right" w:leader="dot" w:pos="9016"/>
+            </w:tabs>
+            <w:rPr>
+              <w:rFonts w:asciiTheme="minorHAnsi" w:eastAsiaTheme="minorEastAsia" w:hAnsiTheme="minorHAnsi" w:cstheme="minorBidi"/>
+              <w:noProof/>
+              <w:kern w:val="2"/>
+              <w:lang w:eastAsia="en-GB"/>
+              <w14:ligatures w14:val="standardContextual"/>
+            </w:rPr>
+          </w:pPr>
+          <w:hyperlink w:anchor="_Toc193828049" w:history="1">
+            <w:r>
+              <w:rPr>
+                <w:rStyle w:val="Hiperveza"/>
+                <w:noProof/>
+              </w:rPr>
+              <w:t>4.2.3.</w:t>
+            </w:r>
+            <w:r>
+              <w:rPr>
+                <w:rFonts w:asciiTheme="minorHAnsi" w:eastAsiaTheme="minorEastAsia" w:hAnsiTheme="minorHAnsi" w:cstheme="minorBidi"/>
+                <w:noProof/>
+                <w:kern w:val="2"/>
+                <w:lang w:eastAsia="en-GB"/>
+                <w14:ligatures w14:val="standardContextual"/>
+              </w:rPr>
+              <w:tab/>
+            </w:r>
+            <w:r>
+              <w:rPr>
+                <w:rStyle w:val="Hiperveza"/>
+                <w:noProof/>
+              </w:rPr>
+              <w:t>Pristup podacima poslovanja</w:t>
+            </w:r>
+            <w:r>
+              <w:rPr>
+                <w:noProof/>
+                <w:webHidden/>
+              </w:rPr>
+              <w:tab/>
+            </w:r>
+            <w:r>
+              <w:rPr>
+                <w:noProof/>
+                <w:webHidden/>
+              </w:rPr>
+              <w:fldChar w:fldCharType="begin"/>
+            </w:r>
+            <w:r>
+              <w:rPr>
+                <w:noProof/>
+                <w:webHidden/>
+              </w:rPr>
+              <w:instrText xml:space="preserve"> PAGEREF _Toc193828049 \h </w:instrText>
+            </w:r>
+            <w:r>
+              <w:rPr>
+                <w:noProof/>
+                <w:webHidden/>
+              </w:rPr>
+            </w:r>
+            <w:r>
+              <w:rPr>
+                <w:noProof/>
+                <w:webHidden/>
+              </w:rPr>
+              <w:fldChar w:fldCharType="separate"/>
+            </w:r>
+            <w:r>
+              <w:rPr>
+                <w:noProof/>
+                <w:webHidden/>
+              </w:rPr>
+              <w:t>7</w:t>
+            </w:r>
+            <w:r>
+              <w:rPr>
+                <w:noProof/>
+                <w:webHidden/>
+              </w:rPr>
+              <w:fldChar w:fldCharType="end"/>
+            </w:r>
+          </w:hyperlink>
+        </w:p>
+        <w:p>
+          <w:pPr>
+            <w:pStyle w:val="Sadraj2"/>
+            <w:rPr>
+              <w:rFonts w:asciiTheme="minorHAnsi" w:eastAsiaTheme="minorEastAsia" w:hAnsiTheme="minorHAnsi" w:cstheme="minorBidi"/>
+              <w:noProof/>
+              <w:kern w:val="2"/>
+              <w:lang w:eastAsia="en-GB"/>
+              <w14:ligatures w14:val="standardContextual"/>
+            </w:rPr>
+          </w:pPr>
+          <w:hyperlink w:anchor="_Toc193828050" w:history="1">
+            <w:r>
+              <w:rPr>
+                <w:rStyle w:val="Hiperveza"/>
+                <w:noProof/>
+              </w:rPr>
+              <w:t>4.3.</w:t>
+            </w:r>
+            <w:r>
+              <w:rPr>
+                <w:rFonts w:asciiTheme="minorHAnsi" w:eastAsiaTheme="minorEastAsia" w:hAnsiTheme="minorHAnsi" w:cstheme="minorBidi"/>
+                <w:noProof/>
+                <w:kern w:val="2"/>
+                <w:lang w:eastAsia="en-GB"/>
+                <w14:ligatures w14:val="standardContextual"/>
+              </w:rPr>
+              <w:tab/>
+            </w:r>
+            <w:r>
+              <w:rPr>
+                <w:rStyle w:val="Hiperveza"/>
+                <w:noProof/>
+              </w:rPr>
+              <w:t>Funkcionalni zahtjevi</w:t>
+            </w:r>
+            <w:r>
+              <w:rPr>
+                <w:noProof/>
+                <w:webHidden/>
+              </w:rPr>
+              <w:tab/>
+            </w:r>
+            <w:r>
+              <w:rPr>
+                <w:noProof/>
+                <w:webHidden/>
+              </w:rPr>
+              <w:fldChar w:fldCharType="begin"/>
+            </w:r>
+            <w:r>
+              <w:rPr>
+                <w:noProof/>
+                <w:webHidden/>
+              </w:rPr>
+              <w:instrText xml:space="preserve"> PAGEREF _Toc193828050 \h </w:instrText>
+            </w:r>
+            <w:r>
+              <w:rPr>
+                <w:noProof/>
+                <w:webHidden/>
+              </w:rPr>
+            </w:r>
+            <w:r>
+              <w:rPr>
+                <w:noProof/>
+                <w:webHidden/>
+              </w:rPr>
+              <w:fldChar w:fldCharType="separate"/>
+            </w:r>
+            <w:r>
+              <w:rPr>
+                <w:noProof/>
+                <w:webHidden/>
+              </w:rPr>
+              <w:t>7</w:t>
+            </w:r>
+            <w:r>
+              <w:rPr>
+                <w:noProof/>
+                <w:webHidden/>
+              </w:rPr>
+              <w:fldChar w:fldCharType="end"/>
+            </w:r>
+          </w:hyperlink>
+        </w:p>
+        <w:p>
+          <w:pPr>
+            <w:pStyle w:val="Sadraj3"/>
+            <w:tabs>
+              <w:tab w:val="left" w:pos="1440"/>
+              <w:tab w:val="right" w:leader="dot" w:pos="9016"/>
+            </w:tabs>
+            <w:rPr>
+              <w:rFonts w:asciiTheme="minorHAnsi" w:eastAsiaTheme="minorEastAsia" w:hAnsiTheme="minorHAnsi" w:cstheme="minorBidi"/>
+              <w:noProof/>
+              <w:kern w:val="2"/>
+              <w:lang w:eastAsia="en-GB"/>
+              <w14:ligatures w14:val="standardContextual"/>
+            </w:rPr>
+          </w:pPr>
+          <w:hyperlink w:anchor="_Toc193828051" w:history="1">
+            <w:r>
+              <w:rPr>
+                <w:rStyle w:val="Hiperveza"/>
+                <w:noProof/>
+              </w:rPr>
+              <w:t>4.3.1.</w:t>
+            </w:r>
+            <w:r>
+              <w:rPr>
+                <w:rFonts w:asciiTheme="minorHAnsi" w:eastAsiaTheme="minorEastAsia" w:hAnsiTheme="minorHAnsi" w:cstheme="minorBidi"/>
+                <w:noProof/>
+                <w:kern w:val="2"/>
+                <w:lang w:eastAsia="en-GB"/>
+                <w14:ligatures w14:val="standardContextual"/>
+              </w:rPr>
+              <w:tab/>
+            </w:r>
+            <w:r>
+              <w:rPr>
+                <w:rStyle w:val="Hiperveza"/>
+                <w:noProof/>
+              </w:rPr>
+              <w:t>Prijava u sustav</w:t>
+            </w:r>
+            <w:r>
+              <w:rPr>
+                <w:noProof/>
+                <w:webHidden/>
+              </w:rPr>
+              <w:tab/>
+            </w:r>
+            <w:r>
+              <w:rPr>
+                <w:noProof/>
+                <w:webHidden/>
+              </w:rPr>
+              <w:fldChar w:fldCharType="begin"/>
+            </w:r>
+            <w:r>
+              <w:rPr>
+                <w:noProof/>
+                <w:webHidden/>
+              </w:rPr>
+              <w:instrText xml:space="preserve"> PAGEREF _Toc193828051 \h </w:instrText>
+            </w:r>
+            <w:r>
+              <w:rPr>
+                <w:noProof/>
+                <w:webHidden/>
+              </w:rPr>
+            </w:r>
+            <w:r>
+              <w:rPr>
+                <w:noProof/>
+                <w:webHidden/>
+              </w:rPr>
+              <w:fldChar w:fldCharType="separate"/>
+            </w:r>
+            <w:r>
+              <w:rPr>
+                <w:noProof/>
+                <w:webHidden/>
+              </w:rPr>
+              <w:t>7</w:t>
+            </w:r>
+            <w:r>
+              <w:rPr>
+                <w:noProof/>
+                <w:webHidden/>
+              </w:rPr>
+              <w:fldChar w:fldCharType="end"/>
+            </w:r>
+          </w:hyperlink>
+        </w:p>
+        <w:p>
+          <w:pPr>
+            <w:pStyle w:val="Sadraj3"/>
+            <w:tabs>
+              <w:tab w:val="left" w:pos="1440"/>
+              <w:tab w:val="right" w:leader="dot" w:pos="9016"/>
+            </w:tabs>
+            <w:rPr>
+              <w:rFonts w:asciiTheme="minorHAnsi" w:eastAsiaTheme="minorEastAsia" w:hAnsiTheme="minorHAnsi" w:cstheme="minorBidi"/>
+              <w:noProof/>
+              <w:kern w:val="2"/>
+              <w:lang w:eastAsia="en-GB"/>
+              <w14:ligatures w14:val="standardContextual"/>
+            </w:rPr>
+          </w:pPr>
+          <w:hyperlink w:anchor="_Toc193828052" w:history="1">
+            <w:r>
+              <w:rPr>
+                <w:rStyle w:val="Hiperveza"/>
+                <w:noProof/>
+              </w:rPr>
+              <w:t>4.3.2.</w:t>
+            </w:r>
+            <w:r>
+              <w:rPr>
+                <w:rFonts w:asciiTheme="minorHAnsi" w:eastAsiaTheme="minorEastAsia" w:hAnsiTheme="minorHAnsi" w:cstheme="minorBidi"/>
+                <w:noProof/>
+                <w:kern w:val="2"/>
+                <w:lang w:eastAsia="en-GB"/>
+                <w14:ligatures w14:val="standardContextual"/>
+              </w:rPr>
+              <w:tab/>
+            </w:r>
+            <w:r>
+              <w:rPr>
+                <w:rStyle w:val="Hiperveza"/>
+                <w:noProof/>
+              </w:rPr>
+              <w:t>Dodavanje novih zaposlenika u sustav</w:t>
+            </w:r>
+            <w:r>
+              <w:rPr>
+                <w:noProof/>
+                <w:webHidden/>
+              </w:rPr>
+              <w:tab/>
+            </w:r>
+            <w:r>
+              <w:rPr>
+                <w:noProof/>
+                <w:webHidden/>
+              </w:rPr>
+              <w:fldChar w:fldCharType="begin"/>
+            </w:r>
+            <w:r>
+              <w:rPr>
+                <w:noProof/>
+                <w:webHidden/>
+              </w:rPr>
+              <w:instrText xml:space="preserve"> PAGEREF _Toc193828052 \h </w:instrText>
+            </w:r>
+            <w:r>
+              <w:rPr>
+                <w:noProof/>
+                <w:webHidden/>
+              </w:rPr>
+            </w:r>
+            <w:r>
+              <w:rPr>
+                <w:noProof/>
+                <w:webHidden/>
+              </w:rPr>
+              <w:fldChar w:fldCharType="separate"/>
+            </w:r>
+            <w:r>
+              <w:rPr>
+                <w:noProof/>
+                <w:webHidden/>
+              </w:rPr>
               <w:t>8</w:t>
+            </w:r>
+            <w:r>
+              <w:rPr>
+                <w:noProof/>
+                <w:webHidden/>
+              </w:rPr>
+              <w:fldChar w:fldCharType="end"/>
+            </w:r>
+          </w:hyperlink>
+        </w:p>
+        <w:p>
+          <w:pPr>
+            <w:pStyle w:val="Sadraj3"/>
+            <w:tabs>
+              <w:tab w:val="left" w:pos="1440"/>
+              <w:tab w:val="right" w:leader="dot" w:pos="9016"/>
+            </w:tabs>
+            <w:rPr>
+              <w:rFonts w:asciiTheme="minorHAnsi" w:eastAsiaTheme="minorEastAsia" w:hAnsiTheme="minorHAnsi" w:cstheme="minorBidi"/>
+              <w:noProof/>
+              <w:kern w:val="2"/>
+              <w:lang w:eastAsia="en-GB"/>
+              <w14:ligatures w14:val="standardContextual"/>
+            </w:rPr>
+          </w:pPr>
+          <w:hyperlink w:anchor="_Toc193828053" w:history="1">
+            <w:r>
+              <w:rPr>
+                <w:rStyle w:val="Hiperveza"/>
+                <w:noProof/>
+              </w:rPr>
+              <w:t>4.3.3.</w:t>
+            </w:r>
+            <w:r>
+              <w:rPr>
+                <w:rFonts w:asciiTheme="minorHAnsi" w:eastAsiaTheme="minorEastAsia" w:hAnsiTheme="minorHAnsi" w:cstheme="minorBidi"/>
+                <w:noProof/>
+                <w:kern w:val="2"/>
+                <w:lang w:eastAsia="en-GB"/>
+                <w14:ligatures w14:val="standardContextual"/>
+              </w:rPr>
+              <w:tab/>
+            </w:r>
+            <w:r>
+              <w:rPr>
+                <w:rStyle w:val="Hiperveza"/>
+                <w:noProof/>
+              </w:rPr>
+              <w:t>Stvaranje narudžbe za pripremu</w:t>
+            </w:r>
+            <w:r>
+              <w:rPr>
+                <w:noProof/>
+                <w:webHidden/>
+              </w:rPr>
+              <w:tab/>
+            </w:r>
+            <w:r>
+              <w:rPr>
+                <w:noProof/>
+                <w:webHidden/>
+              </w:rPr>
+              <w:fldChar w:fldCharType="begin"/>
+            </w:r>
+            <w:r>
+              <w:rPr>
+                <w:noProof/>
+                <w:webHidden/>
+              </w:rPr>
+              <w:instrText xml:space="preserve"> PAGEREF _Toc193828053 \h </w:instrText>
+            </w:r>
+            <w:r>
+              <w:rPr>
+                <w:noProof/>
+                <w:webHidden/>
+              </w:rPr>
+            </w:r>
+            <w:r>
+              <w:rPr>
+                <w:noProof/>
+                <w:webHidden/>
+              </w:rPr>
+              <w:fldChar w:fldCharType="separate"/>
+            </w:r>
+            <w:r>
+              <w:rPr>
+                <w:noProof/>
+                <w:webHidden/>
+              </w:rPr>
+              <w:t>8</w:t>
+            </w:r>
+            <w:r>
+              <w:rPr>
+                <w:noProof/>
+                <w:webHidden/>
+              </w:rPr>
+              <w:fldChar w:fldCharType="end"/>
+            </w:r>
+          </w:hyperlink>
+        </w:p>
+        <w:p>
+          <w:pPr>
+            <w:pStyle w:val="Sadraj3"/>
+            <w:tabs>
+              <w:tab w:val="left" w:pos="1440"/>
+              <w:tab w:val="right" w:leader="dot" w:pos="9016"/>
+            </w:tabs>
+            <w:rPr>
+              <w:rFonts w:asciiTheme="minorHAnsi" w:eastAsiaTheme="minorEastAsia" w:hAnsiTheme="minorHAnsi" w:cstheme="minorBidi"/>
+              <w:noProof/>
+              <w:kern w:val="2"/>
+              <w:lang w:eastAsia="en-GB"/>
+              <w14:ligatures w14:val="standardContextual"/>
+            </w:rPr>
+          </w:pPr>
+          <w:hyperlink w:anchor="_Toc193828054" w:history="1">
+            <w:r>
+              <w:rPr>
+                <w:rStyle w:val="Hiperveza"/>
+                <w:noProof/>
+              </w:rPr>
+              <w:t>4.3.4.</w:t>
+            </w:r>
+            <w:r>
+              <w:rPr>
+                <w:rFonts w:asciiTheme="minorHAnsi" w:eastAsiaTheme="minorEastAsia" w:hAnsiTheme="minorHAnsi" w:cstheme="minorBidi"/>
+                <w:noProof/>
+                <w:kern w:val="2"/>
+                <w:lang w:eastAsia="en-GB"/>
+                <w14:ligatures w14:val="standardContextual"/>
+              </w:rPr>
+              <w:tab/>
+            </w:r>
+            <w:r>
+              <w:rPr>
+                <w:rStyle w:val="Hiperveza"/>
+                <w:noProof/>
+              </w:rPr>
+              <w:t>Prikaz slobodnih stolova</w:t>
+            </w:r>
+            <w:r>
+              <w:rPr>
+                <w:noProof/>
+                <w:webHidden/>
+              </w:rPr>
+              <w:tab/>
+            </w:r>
+            <w:r>
+              <w:rPr>
+                <w:noProof/>
+                <w:webHidden/>
+              </w:rPr>
+              <w:fldChar w:fldCharType="begin"/>
+            </w:r>
+            <w:r>
+              <w:rPr>
+                <w:noProof/>
+                <w:webHidden/>
+              </w:rPr>
+              <w:instrText xml:space="preserve"> PAGEREF _Toc193828054 \h </w:instrText>
+            </w:r>
+            <w:r>
+              <w:rPr>
+                <w:noProof/>
+                <w:webHidden/>
+              </w:rPr>
+            </w:r>
+            <w:r>
+              <w:rPr>
+                <w:noProof/>
+                <w:webHidden/>
+              </w:rPr>
+              <w:fldChar w:fldCharType="separate"/>
+            </w:r>
+            <w:r>
+              <w:rPr>
+                <w:noProof/>
+                <w:webHidden/>
+              </w:rPr>
+              <w:t>8</w:t>
+            </w:r>
+            <w:r>
+              <w:rPr>
+                <w:noProof/>
+                <w:webHidden/>
+              </w:rPr>
+              <w:fldChar w:fldCharType="end"/>
+            </w:r>
+          </w:hyperlink>
+        </w:p>
+        <w:p>
+          <w:pPr>
+            <w:pStyle w:val="Sadraj3"/>
+            <w:tabs>
+              <w:tab w:val="left" w:pos="1440"/>
+              <w:tab w:val="right" w:leader="dot" w:pos="9016"/>
+            </w:tabs>
+            <w:rPr>
+              <w:rFonts w:asciiTheme="minorHAnsi" w:eastAsiaTheme="minorEastAsia" w:hAnsiTheme="minorHAnsi" w:cstheme="minorBidi"/>
+              <w:noProof/>
+              <w:kern w:val="2"/>
+              <w:lang w:eastAsia="en-GB"/>
+              <w14:ligatures w14:val="standardContextual"/>
+            </w:rPr>
+          </w:pPr>
+          <w:hyperlink w:anchor="_Toc193828055" w:history="1">
+            <w:r>
+              <w:rPr>
+                <w:rStyle w:val="Hiperveza"/>
+                <w:noProof/>
+              </w:rPr>
+              <w:t>4.3.5.</w:t>
+            </w:r>
+            <w:r>
+              <w:rPr>
+                <w:rFonts w:asciiTheme="minorHAnsi" w:eastAsiaTheme="minorEastAsia" w:hAnsiTheme="minorHAnsi" w:cstheme="minorBidi"/>
+                <w:noProof/>
+                <w:kern w:val="2"/>
+                <w:lang w:eastAsia="en-GB"/>
+                <w14:ligatures w14:val="standardContextual"/>
+              </w:rPr>
+              <w:tab/>
+            </w:r>
+            <w:r>
+              <w:rPr>
+                <w:rStyle w:val="Hiperveza"/>
+                <w:noProof/>
+              </w:rPr>
+              <w:t>Kontaktiranje dobavljača namirnica</w:t>
+            </w:r>
+            <w:r>
+              <w:rPr>
+                <w:noProof/>
+                <w:webHidden/>
+              </w:rPr>
+              <w:tab/>
+            </w:r>
+            <w:r>
+              <w:rPr>
+                <w:noProof/>
+                <w:webHidden/>
+              </w:rPr>
+              <w:fldChar w:fldCharType="begin"/>
+            </w:r>
+            <w:r>
+              <w:rPr>
+                <w:noProof/>
+                <w:webHidden/>
+              </w:rPr>
+              <w:instrText xml:space="preserve"> PAGEREF _Toc193828055 \h </w:instrText>
+            </w:r>
+            <w:r>
+              <w:rPr>
+                <w:noProof/>
+                <w:webHidden/>
+              </w:rPr>
+            </w:r>
+            <w:r>
+              <w:rPr>
+                <w:noProof/>
+                <w:webHidden/>
+              </w:rPr>
+              <w:fldChar w:fldCharType="separate"/>
+            </w:r>
+            <w:r>
+              <w:rPr>
+                <w:noProof/>
+                <w:webHidden/>
+              </w:rPr>
+              <w:t>8</w:t>
+            </w:r>
+            <w:r>
+              <w:rPr>
+                <w:noProof/>
+                <w:webHidden/>
+              </w:rPr>
+              <w:fldChar w:fldCharType="end"/>
+            </w:r>
+          </w:hyperlink>
+        </w:p>
+        <w:p>
+          <w:pPr>
+            <w:pStyle w:val="Sadraj3"/>
+            <w:tabs>
+              <w:tab w:val="left" w:pos="1440"/>
+              <w:tab w:val="right" w:leader="dot" w:pos="9016"/>
+            </w:tabs>
+            <w:rPr>
+              <w:rFonts w:asciiTheme="minorHAnsi" w:eastAsiaTheme="minorEastAsia" w:hAnsiTheme="minorHAnsi" w:cstheme="minorBidi"/>
+              <w:noProof/>
+              <w:kern w:val="2"/>
+              <w:lang w:eastAsia="en-GB"/>
+              <w14:ligatures w14:val="standardContextual"/>
+            </w:rPr>
+          </w:pPr>
+          <w:hyperlink w:anchor="_Toc193828056" w:history="1">
+            <w:r>
+              <w:rPr>
+                <w:rStyle w:val="Hiperveza"/>
+                <w:noProof/>
+              </w:rPr>
+              <w:t>4.3.6.</w:t>
+            </w:r>
+            <w:r>
+              <w:rPr>
+                <w:rFonts w:asciiTheme="minorHAnsi" w:eastAsiaTheme="minorEastAsia" w:hAnsiTheme="minorHAnsi" w:cstheme="minorBidi"/>
+                <w:noProof/>
+                <w:kern w:val="2"/>
+                <w:lang w:eastAsia="en-GB"/>
+                <w14:ligatures w14:val="standardContextual"/>
+              </w:rPr>
+              <w:tab/>
+            </w:r>
+            <w:r>
+              <w:rPr>
+                <w:rStyle w:val="Hiperveza"/>
+                <w:noProof/>
+              </w:rPr>
+              <w:t>Automatsku sinkronizaciju narudžbe i izdavanje računa</w:t>
+            </w:r>
+            <w:r>
+              <w:rPr>
+                <w:noProof/>
+                <w:webHidden/>
+              </w:rPr>
+              <w:tab/>
+            </w:r>
+            <w:r>
+              <w:rPr>
+                <w:noProof/>
+                <w:webHidden/>
+              </w:rPr>
+              <w:fldChar w:fldCharType="begin"/>
+            </w:r>
+            <w:r>
+              <w:rPr>
+                <w:noProof/>
+                <w:webHidden/>
+              </w:rPr>
+              <w:instrText xml:space="preserve"> PAGEREF _Toc193828056 \h </w:instrText>
+            </w:r>
+            <w:r>
+              <w:rPr>
+                <w:noProof/>
+                <w:webHidden/>
+              </w:rPr>
+            </w:r>
+            <w:r>
+              <w:rPr>
+                <w:noProof/>
+                <w:webHidden/>
+              </w:rPr>
+              <w:fldChar w:fldCharType="separate"/>
+            </w:r>
+            <w:r>
+              <w:rPr>
+                <w:noProof/>
+                <w:webHidden/>
+              </w:rPr>
+              <w:t>8</w:t>
+            </w:r>
+            <w:r>
+              <w:rPr>
+                <w:noProof/>
+                <w:webHidden/>
+              </w:rPr>
+              <w:fldChar w:fldCharType="end"/>
+            </w:r>
+          </w:hyperlink>
+        </w:p>
+        <w:p>
+          <w:pPr>
+            <w:pStyle w:val="Sadraj3"/>
+            <w:tabs>
+              <w:tab w:val="left" w:pos="1440"/>
+              <w:tab w:val="right" w:leader="dot" w:pos="9016"/>
+            </w:tabs>
+            <w:rPr>
+              <w:rFonts w:asciiTheme="minorHAnsi" w:eastAsiaTheme="minorEastAsia" w:hAnsiTheme="minorHAnsi" w:cstheme="minorBidi"/>
+              <w:noProof/>
+              <w:kern w:val="2"/>
+              <w:lang w:eastAsia="en-GB"/>
+              <w14:ligatures w14:val="standardContextual"/>
+            </w:rPr>
+          </w:pPr>
+          <w:hyperlink w:anchor="_Toc193828057" w:history="1">
+            <w:r>
+              <w:rPr>
+                <w:rStyle w:val="Hiperveza"/>
+                <w:noProof/>
+              </w:rPr>
+              <w:t>4.3.7.</w:t>
+            </w:r>
+            <w:r>
+              <w:rPr>
+                <w:rFonts w:asciiTheme="minorHAnsi" w:eastAsiaTheme="minorEastAsia" w:hAnsiTheme="minorHAnsi" w:cstheme="minorBidi"/>
+                <w:noProof/>
+                <w:kern w:val="2"/>
+                <w:lang w:eastAsia="en-GB"/>
+                <w14:ligatures w14:val="standardContextual"/>
+              </w:rPr>
+              <w:tab/>
+            </w:r>
+            <w:r>
+              <w:rPr>
+                <w:rStyle w:val="Hiperveza"/>
+                <w:noProof/>
+              </w:rPr>
+              <w:t>Upravljanje rezervacijama</w:t>
+            </w:r>
+            <w:r>
+              <w:rPr>
+                <w:noProof/>
+                <w:webHidden/>
+              </w:rPr>
+              <w:tab/>
+            </w:r>
+            <w:r>
+              <w:rPr>
+                <w:noProof/>
+                <w:webHidden/>
+              </w:rPr>
+              <w:fldChar w:fldCharType="begin"/>
+            </w:r>
+            <w:r>
+              <w:rPr>
+                <w:noProof/>
+                <w:webHidden/>
+              </w:rPr>
+              <w:instrText xml:space="preserve"> PAGEREF _Toc193828057 \h </w:instrText>
+            </w:r>
+            <w:r>
+              <w:rPr>
+                <w:noProof/>
+                <w:webHidden/>
+              </w:rPr>
+            </w:r>
+            <w:r>
+              <w:rPr>
+                <w:noProof/>
+                <w:webHidden/>
+              </w:rPr>
+              <w:fldChar w:fldCharType="separate"/>
+            </w:r>
+            <w:r>
+              <w:rPr>
+                <w:noProof/>
+                <w:webHidden/>
+              </w:rPr>
+              <w:t>8</w:t>
+            </w:r>
+            <w:r>
+              <w:rPr>
+                <w:noProof/>
+                <w:webHidden/>
+              </w:rPr>
+              <w:fldChar w:fldCharType="end"/>
+            </w:r>
+          </w:hyperlink>
+        </w:p>
+        <w:p>
+          <w:pPr>
+            <w:pStyle w:val="Sadraj2"/>
+            <w:rPr>
+              <w:rFonts w:asciiTheme="minorHAnsi" w:eastAsiaTheme="minorEastAsia" w:hAnsiTheme="minorHAnsi" w:cstheme="minorBidi"/>
+              <w:noProof/>
+              <w:kern w:val="2"/>
+              <w:lang w:eastAsia="en-GB"/>
+              <w14:ligatures w14:val="standardContextual"/>
+            </w:rPr>
+          </w:pPr>
+          <w:hyperlink w:anchor="_Toc193828058" w:history="1">
+            <w:r>
+              <w:rPr>
+                <w:rStyle w:val="Hiperveza"/>
+                <w:noProof/>
+              </w:rPr>
+              <w:t>4.4.</w:t>
+            </w:r>
+            <w:r>
+              <w:rPr>
+                <w:rFonts w:asciiTheme="minorHAnsi" w:eastAsiaTheme="minorEastAsia" w:hAnsiTheme="minorHAnsi" w:cstheme="minorBidi"/>
+                <w:noProof/>
+                <w:kern w:val="2"/>
+                <w:lang w:eastAsia="en-GB"/>
+                <w14:ligatures w14:val="standardContextual"/>
+              </w:rPr>
+              <w:tab/>
+            </w:r>
+            <w:r>
+              <w:rPr>
+                <w:rStyle w:val="Hiperveza"/>
+                <w:noProof/>
+              </w:rPr>
+              <w:t>Nefunkcionalni zahtjevi</w:t>
+            </w:r>
+            <w:r>
+              <w:rPr>
+                <w:noProof/>
+                <w:webHidden/>
+              </w:rPr>
+              <w:tab/>
+            </w:r>
+            <w:r>
+              <w:rPr>
+                <w:noProof/>
+                <w:webHidden/>
+              </w:rPr>
+              <w:fldChar w:fldCharType="begin"/>
+            </w:r>
+            <w:r>
+              <w:rPr>
+                <w:noProof/>
+                <w:webHidden/>
+              </w:rPr>
+              <w:instrText xml:space="preserve"> PAGEREF _Toc193828058 \h </w:instrText>
+            </w:r>
+            <w:r>
+              <w:rPr>
+                <w:noProof/>
+                <w:webHidden/>
+              </w:rPr>
+            </w:r>
+            <w:r>
+              <w:rPr>
+                <w:noProof/>
+                <w:webHidden/>
+              </w:rPr>
+              <w:fldChar w:fldCharType="separate"/>
+            </w:r>
+            <w:r>
+              <w:rPr>
+                <w:noProof/>
+                <w:webHidden/>
+              </w:rPr>
+              <w:t>8</w:t>
+            </w:r>
+            <w:r>
+              <w:rPr>
+                <w:noProof/>
+                <w:webHidden/>
+              </w:rPr>
+              <w:fldChar w:fldCharType="end"/>
+            </w:r>
+          </w:hyperlink>
+        </w:p>
+        <w:p>
+          <w:pPr>
+            <w:pStyle w:val="Sadraj3"/>
+            <w:tabs>
+              <w:tab w:val="left" w:pos="1440"/>
+              <w:tab w:val="right" w:leader="dot" w:pos="9016"/>
+            </w:tabs>
+            <w:rPr>
+              <w:rFonts w:asciiTheme="minorHAnsi" w:eastAsiaTheme="minorEastAsia" w:hAnsiTheme="minorHAnsi" w:cstheme="minorBidi"/>
+              <w:noProof/>
+              <w:kern w:val="2"/>
+              <w:lang w:eastAsia="en-GB"/>
+              <w14:ligatures w14:val="standardContextual"/>
+            </w:rPr>
+          </w:pPr>
+          <w:hyperlink w:anchor="_Toc193828059" w:history="1">
+            <w:r>
+              <w:rPr>
+                <w:rStyle w:val="Hiperveza"/>
+                <w:noProof/>
+              </w:rPr>
+              <w:t>4.4.1.</w:t>
+            </w:r>
+            <w:r>
+              <w:rPr>
+                <w:rFonts w:asciiTheme="minorHAnsi" w:eastAsiaTheme="minorEastAsia" w:hAnsiTheme="minorHAnsi" w:cstheme="minorBidi"/>
+                <w:noProof/>
+                <w:kern w:val="2"/>
+                <w:lang w:eastAsia="en-GB"/>
+                <w14:ligatures w14:val="standardContextual"/>
+              </w:rPr>
+              <w:tab/>
+            </w:r>
+            <w:r>
+              <w:rPr>
+                <w:rStyle w:val="Hiperveza"/>
+                <w:noProof/>
+              </w:rPr>
+              <w:t>Visoke performanse</w:t>
+            </w:r>
+            <w:r>
+              <w:rPr>
+                <w:noProof/>
+                <w:webHidden/>
+              </w:rPr>
+              <w:tab/>
+            </w:r>
+            <w:r>
+              <w:rPr>
+                <w:noProof/>
+                <w:webHidden/>
+              </w:rPr>
+              <w:fldChar w:fldCharType="begin"/>
+            </w:r>
+            <w:r>
+              <w:rPr>
+                <w:noProof/>
+                <w:webHidden/>
+              </w:rPr>
+              <w:instrText xml:space="preserve"> PAGEREF _Toc193828059 \h </w:instrText>
+            </w:r>
+            <w:r>
+              <w:rPr>
+                <w:noProof/>
+                <w:webHidden/>
+              </w:rPr>
+            </w:r>
+            <w:r>
+              <w:rPr>
+                <w:noProof/>
+                <w:webHidden/>
+              </w:rPr>
+              <w:fldChar w:fldCharType="separate"/>
+            </w:r>
+            <w:r>
+              <w:rPr>
+                <w:noProof/>
+                <w:webHidden/>
+              </w:rPr>
+              <w:t>8</w:t>
+            </w:r>
+            <w:r>
+              <w:rPr>
+                <w:noProof/>
+                <w:webHidden/>
+              </w:rPr>
+              <w:fldChar w:fldCharType="end"/>
+            </w:r>
+          </w:hyperlink>
+        </w:p>
+        <w:p>
+          <w:pPr>
+            <w:pStyle w:val="Sadraj3"/>
+            <w:tabs>
+              <w:tab w:val="left" w:pos="1440"/>
+              <w:tab w:val="right" w:leader="dot" w:pos="9016"/>
+            </w:tabs>
+            <w:rPr>
+              <w:rFonts w:asciiTheme="minorHAnsi" w:eastAsiaTheme="minorEastAsia" w:hAnsiTheme="minorHAnsi" w:cstheme="minorBidi"/>
+              <w:noProof/>
+              <w:kern w:val="2"/>
+              <w:lang w:eastAsia="en-GB"/>
+              <w14:ligatures w14:val="standardContextual"/>
+            </w:rPr>
+          </w:pPr>
+          <w:hyperlink w:anchor="_Toc193828060" w:history="1">
+            <w:r>
+              <w:rPr>
+                <w:rStyle w:val="Hiperveza"/>
+                <w:noProof/>
+              </w:rPr>
+              <w:t>4.4.2.</w:t>
+            </w:r>
+            <w:r>
+              <w:rPr>
+                <w:rFonts w:asciiTheme="minorHAnsi" w:eastAsiaTheme="minorEastAsia" w:hAnsiTheme="minorHAnsi" w:cstheme="minorBidi"/>
+                <w:noProof/>
+                <w:kern w:val="2"/>
+                <w:lang w:eastAsia="en-GB"/>
+                <w14:ligatures w14:val="standardContextual"/>
+              </w:rPr>
+              <w:tab/>
+            </w:r>
+            <w:r>
+              <w:rPr>
+                <w:rStyle w:val="Hiperveza"/>
+                <w:noProof/>
+              </w:rPr>
+              <w:t>Jednostavnost korištenja</w:t>
+            </w:r>
+            <w:r>
+              <w:rPr>
+                <w:noProof/>
+                <w:webHidden/>
+              </w:rPr>
+              <w:tab/>
+            </w:r>
+            <w:r>
+              <w:rPr>
+                <w:noProof/>
+                <w:webHidden/>
+              </w:rPr>
+              <w:fldChar w:fldCharType="begin"/>
+            </w:r>
+            <w:r>
+              <w:rPr>
+                <w:noProof/>
+                <w:webHidden/>
+              </w:rPr>
+              <w:instrText xml:space="preserve"> PAGEREF _Toc193828060 \h </w:instrText>
+            </w:r>
+            <w:r>
+              <w:rPr>
+                <w:noProof/>
+                <w:webHidden/>
+              </w:rPr>
+            </w:r>
+            <w:r>
+              <w:rPr>
+                <w:noProof/>
+                <w:webHidden/>
+              </w:rPr>
+              <w:fldChar w:fldCharType="separate"/>
+            </w:r>
+            <w:r>
+              <w:rPr>
+                <w:noProof/>
+                <w:webHidden/>
+              </w:rPr>
+              <w:t>9</w:t>
+            </w:r>
+            <w:r>
+              <w:rPr>
+                <w:noProof/>
+                <w:webHidden/>
+              </w:rPr>
+              <w:fldChar w:fldCharType="end"/>
+            </w:r>
+          </w:hyperlink>
+        </w:p>
+        <w:p>
+          <w:pPr>
+            <w:pStyle w:val="Sadraj3"/>
+            <w:tabs>
+              <w:tab w:val="left" w:pos="1440"/>
+              <w:tab w:val="right" w:leader="dot" w:pos="9016"/>
+            </w:tabs>
+            <w:rPr>
+              <w:rFonts w:asciiTheme="minorHAnsi" w:eastAsiaTheme="minorEastAsia" w:hAnsiTheme="minorHAnsi" w:cstheme="minorBidi"/>
+              <w:noProof/>
+              <w:kern w:val="2"/>
+              <w:lang w:eastAsia="en-GB"/>
+              <w14:ligatures w14:val="standardContextual"/>
+            </w:rPr>
+          </w:pPr>
+          <w:hyperlink w:anchor="_Toc193828061" w:history="1">
+            <w:r>
+              <w:rPr>
+                <w:rStyle w:val="Hiperveza"/>
+                <w:noProof/>
+              </w:rPr>
+              <w:t>4.4.3.</w:t>
+            </w:r>
+            <w:r>
+              <w:rPr>
+                <w:rFonts w:asciiTheme="minorHAnsi" w:eastAsiaTheme="minorEastAsia" w:hAnsiTheme="minorHAnsi" w:cstheme="minorBidi"/>
+                <w:noProof/>
+                <w:kern w:val="2"/>
+                <w:lang w:eastAsia="en-GB"/>
+                <w14:ligatures w14:val="standardContextual"/>
+              </w:rPr>
+              <w:tab/>
+            </w:r>
+            <w:r>
+              <w:rPr>
+                <w:rStyle w:val="Hiperveza"/>
+                <w:noProof/>
+              </w:rPr>
+              <w:t>Podrška za više jezika</w:t>
+            </w:r>
+            <w:r>
+              <w:rPr>
+                <w:noProof/>
+                <w:webHidden/>
+              </w:rPr>
+              <w:tab/>
+            </w:r>
+            <w:r>
+              <w:rPr>
+                <w:noProof/>
+                <w:webHidden/>
+              </w:rPr>
+              <w:fldChar w:fldCharType="begin"/>
+            </w:r>
+            <w:r>
+              <w:rPr>
+                <w:noProof/>
+                <w:webHidden/>
+              </w:rPr>
+              <w:instrText xml:space="preserve"> PAGEREF _Toc193828061 \h </w:instrText>
+            </w:r>
+            <w:r>
+              <w:rPr>
+                <w:noProof/>
+                <w:webHidden/>
+              </w:rPr>
+            </w:r>
+            <w:r>
+              <w:rPr>
+                <w:noProof/>
+                <w:webHidden/>
+              </w:rPr>
+              <w:fldChar w:fldCharType="separate"/>
+            </w:r>
+            <w:r>
+              <w:rPr>
+                <w:noProof/>
+                <w:webHidden/>
+              </w:rPr>
+              <w:t>9</w:t>
             </w:r>
             <w:r>
               <w:rPr>
@@ -1221,7 +2829,7 @@
         </w:rPr>
       </w:pPr>
       <w:bookmarkStart w:id="0" w:name="_Toc372263421"/>
-      <w:bookmarkStart w:id="1" w:name="_Toc192970869"/>
+      <w:bookmarkStart w:id="1" w:name="_Toc193828033"/>
       <w:bookmarkEnd w:id="0"/>
       <w:r>
         <w:rPr>
@@ -1261,7 +2869,7 @@
           <w:szCs w:val="36"/>
         </w:rPr>
       </w:pPr>
-      <w:bookmarkStart w:id="2" w:name="_Toc192970870"/>
+      <w:bookmarkStart w:id="2" w:name="_Toc193828034"/>
       <w:r>
         <w:rPr>
           <w:sz w:val="36"/>
@@ -1309,7 +2917,63 @@
           <w:sz w:val="28"/>
           <w:szCs w:val="28"/>
         </w:rPr>
-        <w:t>) predstavlja aplikaciju koja omogućava ugostiteljima jednostavnije upravljanje svojih objekata. Ovaj sustav obuhvaća sve osnovne zahtjeve ugostitelja za normalan rad restorana: konobarima unos narudžbi, kuhinjskom osoblju prikaz otvorenih narudžbi, prikaz slobodnih stolova i vremena rezervacija, te mogućnost automatske narudžbe namirnica ako su ispod zadovoljavajuće razine.</w:t>
+        <w:t xml:space="preserve">) predstavlja aplikaciju koja omogućava ugostiteljima </w:t>
+      </w:r>
+      <w:r>
+        <w:rPr>
+          <w:sz w:val="28"/>
+          <w:szCs w:val="28"/>
+        </w:rPr>
+        <w:t>efikasnije</w:t>
+      </w:r>
+      <w:r>
+        <w:rPr>
+          <w:sz w:val="28"/>
+          <w:szCs w:val="28"/>
+        </w:rPr>
+        <w:t xml:space="preserve"> upravljanje svoji</w:t>
+      </w:r>
+      <w:r>
+        <w:rPr>
+          <w:sz w:val="28"/>
+          <w:szCs w:val="28"/>
+        </w:rPr>
+        <w:t>m objektima</w:t>
+      </w:r>
+      <w:r>
+        <w:rPr>
+          <w:sz w:val="28"/>
+          <w:szCs w:val="28"/>
+        </w:rPr>
+        <w:t xml:space="preserve">. Ovaj sustav obuhvaća sve osnovne zahtjeve ugostitelja za normalan rad restorana: konobarima unos narudžbi, kuhinjskom osoblju prikaz otvorenih narudžbi, prikaz slobodnih stolova i vremena rezervacija, te mogućnost automatske narudžbe namirnica </w:t>
+      </w:r>
+      <w:r>
+        <w:rPr>
+          <w:sz w:val="28"/>
+          <w:szCs w:val="28"/>
+        </w:rPr>
+        <w:t xml:space="preserve">od dobavljača </w:t>
+      </w:r>
+      <w:r>
+        <w:rPr>
+          <w:sz w:val="28"/>
+          <w:szCs w:val="28"/>
+        </w:rPr>
+        <w:t xml:space="preserve">ako su </w:t>
+      </w:r>
+      <w:r>
+        <w:rPr>
+          <w:sz w:val="28"/>
+          <w:szCs w:val="28"/>
+        </w:rPr>
+        <w:t xml:space="preserve">zalihe </w:t>
+      </w:r>
+      <w:r>
+        <w:rPr>
+          <w:sz w:val="28"/>
+          <w:szCs w:val="28"/>
+        </w:rPr>
+        <w:t>ispod zadovoljavajuće razine.</w:t>
       </w:r>
     </w:p>
     <w:p>
@@ -1320,7 +2984,7 @@
           <w:szCs w:val="36"/>
         </w:rPr>
       </w:pPr>
-      <w:bookmarkStart w:id="3" w:name="_Toc192970871"/>
+      <w:bookmarkStart w:id="3" w:name="_Toc193828035"/>
       <w:r>
         <w:rPr>
           <w:sz w:val="36"/>
@@ -1332,6 +2996,7 @@
     </w:p>
     <w:p>
       <w:pPr>
+        <w:ind w:firstLine="360"/>
         <w:rPr>
           <w:sz w:val="28"/>
           <w:szCs w:val="28"/>
@@ -1427,6 +3092,7 @@
     </w:p>
     <w:p>
       <w:pPr>
+        <w:ind w:firstLine="360"/>
         <w:rPr>
           <w:sz w:val="28"/>
           <w:szCs w:val="28"/>
@@ -1448,7 +3114,7 @@
           <w:szCs w:val="36"/>
         </w:rPr>
       </w:pPr>
-      <w:bookmarkStart w:id="4" w:name="_Toc192970872"/>
+      <w:bookmarkStart w:id="4" w:name="_Toc193828036"/>
       <w:r>
         <w:rPr>
           <w:sz w:val="36"/>
@@ -1460,6 +3126,7 @@
     </w:p>
     <w:p>
       <w:pPr>
+        <w:ind w:firstLine="360"/>
         <w:rPr>
           <w:sz w:val="28"/>
           <w:szCs w:val="28"/>
@@ -1623,7 +3290,7 @@
           <w:szCs w:val="36"/>
         </w:rPr>
       </w:pPr>
-      <w:bookmarkStart w:id="5" w:name="_Toc192970873"/>
+      <w:bookmarkStart w:id="5" w:name="_Toc193828037"/>
       <w:r>
         <w:rPr>
           <w:sz w:val="36"/>
@@ -1637,6 +3304,7 @@
     <w:p>
       <w:pPr>
         <w:spacing w:before="0" w:after="160" w:line="259" w:lineRule="auto"/>
+        <w:ind w:firstLine="360"/>
         <w:rPr>
           <w:sz w:val="28"/>
           <w:szCs w:val="28"/>
@@ -1696,21 +3364,7 @@
           <w:sz w:val="28"/>
           <w:szCs w:val="28"/>
         </w:rPr>
-        <w:t xml:space="preserve"> aplikacija za </w:t>
-      </w:r>
-      <w:r>
-        <w:rPr>
-          <w:sz w:val="28"/>
-          <w:szCs w:val="28"/>
-        </w:rPr>
-        <w:t>kuhinjsko osoblje</w:t>
-      </w:r>
-      <w:r>
-        <w:rPr>
-          <w:sz w:val="28"/>
-          <w:szCs w:val="28"/>
-        </w:rPr>
-        <w:t xml:space="preserve"> s </w:t>
+        <w:t xml:space="preserve"> aplikacija za kuhinjsko osoblje s </w:t>
       </w:r>
       <w:r>
         <w:rPr>
@@ -1759,7 +3413,7 @@
       <w:pPr>
         <w:pStyle w:val="Naslov2"/>
       </w:pPr>
-      <w:bookmarkStart w:id="6" w:name="_Toc192970874"/>
+      <w:bookmarkStart w:id="6" w:name="_Toc193828038"/>
       <w:r>
         <w:t>Kriteriji za mjerenje uspješnosti</w:t>
       </w:r>
@@ -1767,6 +3421,7 @@
     </w:p>
     <w:p>
       <w:pPr>
+        <w:ind w:firstLine="360"/>
         <w:rPr>
           <w:sz w:val="28"/>
           <w:szCs w:val="28"/>
@@ -1796,7 +3451,35 @@
           <w:sz w:val="28"/>
           <w:szCs w:val="28"/>
         </w:rPr>
-        <w:t>Razvijen je u potpunosti funkcionalan i stabilan podsustav za upravljanje objektom, sa svim planiranim funkcionalnostima koje omogućuju jednostavno zapisivanje narudžbi i efikasnu međusobnu komunikaciju djelatnika</w:t>
+        <w:t xml:space="preserve">Razvijen je u potpunosti funkcionalan i stabilan podsustav za upravljanje objektom, sa svim planiranim funkcionalnostima koje omogućuju </w:t>
+      </w:r>
+      <w:r>
+        <w:rPr>
+          <w:sz w:val="28"/>
+          <w:szCs w:val="28"/>
+        </w:rPr>
+        <w:t xml:space="preserve">upravljanje </w:t>
+      </w:r>
+      <w:r>
+        <w:rPr>
+          <w:sz w:val="28"/>
+          <w:szCs w:val="28"/>
+        </w:rPr>
+        <w:t>narudžb</w:t>
+      </w:r>
+      <w:r>
+        <w:rPr>
+          <w:sz w:val="28"/>
+          <w:szCs w:val="28"/>
+        </w:rPr>
+        <w:t>ama</w:t>
+      </w:r>
+      <w:r>
+        <w:rPr>
+          <w:sz w:val="28"/>
+          <w:szCs w:val="28"/>
+        </w:rPr>
+        <w:t xml:space="preserve"> i efikasnu međusobnu komunikaciju djelatnika</w:t>
       </w:r>
     </w:p>
     <w:p>
@@ -1815,7 +3498,7 @@
           <w:sz w:val="28"/>
           <w:szCs w:val="28"/>
         </w:rPr>
-        <w:t>Implementiran je potpuno upotrebljiv podsustav za jednostavnu rezervaciju stolova krajnjih korisnika</w:t>
+        <w:t>Sustav omogućuje korisnicima lako i potpuno funkcionalno rezerviranje stolova</w:t>
       </w:r>
     </w:p>
     <w:p>
@@ -1852,7 +3535,7 @@
           <w:lang w:eastAsia="hr-HR"/>
         </w:rPr>
       </w:pPr>
-      <w:bookmarkStart w:id="7" w:name="_Toc192970875"/>
+      <w:bookmarkStart w:id="7" w:name="_Toc193828039"/>
       <w:r>
         <w:rPr>
           <w:lang w:eastAsia="hr-HR"/>
@@ -1864,14 +3547,8 @@
     </w:p>
     <w:p>
       <w:pPr>
-        <w:rPr>
-          <w:lang w:eastAsia="hr-HR"/>
-        </w:rPr>
-      </w:pPr>
-    </w:p>
-    <w:p>
-      <w:pPr>
         <w:keepNext/>
+        <w:ind w:firstLine="567"/>
         <w:rPr>
           <w:sz w:val="28"/>
           <w:szCs w:val="28"/>
@@ -1896,14 +3573,7 @@
           <w:sz w:val="28"/>
           <w:szCs w:val="28"/>
         </w:rPr>
-        <w:t xml:space="preserve"> prve domaće zadaće</w:t>
-      </w:r>
-      <w:r>
-        <w:rPr>
-          <w:sz w:val="28"/>
-          <w:szCs w:val="28"/>
-        </w:rPr>
-        <w:t xml:space="preserve"> te mu se može pristupiti klikom na:</w:t>
+        <w:t xml:space="preserve"> prve domaće zadaće te mu se može pristupiti klikom na:</w:t>
       </w:r>
     </w:p>
     <w:p>
@@ -1949,10 +3619,10 @@
             <v:path o:extrusionok="f" gradientshapeok="t" o:connecttype="rect"/>
             <o:lock v:ext="edit" aspectratio="t"/>
           </v:shapetype>
-          <v:shape id="_x0000_i1025" type="#_x0000_t75" style="width:117.75pt;height:41.25pt" o:ole="">
+          <v:shape id="_x0000_i1025" type="#_x0000_t75" style="width:118.2pt;height:41.45pt" o:ole="">
             <v:imagedata r:id="rId10" o:title=""/>
           </v:shape>
-          <o:OLEObject Type="Embed" ProgID="Package" ShapeID="_x0000_i1025" DrawAspect="Content" ObjectID="_1804278456" r:id="rId11"/>
+          <o:OLEObject Type="Embed" ProgID="Package" ShapeID="_x0000_i1025" DrawAspect="Content" ObjectID="_1804451182" r:id="rId11"/>
         </w:object>
       </w:r>
     </w:p>
@@ -1970,20 +3640,906 @@
       <w:pPr>
         <w:pStyle w:val="Naslov1"/>
       </w:pPr>
+      <w:bookmarkStart w:id="8" w:name="_Toc193828040"/>
       <w:r>
         <w:lastRenderedPageBreak/>
         <w:t>Studija izvedivosti prijedloga</w:t>
       </w:r>
-    </w:p>
-    <w:p/>
+      <w:bookmarkEnd w:id="8"/>
+    </w:p>
+    <w:p>
+      <w:pPr>
+        <w:ind w:firstLine="567"/>
+        <w:rPr>
+          <w:sz w:val="28"/>
+          <w:szCs w:val="28"/>
+        </w:rPr>
+      </w:pPr>
+      <w:r>
+        <w:rPr>
+          <w:sz w:val="28"/>
+          <w:szCs w:val="28"/>
+        </w:rPr>
+        <w:t>Studija izvedivosti prijedloga</w:t>
+      </w:r>
+      <w:r>
+        <w:rPr>
+          <w:sz w:val="28"/>
+          <w:szCs w:val="28"/>
+        </w:rPr>
+        <w:t>, tj.</w:t>
+      </w:r>
+      <w:r>
+        <w:rPr>
+          <w:sz w:val="28"/>
+          <w:szCs w:val="28"/>
+        </w:rPr>
+        <w:t xml:space="preserve"> ponderirano vrednovanje alternativa i analiza troškova dostupni su u sklopu dokumenta StudijaIzvedivostiPrijedloga.xml</w:t>
+      </w:r>
+      <w:r>
+        <w:rPr>
+          <w:sz w:val="28"/>
+          <w:szCs w:val="28"/>
+        </w:rPr>
+        <w:t>.</w:t>
+      </w:r>
+      <w:r>
+        <w:rPr>
+          <w:sz w:val="28"/>
+          <w:szCs w:val="28"/>
+        </w:rPr>
+        <w:t xml:space="preserve"> U nastavku se nalaze dijelovi tog dokumenta:</w:t>
+      </w:r>
+    </w:p>
+    <w:p>
+      <w:pPr>
+        <w:ind w:firstLine="567"/>
+        <w:jc w:val="center"/>
+        <w:rPr>
+          <w:b/>
+          <w:bCs/>
+          <w:sz w:val="28"/>
+          <w:szCs w:val="28"/>
+        </w:rPr>
+      </w:pPr>
+    </w:p>
+    <w:p>
+      <w:pPr>
+        <w:ind w:firstLine="567"/>
+        <w:jc w:val="center"/>
+        <w:rPr>
+          <w:b/>
+          <w:bCs/>
+          <w:sz w:val="28"/>
+          <w:szCs w:val="28"/>
+        </w:rPr>
+      </w:pPr>
+      <w:r>
+        <w:rPr>
+          <w:noProof/>
+          <w:sz w:val="28"/>
+          <w:szCs w:val="28"/>
+        </w:rPr>
+        <w:drawing>
+          <wp:anchor distT="0" distB="0" distL="114300" distR="114300" simplePos="0" relativeHeight="251658240" behindDoc="0" locked="0" layoutInCell="1" allowOverlap="1" wp14:anchorId="00A1CE03" wp14:editId="3DA96CEB">
+            <wp:simplePos x="0" y="0"/>
+            <wp:positionH relativeFrom="margin">
+              <wp:align>center</wp:align>
+            </wp:positionH>
+            <wp:positionV relativeFrom="paragraph">
+              <wp:posOffset>361315</wp:posOffset>
+            </wp:positionV>
+            <wp:extent cx="6431280" cy="4238625"/>
+            <wp:effectExtent l="0" t="0" r="7620" b="9525"/>
+            <wp:wrapTopAndBottom/>
+            <wp:docPr id="2005447523" name="Slika 1" descr="Slika na kojoj se prikazuje tekst, snimka zaslona, paralelno, broj&#10;&#10;Sadržaj generiran umjetnom inteligencijom može biti netočan."/>
+            <wp:cNvGraphicFramePr>
+              <a:graphicFrameLocks xmlns:a="http://schemas.openxmlformats.org/drawingml/2006/main" noChangeAspect="1"/>
+            </wp:cNvGraphicFramePr>
+            <a:graphic xmlns:a="http://schemas.openxmlformats.org/drawingml/2006/main">
+              <a:graphicData uri="http://schemas.openxmlformats.org/drawingml/2006/picture">
+                <pic:pic xmlns:pic="http://schemas.openxmlformats.org/drawingml/2006/picture">
+                  <pic:nvPicPr>
+                    <pic:cNvPr id="2005447523" name="Slika 1" descr="Slika na kojoj se prikazuje tekst, snimka zaslona, paralelno, broj&#10;&#10;Sadržaj generiran umjetnom inteligencijom može biti netočan."/>
+                    <pic:cNvPicPr/>
+                  </pic:nvPicPr>
+                  <pic:blipFill>
+                    <a:blip r:embed="rId12">
+                      <a:extLst>
+                        <a:ext uri="{28A0092B-C50C-407E-A947-70E740481C1C}">
+                          <a14:useLocalDpi xmlns:a14="http://schemas.microsoft.com/office/drawing/2010/main" val="0"/>
+                        </a:ext>
+                      </a:extLst>
+                    </a:blip>
+                    <a:stretch>
+                      <a:fillRect/>
+                    </a:stretch>
+                  </pic:blipFill>
+                  <pic:spPr>
+                    <a:xfrm>
+                      <a:off x="0" y="0"/>
+                      <a:ext cx="6431280" cy="4238625"/>
+                    </a:xfrm>
+                    <a:prstGeom prst="rect">
+                      <a:avLst/>
+                    </a:prstGeom>
+                  </pic:spPr>
+                </pic:pic>
+              </a:graphicData>
+            </a:graphic>
+            <wp14:sizeRelH relativeFrom="margin">
+              <wp14:pctWidth>0</wp14:pctWidth>
+            </wp14:sizeRelH>
+            <wp14:sizeRelV relativeFrom="margin">
+              <wp14:pctHeight>0</wp14:pctHeight>
+            </wp14:sizeRelV>
+          </wp:anchor>
+        </w:drawing>
+      </w:r>
+    </w:p>
+    <w:p>
+      <w:pPr>
+        <w:ind w:firstLine="567"/>
+        <w:jc w:val="center"/>
+        <w:rPr>
+          <w:b/>
+          <w:bCs/>
+          <w:sz w:val="28"/>
+          <w:szCs w:val="28"/>
+        </w:rPr>
+      </w:pPr>
+    </w:p>
+    <w:p>
+      <w:pPr>
+        <w:ind w:firstLine="567"/>
+        <w:jc w:val="center"/>
+        <w:rPr>
+          <w:sz w:val="28"/>
+          <w:szCs w:val="28"/>
+        </w:rPr>
+      </w:pPr>
+      <w:r>
+        <w:rPr>
+          <w:b/>
+          <w:bCs/>
+          <w:sz w:val="28"/>
+          <w:szCs w:val="28"/>
+        </w:rPr>
+        <w:t>Slika 1.</w:t>
+      </w:r>
+      <w:r>
+        <w:rPr>
+          <w:sz w:val="28"/>
+          <w:szCs w:val="28"/>
+        </w:rPr>
+        <w:t xml:space="preserve"> Ponderirano vrednovanje</w:t>
+      </w:r>
+      <w:r>
+        <w:rPr>
+          <w:sz w:val="28"/>
+          <w:szCs w:val="28"/>
+        </w:rPr>
+        <w:t xml:space="preserve"> alternativa</w:t>
+      </w:r>
+      <w:r>
+        <w:rPr>
+          <w:sz w:val="28"/>
+          <w:szCs w:val="28"/>
+        </w:rPr>
+        <w:t xml:space="preserve"> sa obrazloženjem</w:t>
+      </w:r>
+    </w:p>
+    <w:p>
+      <w:pPr>
+        <w:ind w:firstLine="567"/>
+        <w:rPr>
+          <w:sz w:val="28"/>
+          <w:szCs w:val="28"/>
+        </w:rPr>
+      </w:pPr>
+    </w:p>
+    <w:p>
+      <w:pPr>
+        <w:ind w:firstLine="567"/>
+        <w:rPr>
+          <w:sz w:val="28"/>
+          <w:szCs w:val="28"/>
+        </w:rPr>
+      </w:pPr>
+    </w:p>
+    <w:p>
+      <w:pPr>
+        <w:ind w:firstLine="567"/>
+        <w:rPr>
+          <w:sz w:val="28"/>
+          <w:szCs w:val="28"/>
+        </w:rPr>
+      </w:pPr>
+    </w:p>
+    <w:p>
+      <w:pPr>
+        <w:ind w:firstLine="567"/>
+        <w:rPr>
+          <w:sz w:val="28"/>
+          <w:szCs w:val="28"/>
+        </w:rPr>
+      </w:pPr>
+    </w:p>
+    <w:p>
+      <w:pPr>
+        <w:ind w:firstLine="567"/>
+        <w:rPr>
+          <w:sz w:val="28"/>
+          <w:szCs w:val="28"/>
+        </w:rPr>
+      </w:pPr>
+    </w:p>
+    <w:p>
+      <w:pPr>
+        <w:ind w:firstLine="567"/>
+        <w:rPr>
+          <w:sz w:val="28"/>
+          <w:szCs w:val="28"/>
+        </w:rPr>
+      </w:pPr>
+    </w:p>
+    <w:p>
+      <w:pPr>
+        <w:ind w:firstLine="567"/>
+        <w:rPr>
+          <w:sz w:val="28"/>
+          <w:szCs w:val="28"/>
+        </w:rPr>
+      </w:pPr>
+    </w:p>
+    <w:p>
+      <w:pPr>
+        <w:ind w:firstLine="567"/>
+        <w:rPr>
+          <w:sz w:val="28"/>
+          <w:szCs w:val="28"/>
+        </w:rPr>
+      </w:pPr>
+    </w:p>
+    <w:p>
+      <w:pPr>
+        <w:ind w:firstLine="567"/>
+        <w:jc w:val="center"/>
+        <w:rPr>
+          <w:sz w:val="28"/>
+          <w:szCs w:val="28"/>
+        </w:rPr>
+      </w:pPr>
+      <w:r>
+        <w:rPr>
+          <w:noProof/>
+          <w:sz w:val="28"/>
+          <w:szCs w:val="28"/>
+        </w:rPr>
+        <w:lastRenderedPageBreak/>
+        <w:drawing>
+          <wp:anchor distT="0" distB="0" distL="114300" distR="114300" simplePos="0" relativeHeight="251662336" behindDoc="1" locked="0" layoutInCell="1" allowOverlap="1" wp14:anchorId="2EAEACFB" wp14:editId="166D57F6">
+            <wp:simplePos x="0" y="0"/>
+            <wp:positionH relativeFrom="column">
+              <wp:posOffset>24130</wp:posOffset>
+            </wp:positionH>
+            <wp:positionV relativeFrom="paragraph">
+              <wp:posOffset>4777105</wp:posOffset>
+            </wp:positionV>
+            <wp:extent cx="5362575" cy="2298065"/>
+            <wp:effectExtent l="0" t="0" r="9525" b="6985"/>
+            <wp:wrapTight wrapText="bothSides">
+              <wp:wrapPolygon edited="0">
+                <wp:start x="0" y="0"/>
+                <wp:lineTo x="0" y="21487"/>
+                <wp:lineTo x="21562" y="21487"/>
+                <wp:lineTo x="21562" y="0"/>
+                <wp:lineTo x="0" y="0"/>
+              </wp:wrapPolygon>
+            </wp:wrapTight>
+            <wp:docPr id="1394707290" name="Slika 3"/>
+            <wp:cNvGraphicFramePr>
+              <a:graphicFrameLocks xmlns:a="http://schemas.openxmlformats.org/drawingml/2006/main" noChangeAspect="1"/>
+            </wp:cNvGraphicFramePr>
+            <a:graphic xmlns:a="http://schemas.openxmlformats.org/drawingml/2006/main">
+              <a:graphicData uri="http://schemas.openxmlformats.org/drawingml/2006/picture">
+                <pic:pic xmlns:pic="http://schemas.openxmlformats.org/drawingml/2006/picture">
+                  <pic:nvPicPr>
+                    <pic:cNvPr id="0" name="Picture 3"/>
+                    <pic:cNvPicPr>
+                      <a:picLocks noChangeAspect="1" noChangeArrowheads="1"/>
+                    </pic:cNvPicPr>
+                  </pic:nvPicPr>
+                  <pic:blipFill rotWithShape="1">
+                    <a:blip r:embed="rId13" cstate="print">
+                      <a:extLst>
+                        <a:ext uri="{BEBA8EAE-BF5A-486C-A8C5-ECC9F3942E4B}">
+                          <a14:imgProps xmlns:a14="http://schemas.microsoft.com/office/drawing/2010/main">
+                            <a14:imgLayer r:embed="rId14">
+                              <a14:imgEffect>
+                                <a14:sharpenSoften amount="25000"/>
+                              </a14:imgEffect>
+                            </a14:imgLayer>
+                          </a14:imgProps>
+                        </a:ext>
+                        <a:ext uri="{28A0092B-C50C-407E-A947-70E740481C1C}">
+                          <a14:useLocalDpi xmlns:a14="http://schemas.microsoft.com/office/drawing/2010/main" val="0"/>
+                        </a:ext>
+                      </a:extLst>
+                    </a:blip>
+                    <a:srcRect t="10773" r="25828" b="44262"/>
+                    <a:stretch/>
+                  </pic:blipFill>
+                  <pic:spPr bwMode="auto">
+                    <a:xfrm>
+                      <a:off x="0" y="0"/>
+                      <a:ext cx="5362575" cy="2298065"/>
+                    </a:xfrm>
+                    <a:prstGeom prst="rect">
+                      <a:avLst/>
+                    </a:prstGeom>
+                    <a:noFill/>
+                    <a:ln>
+                      <a:noFill/>
+                    </a:ln>
+                    <a:extLst>
+                      <a:ext uri="{53640926-AAD7-44D8-BBD7-CCE9431645EC}">
+                        <a14:shadowObscured xmlns:a14="http://schemas.microsoft.com/office/drawing/2010/main"/>
+                      </a:ext>
+                    </a:extLst>
+                  </pic:spPr>
+                </pic:pic>
+              </a:graphicData>
+            </a:graphic>
+            <wp14:sizeRelH relativeFrom="margin">
+              <wp14:pctWidth>0</wp14:pctWidth>
+            </wp14:sizeRelH>
+            <wp14:sizeRelV relativeFrom="margin">
+              <wp14:pctHeight>0</wp14:pctHeight>
+            </wp14:sizeRelV>
+          </wp:anchor>
+        </w:drawing>
+      </w:r>
+      <w:r>
+        <w:rPr>
+          <w:noProof/>
+          <w:sz w:val="28"/>
+          <w:szCs w:val="28"/>
+        </w:rPr>
+        <w:drawing>
+          <wp:anchor distT="0" distB="0" distL="114300" distR="114300" simplePos="0" relativeHeight="251661312" behindDoc="1" locked="0" layoutInCell="1" allowOverlap="1" wp14:anchorId="4C2728A0" wp14:editId="2C1400BF">
+            <wp:simplePos x="0" y="0"/>
+            <wp:positionH relativeFrom="margin">
+              <wp:align>left</wp:align>
+            </wp:positionH>
+            <wp:positionV relativeFrom="margin">
+              <wp:align>top</wp:align>
+            </wp:positionV>
+            <wp:extent cx="5843905" cy="5124450"/>
+            <wp:effectExtent l="0" t="0" r="4445" b="0"/>
+            <wp:wrapTight wrapText="bothSides">
+              <wp:wrapPolygon edited="0">
+                <wp:start x="0" y="0"/>
+                <wp:lineTo x="0" y="21520"/>
+                <wp:lineTo x="21546" y="21520"/>
+                <wp:lineTo x="21546" y="0"/>
+                <wp:lineTo x="0" y="0"/>
+              </wp:wrapPolygon>
+            </wp:wrapTight>
+            <wp:docPr id="285730497" name="Slika 2"/>
+            <wp:cNvGraphicFramePr>
+              <a:graphicFrameLocks xmlns:a="http://schemas.openxmlformats.org/drawingml/2006/main" noChangeAspect="1"/>
+            </wp:cNvGraphicFramePr>
+            <a:graphic xmlns:a="http://schemas.openxmlformats.org/drawingml/2006/main">
+              <a:graphicData uri="http://schemas.openxmlformats.org/drawingml/2006/picture">
+                <pic:pic xmlns:pic="http://schemas.openxmlformats.org/drawingml/2006/picture">
+                  <pic:nvPicPr>
+                    <pic:cNvPr id="0" name="Picture 2"/>
+                    <pic:cNvPicPr>
+                      <a:picLocks noChangeAspect="1" noChangeArrowheads="1"/>
+                    </pic:cNvPicPr>
+                  </pic:nvPicPr>
+                  <pic:blipFill rotWithShape="1">
+                    <a:blip r:embed="rId15" cstate="print">
+                      <a:extLst>
+                        <a:ext uri="{BEBA8EAE-BF5A-486C-A8C5-ECC9F3942E4B}">
+                          <a14:imgProps xmlns:a14="http://schemas.microsoft.com/office/drawing/2010/main">
+                            <a14:imgLayer r:embed="rId16">
+                              <a14:imgEffect>
+                                <a14:sharpenSoften amount="25000"/>
+                              </a14:imgEffect>
+                            </a14:imgLayer>
+                          </a14:imgProps>
+                        </a:ext>
+                        <a:ext uri="{28A0092B-C50C-407E-A947-70E740481C1C}">
+                          <a14:useLocalDpi xmlns:a14="http://schemas.microsoft.com/office/drawing/2010/main" val="0"/>
+                        </a:ext>
+                      </a:extLst>
+                    </a:blip>
+                    <a:srcRect r="19371"/>
+                    <a:stretch/>
+                  </pic:blipFill>
+                  <pic:spPr bwMode="auto">
+                    <a:xfrm>
+                      <a:off x="0" y="0"/>
+                      <a:ext cx="5859605" cy="5137682"/>
+                    </a:xfrm>
+                    <a:prstGeom prst="rect">
+                      <a:avLst/>
+                    </a:prstGeom>
+                    <a:noFill/>
+                    <a:ln>
+                      <a:noFill/>
+                    </a:ln>
+                    <a:extLst>
+                      <a:ext uri="{53640926-AAD7-44D8-BBD7-CCE9431645EC}">
+                        <a14:shadowObscured xmlns:a14="http://schemas.microsoft.com/office/drawing/2010/main"/>
+                      </a:ext>
+                    </a:extLst>
+                  </pic:spPr>
+                </pic:pic>
+              </a:graphicData>
+            </a:graphic>
+            <wp14:sizeRelH relativeFrom="margin">
+              <wp14:pctWidth>0</wp14:pctWidth>
+            </wp14:sizeRelH>
+            <wp14:sizeRelV relativeFrom="margin">
+              <wp14:pctHeight>0</wp14:pctHeight>
+            </wp14:sizeRelV>
+          </wp:anchor>
+        </w:drawing>
+      </w:r>
+      <w:r>
+        <w:rPr>
+          <w:b/>
+          <w:bCs/>
+          <w:sz w:val="28"/>
+          <w:szCs w:val="28"/>
+        </w:rPr>
+        <w:t>S</w:t>
+      </w:r>
+      <w:r>
+        <w:rPr>
+          <w:b/>
+          <w:bCs/>
+          <w:sz w:val="28"/>
+          <w:szCs w:val="28"/>
+        </w:rPr>
+        <w:t>lika 2.</w:t>
+      </w:r>
+      <w:r>
+        <w:rPr>
+          <w:sz w:val="28"/>
+          <w:szCs w:val="28"/>
+        </w:rPr>
+        <w:t xml:space="preserve"> Analiza troškova</w:t>
+      </w:r>
+    </w:p>
+    <w:p>
+      <w:pPr>
+        <w:ind w:firstLine="567"/>
+        <w:jc w:val="center"/>
+        <w:rPr>
+          <w:sz w:val="28"/>
+          <w:szCs w:val="28"/>
+        </w:rPr>
+      </w:pPr>
+    </w:p>
+    <w:p>
+      <w:pPr>
+        <w:ind w:firstLine="567"/>
+        <w:jc w:val="center"/>
+        <w:rPr>
+          <w:sz w:val="28"/>
+          <w:szCs w:val="28"/>
+        </w:rPr>
+      </w:pPr>
+    </w:p>
+    <w:p>
+      <w:pPr>
+        <w:ind w:firstLine="567"/>
+        <w:jc w:val="center"/>
+        <w:rPr>
+          <w:sz w:val="28"/>
+          <w:szCs w:val="28"/>
+        </w:rPr>
+      </w:pPr>
+    </w:p>
+    <w:p>
+      <w:pPr>
+        <w:ind w:firstLine="567"/>
+        <w:jc w:val="center"/>
+        <w:rPr>
+          <w:sz w:val="28"/>
+          <w:szCs w:val="28"/>
+        </w:rPr>
+      </w:pPr>
+    </w:p>
+    <w:p>
+      <w:pPr>
+        <w:ind w:firstLine="567"/>
+        <w:jc w:val="center"/>
+        <w:rPr>
+          <w:sz w:val="28"/>
+          <w:szCs w:val="28"/>
+        </w:rPr>
+      </w:pPr>
+    </w:p>
+    <w:p>
+      <w:pPr>
+        <w:jc w:val="center"/>
+        <w:rPr>
+          <w:sz w:val="28"/>
+          <w:szCs w:val="28"/>
+        </w:rPr>
+      </w:pPr>
+      <w:r>
+        <w:rPr>
+          <w:b/>
+          <w:bCs/>
+          <w:noProof/>
+          <w:sz w:val="28"/>
+          <w:szCs w:val="28"/>
+        </w:rPr>
+        <w:lastRenderedPageBreak/>
+        <w:drawing>
+          <wp:anchor distT="0" distB="0" distL="114300" distR="114300" simplePos="0" relativeHeight="251664384" behindDoc="0" locked="0" layoutInCell="1" allowOverlap="1" wp14:anchorId="5F565674" wp14:editId="5647A060">
+            <wp:simplePos x="0" y="0"/>
+            <wp:positionH relativeFrom="margin">
+              <wp:posOffset>-278813</wp:posOffset>
+            </wp:positionH>
+            <wp:positionV relativeFrom="paragraph">
+              <wp:posOffset>2645278</wp:posOffset>
+            </wp:positionV>
+            <wp:extent cx="6426200" cy="2010410"/>
+            <wp:effectExtent l="0" t="0" r="0" b="8890"/>
+            <wp:wrapSquare wrapText="bothSides"/>
+            <wp:docPr id="139876735" name="Slika 6"/>
+            <wp:cNvGraphicFramePr>
+              <a:graphicFrameLocks xmlns:a="http://schemas.openxmlformats.org/drawingml/2006/main" noChangeAspect="1"/>
+            </wp:cNvGraphicFramePr>
+            <a:graphic xmlns:a="http://schemas.openxmlformats.org/drawingml/2006/main">
+              <a:graphicData uri="http://schemas.openxmlformats.org/drawingml/2006/picture">
+                <pic:pic xmlns:pic="http://schemas.openxmlformats.org/drawingml/2006/picture">
+                  <pic:nvPicPr>
+                    <pic:cNvPr id="0" name="Picture 6"/>
+                    <pic:cNvPicPr>
+                      <a:picLocks noChangeAspect="1" noChangeArrowheads="1"/>
+                    </pic:cNvPicPr>
+                  </pic:nvPicPr>
+                  <pic:blipFill rotWithShape="1">
+                    <a:blip r:embed="rId17" cstate="print">
+                      <a:extLst>
+                        <a:ext uri="{BEBA8EAE-BF5A-486C-A8C5-ECC9F3942E4B}">
+                          <a14:imgProps xmlns:a14="http://schemas.microsoft.com/office/drawing/2010/main">
+                            <a14:imgLayer r:embed="rId18">
+                              <a14:imgEffect>
+                                <a14:sharpenSoften amount="50000"/>
+                              </a14:imgEffect>
+                            </a14:imgLayer>
+                          </a14:imgProps>
+                        </a:ext>
+                        <a:ext uri="{28A0092B-C50C-407E-A947-70E740481C1C}">
+                          <a14:useLocalDpi xmlns:a14="http://schemas.microsoft.com/office/drawing/2010/main" val="0"/>
+                        </a:ext>
+                      </a:extLst>
+                    </a:blip>
+                    <a:srcRect l="4536" t="6414" r="4535" b="53356"/>
+                    <a:stretch/>
+                  </pic:blipFill>
+                  <pic:spPr bwMode="auto">
+                    <a:xfrm>
+                      <a:off x="0" y="0"/>
+                      <a:ext cx="6426200" cy="2010410"/>
+                    </a:xfrm>
+                    <a:prstGeom prst="rect">
+                      <a:avLst/>
+                    </a:prstGeom>
+                    <a:noFill/>
+                    <a:ln>
+                      <a:noFill/>
+                    </a:ln>
+                    <a:extLst>
+                      <a:ext uri="{53640926-AAD7-44D8-BBD7-CCE9431645EC}">
+                        <a14:shadowObscured xmlns:a14="http://schemas.microsoft.com/office/drawing/2010/main"/>
+                      </a:ext>
+                    </a:extLst>
+                  </pic:spPr>
+                </pic:pic>
+              </a:graphicData>
+            </a:graphic>
+            <wp14:sizeRelH relativeFrom="margin">
+              <wp14:pctWidth>0</wp14:pctWidth>
+            </wp14:sizeRelH>
+            <wp14:sizeRelV relativeFrom="margin">
+              <wp14:pctHeight>0</wp14:pctHeight>
+            </wp14:sizeRelV>
+          </wp:anchor>
+        </w:drawing>
+      </w:r>
+      <w:r>
+        <w:rPr>
+          <w:b/>
+          <w:bCs/>
+          <w:noProof/>
+          <w:sz w:val="28"/>
+          <w:szCs w:val="28"/>
+        </w:rPr>
+        <w:drawing>
+          <wp:anchor distT="0" distB="0" distL="114300" distR="114300" simplePos="0" relativeHeight="251663360" behindDoc="0" locked="0" layoutInCell="1" allowOverlap="1" wp14:anchorId="610272EB" wp14:editId="2593AC37">
+            <wp:simplePos x="0" y="0"/>
+            <wp:positionH relativeFrom="margin">
+              <wp:align>center</wp:align>
+            </wp:positionH>
+            <wp:positionV relativeFrom="margin">
+              <wp:align>top</wp:align>
+            </wp:positionV>
+            <wp:extent cx="6414770" cy="2190750"/>
+            <wp:effectExtent l="0" t="0" r="5080" b="0"/>
+            <wp:wrapSquare wrapText="bothSides"/>
+            <wp:docPr id="1899994878" name="Slika 5"/>
+            <wp:cNvGraphicFramePr>
+              <a:graphicFrameLocks xmlns:a="http://schemas.openxmlformats.org/drawingml/2006/main" noChangeAspect="1"/>
+            </wp:cNvGraphicFramePr>
+            <a:graphic xmlns:a="http://schemas.openxmlformats.org/drawingml/2006/main">
+              <a:graphicData uri="http://schemas.openxmlformats.org/drawingml/2006/picture">
+                <pic:pic xmlns:pic="http://schemas.openxmlformats.org/drawingml/2006/picture">
+                  <pic:nvPicPr>
+                    <pic:cNvPr id="0" name="Picture 5"/>
+                    <pic:cNvPicPr>
+                      <a:picLocks noChangeAspect="1" noChangeArrowheads="1"/>
+                    </pic:cNvPicPr>
+                  </pic:nvPicPr>
+                  <pic:blipFill rotWithShape="1">
+                    <a:blip r:embed="rId19">
+                      <a:extLst>
+                        <a:ext uri="{BEBA8EAE-BF5A-486C-A8C5-ECC9F3942E4B}">
+                          <a14:imgProps xmlns:a14="http://schemas.microsoft.com/office/drawing/2010/main">
+                            <a14:imgLayer r:embed="rId20">
+                              <a14:imgEffect>
+                                <a14:sharpenSoften amount="50000"/>
+                              </a14:imgEffect>
+                            </a14:imgLayer>
+                          </a14:imgProps>
+                        </a:ext>
+                        <a:ext uri="{28A0092B-C50C-407E-A947-70E740481C1C}">
+                          <a14:useLocalDpi xmlns:a14="http://schemas.microsoft.com/office/drawing/2010/main" val="0"/>
+                        </a:ext>
+                      </a:extLst>
+                    </a:blip>
+                    <a:srcRect l="4775" t="7122" r="17388" b="55269"/>
+                    <a:stretch/>
+                  </pic:blipFill>
+                  <pic:spPr bwMode="auto">
+                    <a:xfrm>
+                      <a:off x="0" y="0"/>
+                      <a:ext cx="6414770" cy="2190750"/>
+                    </a:xfrm>
+                    <a:prstGeom prst="rect">
+                      <a:avLst/>
+                    </a:prstGeom>
+                    <a:noFill/>
+                    <a:ln>
+                      <a:noFill/>
+                    </a:ln>
+                    <a:extLst>
+                      <a:ext uri="{53640926-AAD7-44D8-BBD7-CCE9431645EC}">
+                        <a14:shadowObscured xmlns:a14="http://schemas.microsoft.com/office/drawing/2010/main"/>
+                      </a:ext>
+                    </a:extLst>
+                  </pic:spPr>
+                </pic:pic>
+              </a:graphicData>
+            </a:graphic>
+            <wp14:sizeRelH relativeFrom="margin">
+              <wp14:pctWidth>0</wp14:pctWidth>
+            </wp14:sizeRelH>
+            <wp14:sizeRelV relativeFrom="margin">
+              <wp14:pctHeight>0</wp14:pctHeight>
+            </wp14:sizeRelV>
+          </wp:anchor>
+        </w:drawing>
+      </w:r>
+      <w:r>
+        <w:rPr>
+          <w:b/>
+          <w:bCs/>
+          <w:sz w:val="28"/>
+          <w:szCs w:val="28"/>
+        </w:rPr>
+        <w:t>Slika 3.</w:t>
+      </w:r>
+      <w:r>
+        <w:rPr>
+          <w:sz w:val="28"/>
+          <w:szCs w:val="28"/>
+        </w:rPr>
+        <w:t xml:space="preserve"> Opis ključnih troškova</w:t>
+      </w:r>
+    </w:p>
+    <w:p>
+      <w:pPr>
+        <w:ind w:firstLine="567"/>
+        <w:jc w:val="center"/>
+        <w:rPr>
+          <w:sz w:val="28"/>
+          <w:szCs w:val="28"/>
+        </w:rPr>
+      </w:pPr>
+      <w:r>
+        <w:rPr>
+          <w:b/>
+          <w:bCs/>
+          <w:sz w:val="28"/>
+          <w:szCs w:val="28"/>
+        </w:rPr>
+        <w:t>Slika 4.</w:t>
+      </w:r>
+      <w:r>
+        <w:rPr>
+          <w:sz w:val="28"/>
+          <w:szCs w:val="28"/>
+        </w:rPr>
+        <w:t xml:space="preserve"> Opis očekivanih koristi</w:t>
+      </w:r>
+    </w:p>
+    <w:p>
+      <w:pPr>
+        <w:ind w:firstLine="567"/>
+        <w:jc w:val="center"/>
+        <w:rPr>
+          <w:sz w:val="28"/>
+          <w:szCs w:val="28"/>
+        </w:rPr>
+      </w:pPr>
+      <w:r>
+        <w:rPr>
+          <w:noProof/>
+          <w:sz w:val="28"/>
+          <w:szCs w:val="28"/>
+        </w:rPr>
+        <w:drawing>
+          <wp:inline distT="0" distB="0" distL="0" distR="0" wp14:anchorId="241BA25F" wp14:editId="470CA0DB">
+            <wp:extent cx="4916486" cy="1768187"/>
+            <wp:effectExtent l="0" t="0" r="0" b="3810"/>
+            <wp:docPr id="971350354" name="Slika 7"/>
+            <wp:cNvGraphicFramePr>
+              <a:graphicFrameLocks xmlns:a="http://schemas.openxmlformats.org/drawingml/2006/main" noChangeAspect="1"/>
+            </wp:cNvGraphicFramePr>
+            <a:graphic xmlns:a="http://schemas.openxmlformats.org/drawingml/2006/main">
+              <a:graphicData uri="http://schemas.openxmlformats.org/drawingml/2006/picture">
+                <pic:pic xmlns:pic="http://schemas.openxmlformats.org/drawingml/2006/picture">
+                  <pic:nvPicPr>
+                    <pic:cNvPr id="0" name="Picture 8"/>
+                    <pic:cNvPicPr>
+                      <a:picLocks noChangeAspect="1" noChangeArrowheads="1"/>
+                    </pic:cNvPicPr>
+                  </pic:nvPicPr>
+                  <pic:blipFill rotWithShape="1">
+                    <a:blip r:embed="rId21" cstate="print">
+                      <a:extLst>
+                        <a:ext uri="{28A0092B-C50C-407E-A947-70E740481C1C}">
+                          <a14:useLocalDpi xmlns:a14="http://schemas.microsoft.com/office/drawing/2010/main" val="0"/>
+                        </a:ext>
+                      </a:extLst>
+                    </a:blip>
+                    <a:srcRect t="4874" r="14542" b="51695"/>
+                    <a:stretch/>
+                  </pic:blipFill>
+                  <pic:spPr bwMode="auto">
+                    <a:xfrm>
+                      <a:off x="0" y="0"/>
+                      <a:ext cx="4917056" cy="1768392"/>
+                    </a:xfrm>
+                    <a:prstGeom prst="rect">
+                      <a:avLst/>
+                    </a:prstGeom>
+                    <a:noFill/>
+                    <a:ln>
+                      <a:noFill/>
+                    </a:ln>
+                    <a:extLst>
+                      <a:ext uri="{53640926-AAD7-44D8-BBD7-CCE9431645EC}">
+                        <a14:shadowObscured xmlns:a14="http://schemas.microsoft.com/office/drawing/2010/main"/>
+                      </a:ext>
+                    </a:extLst>
+                  </pic:spPr>
+                </pic:pic>
+              </a:graphicData>
+            </a:graphic>
+          </wp:inline>
+        </w:drawing>
+      </w:r>
+    </w:p>
+    <w:p>
+      <w:pPr>
+        <w:ind w:firstLine="567"/>
+        <w:jc w:val="center"/>
+        <w:rPr>
+          <w:sz w:val="28"/>
+          <w:szCs w:val="28"/>
+        </w:rPr>
+      </w:pPr>
+      <w:r>
+        <w:rPr>
+          <w:b/>
+          <w:bCs/>
+          <w:sz w:val="28"/>
+          <w:szCs w:val="28"/>
+        </w:rPr>
+        <w:t>Slika 5.</w:t>
+      </w:r>
+      <w:r>
+        <w:rPr>
+          <w:sz w:val="28"/>
+          <w:szCs w:val="28"/>
+        </w:rPr>
+        <w:t xml:space="preserve"> Provedba NPV i ROI analiza</w:t>
+      </w:r>
+    </w:p>
+    <w:p>
+      <w:pPr>
+        <w:ind w:firstLine="567"/>
+        <w:rPr>
+          <w:sz w:val="28"/>
+          <w:szCs w:val="28"/>
+        </w:rPr>
+      </w:pPr>
+      <w:r>
+        <w:rPr>
+          <w:sz w:val="28"/>
+          <w:szCs w:val="28"/>
+        </w:rPr>
+        <w:t>Zaključak</w:t>
+      </w:r>
+      <w:r>
+        <w:rPr>
+          <w:sz w:val="28"/>
+          <w:szCs w:val="28"/>
+        </w:rPr>
+        <w:t xml:space="preserve"> analize troškova</w:t>
+      </w:r>
+      <w:r>
+        <w:rPr>
+          <w:sz w:val="28"/>
+          <w:szCs w:val="28"/>
+        </w:rPr>
+        <w:t xml:space="preserve">: </w:t>
+      </w:r>
+      <w:r>
+        <w:rPr>
+          <w:sz w:val="28"/>
+          <w:szCs w:val="28"/>
+        </w:rPr>
+        <w:t>p</w:t>
+      </w:r>
+      <w:r>
+        <w:rPr>
+          <w:sz w:val="28"/>
+          <w:szCs w:val="28"/>
+        </w:rPr>
+        <w:t>očetna investicija od 51.405 eura se vraća se kroz promatrani period, a ukupni povrat na investiciju (ROI) iznosi 27,06%. Do kraja treće godine projekt postiže kumulativni neto sadašnju vrijednost (NPV) od 15.644,82, što ukazuje na to da je sustav profitabilan te ima potencijal za daljnji razvoj. Očekivano vrijeme povrata investicije je 3.43 godine.</w:t>
+      </w:r>
+    </w:p>
+    <w:p>
+      <w:pPr>
+        <w:ind w:firstLine="567"/>
+        <w:rPr>
+          <w:sz w:val="28"/>
+          <w:szCs w:val="28"/>
+        </w:rPr>
+      </w:pPr>
+    </w:p>
     <w:p>
       <w:pPr>
         <w:pStyle w:val="Naslov1"/>
       </w:pPr>
+      <w:bookmarkStart w:id="9" w:name="_Toc193828041"/>
       <w:r>
         <w:lastRenderedPageBreak/>
         <w:t>Specifikacija zahtjeva</w:t>
       </w:r>
+      <w:bookmarkEnd w:id="9"/>
     </w:p>
     <w:p>
       <w:pPr>
@@ -1993,6 +4549,7 @@
           <w:szCs w:val="36"/>
         </w:rPr>
       </w:pPr>
+      <w:bookmarkStart w:id="10" w:name="_Toc193828042"/>
       <w:r>
         <w:rPr>
           <w:sz w:val="36"/>
@@ -2000,6 +4557,7 @@
         </w:rPr>
         <w:t>Poslovni zahtjevi</w:t>
       </w:r>
+      <w:bookmarkEnd w:id="10"/>
     </w:p>
     <w:p>
       <w:pPr>
@@ -2009,20 +4567,29 @@
           <w:szCs w:val="32"/>
         </w:rPr>
       </w:pPr>
+      <w:bookmarkStart w:id="11" w:name="_Toc193828043"/>
       <w:r>
         <w:rPr>
           <w:sz w:val="32"/>
           <w:szCs w:val="32"/>
         </w:rPr>
-        <w:t xml:space="preserve">Jednostavnije i efikasnije </w:t>
+        <w:t>Efikasnije</w:t>
       </w:r>
       <w:r>
         <w:rPr>
           <w:sz w:val="32"/>
           <w:szCs w:val="32"/>
         </w:rPr>
+        <w:t xml:space="preserve"> </w:t>
+      </w:r>
+      <w:r>
+        <w:rPr>
+          <w:sz w:val="32"/>
+          <w:szCs w:val="32"/>
+        </w:rPr>
         <w:t>upravljanje objektom</w:t>
       </w:r>
+      <w:bookmarkEnd w:id="11"/>
     </w:p>
     <w:p>
       <w:pPr>
@@ -2039,7 +4606,7 @@
           <w:sz w:val="28"/>
           <w:szCs w:val="28"/>
         </w:rPr>
-        <w:t>Sustav mora osigurati jednostavnije i efikasnije upravljanje objektom kroz automatizirane procese koji smanjuju vrijeme obrade i povećavaju učinkovitost zaposlenika</w:t>
+        <w:t>Sustav mora osigurati efikasnije upravljanje objektom kroz automatizirane procese koji smanjuju vrijeme obrade i povećavaju učinkovitost zaposlenika</w:t>
       </w:r>
       <w:r>
         <w:rPr>
@@ -2057,12 +4624,21 @@
           <w:szCs w:val="32"/>
         </w:rPr>
       </w:pPr>
+      <w:bookmarkStart w:id="12" w:name="_Toc193828044"/>
       <w:r>
         <w:rPr>
           <w:sz w:val="32"/>
           <w:szCs w:val="32"/>
         </w:rPr>
-        <w:t xml:space="preserve">Optimizacija upravljanja kapacitetima objekta </w:t>
+        <w:t>Optimizacija upravljanja kapacitetima objekta</w:t>
+      </w:r>
+      <w:bookmarkEnd w:id="12"/>
+      <w:r>
+        <w:rPr>
+          <w:sz w:val="32"/>
+          <w:szCs w:val="32"/>
+        </w:rPr>
+        <w:t xml:space="preserve"> </w:t>
       </w:r>
     </w:p>
     <w:p>
@@ -2081,14 +4657,7 @@
           <w:sz w:val="28"/>
           <w:szCs w:val="28"/>
         </w:rPr>
-        <w:t>Sustav mora omogućiti efikasno upravljanje stolovima i kapacitetima objekta kroz sustav rezervacija koji maksimizira popunjenost i minimizira prazne stolove</w:t>
-      </w:r>
-      <w:r>
-        <w:rPr>
-          <w:sz w:val="28"/>
-          <w:szCs w:val="28"/>
-        </w:rPr>
-        <w:t>. Iz tog razloga, prioritet zahtjeva je srednji.</w:t>
+        <w:t>Sustav mora omogućiti upravljanje stolovima i kapacitetima objekta kroz sustav rezervacija koji maksimizira popunjenost i minimizira prazne stolove. Iz tog razloga, prioritet zahtjeva je srednji.</w:t>
       </w:r>
     </w:p>
     <w:p>
@@ -2099,6 +4668,7 @@
           <w:szCs w:val="32"/>
         </w:rPr>
       </w:pPr>
+      <w:bookmarkStart w:id="13" w:name="_Toc193828045"/>
       <w:r>
         <w:rPr>
           <w:sz w:val="32"/>
@@ -2134,6 +4704,7 @@
         </w:rPr>
         <w:t>a</w:t>
       </w:r>
+      <w:bookmarkEnd w:id="13"/>
     </w:p>
     <w:p>
       <w:pPr>
@@ -2159,6 +4730,7 @@
           <w:szCs w:val="36"/>
         </w:rPr>
       </w:pPr>
+      <w:bookmarkStart w:id="14" w:name="_Toc193828046"/>
       <w:r>
         <w:rPr>
           <w:sz w:val="36"/>
@@ -2166,6 +4738,7 @@
         </w:rPr>
         <w:t>Korisnički zahtjevi</w:t>
       </w:r>
+      <w:bookmarkEnd w:id="14"/>
     </w:p>
     <w:p>
       <w:pPr>
@@ -2175,6 +4748,7 @@
           <w:szCs w:val="32"/>
         </w:rPr>
       </w:pPr>
+      <w:bookmarkStart w:id="15" w:name="_Toc193828047"/>
       <w:r>
         <w:rPr>
           <w:sz w:val="32"/>
@@ -2182,6 +4756,7 @@
         </w:rPr>
         <w:t>Pregled svih otvorenih narudžbi</w:t>
       </w:r>
+      <w:bookmarkEnd w:id="15"/>
     </w:p>
     <w:p>
       <w:pPr>
@@ -2305,73 +4880,91 @@
           <w:szCs w:val="32"/>
         </w:rPr>
       </w:pPr>
+      <w:bookmarkStart w:id="16" w:name="_Toc193828048"/>
       <w:r>
         <w:rPr>
           <w:sz w:val="32"/>
           <w:szCs w:val="32"/>
         </w:rPr>
-        <w:t xml:space="preserve">Jednostavna online rezervacija </w:t>
-      </w:r>
-    </w:p>
-    <w:p>
-      <w:pPr>
-        <w:ind w:firstLine="708"/>
-        <w:rPr>
-          <w:sz w:val="28"/>
-          <w:szCs w:val="28"/>
-        </w:rPr>
-      </w:pPr>
-      <w:r>
-        <w:rPr>
-          <w:sz w:val="28"/>
-          <w:szCs w:val="28"/>
-        </w:rPr>
-        <w:t>Gostima se treba</w:t>
-      </w:r>
-      <w:r>
-        <w:rPr>
-          <w:sz w:val="28"/>
-          <w:szCs w:val="28"/>
-        </w:rPr>
-        <w:t xml:space="preserve"> omogućiti jedinstveno web sučelje preko kojeg mogu jednostavnim putem rezervirati svoje mjesto te imati uvid</w:t>
-      </w:r>
-      <w:r>
-        <w:rPr>
-          <w:sz w:val="28"/>
-          <w:szCs w:val="28"/>
-        </w:rPr>
-        <w:t xml:space="preserve"> u</w:t>
-      </w:r>
-      <w:r>
-        <w:rPr>
-          <w:sz w:val="28"/>
-          <w:szCs w:val="28"/>
-        </w:rPr>
-        <w:t xml:space="preserve"> jelovnik i cjenik.</w:t>
-      </w:r>
-      <w:r>
-        <w:rPr>
-          <w:sz w:val="28"/>
-          <w:szCs w:val="28"/>
-        </w:rPr>
-        <w:t xml:space="preserve"> Prioritet zahtjeva je visok.</w:t>
-      </w:r>
-    </w:p>
-    <w:p>
-      <w:pPr>
-        <w:pStyle w:val="Naslov3"/>
+        <w:t>Mogućnost</w:t>
+      </w:r>
+      <w:r>
         <w:rPr>
           <w:sz w:val="32"/>
           <w:szCs w:val="32"/>
         </w:rPr>
-      </w:pPr>
+        <w:t xml:space="preserve"> online rezervacija</w:t>
+      </w:r>
+      <w:bookmarkEnd w:id="16"/>
       <w:r>
         <w:rPr>
           <w:sz w:val="32"/>
           <w:szCs w:val="32"/>
         </w:rPr>
+        <w:t xml:space="preserve"> </w:t>
+      </w:r>
+    </w:p>
+    <w:p>
+      <w:pPr>
+        <w:ind w:firstLine="708"/>
+        <w:rPr>
+          <w:sz w:val="28"/>
+          <w:szCs w:val="28"/>
+        </w:rPr>
+      </w:pPr>
+      <w:r>
+        <w:rPr>
+          <w:sz w:val="28"/>
+          <w:szCs w:val="28"/>
+        </w:rPr>
+        <w:t>Gostima se treba</w:t>
+      </w:r>
+      <w:r>
+        <w:rPr>
+          <w:sz w:val="28"/>
+          <w:szCs w:val="28"/>
+        </w:rPr>
+        <w:t xml:space="preserve"> omogućiti jedinstveno web sučelje preko kojeg mogu jednostavnim putem rezervirati svoje mjesto te imati uvid</w:t>
+      </w:r>
+      <w:r>
+        <w:rPr>
+          <w:sz w:val="28"/>
+          <w:szCs w:val="28"/>
+        </w:rPr>
+        <w:t xml:space="preserve"> u</w:t>
+      </w:r>
+      <w:r>
+        <w:rPr>
+          <w:sz w:val="28"/>
+          <w:szCs w:val="28"/>
+        </w:rPr>
+        <w:t xml:space="preserve"> jelovnik i cjenik.</w:t>
+      </w:r>
+      <w:r>
+        <w:rPr>
+          <w:sz w:val="28"/>
+          <w:szCs w:val="28"/>
+        </w:rPr>
+        <w:t xml:space="preserve"> Prioritet zahtjeva je visok.</w:t>
+      </w:r>
+    </w:p>
+    <w:p>
+      <w:pPr>
+        <w:pStyle w:val="Naslov3"/>
+        <w:rPr>
+          <w:sz w:val="32"/>
+          <w:szCs w:val="32"/>
+        </w:rPr>
+      </w:pPr>
+      <w:bookmarkStart w:id="17" w:name="_Toc193828049"/>
+      <w:r>
+        <w:rPr>
+          <w:sz w:val="32"/>
+          <w:szCs w:val="32"/>
+        </w:rPr>
         <w:t>Pristup podacima poslovanja</w:t>
       </w:r>
+      <w:bookmarkEnd w:id="17"/>
     </w:p>
     <w:p>
       <w:pPr>
@@ -2386,63 +4979,7 @@
           <w:sz w:val="28"/>
           <w:szCs w:val="28"/>
         </w:rPr>
-        <w:t>Vlasnicima ili voditeljima prodaje se</w:t>
-      </w:r>
-      <w:r>
-        <w:rPr>
-          <w:sz w:val="28"/>
-          <w:szCs w:val="28"/>
-        </w:rPr>
-        <w:t xml:space="preserve"> mora</w:t>
-      </w:r>
-      <w:r>
-        <w:rPr>
-          <w:sz w:val="28"/>
-          <w:szCs w:val="28"/>
-        </w:rPr>
-        <w:t xml:space="preserve"> omogućiti da sustav automatski prikuplja i </w:t>
-      </w:r>
-      <w:r>
-        <w:rPr>
-          <w:sz w:val="28"/>
-          <w:szCs w:val="28"/>
-        </w:rPr>
-        <w:t>pohranjuje podatke o poslovanju</w:t>
-      </w:r>
-      <w:r>
-        <w:rPr>
-          <w:sz w:val="28"/>
-          <w:szCs w:val="28"/>
-        </w:rPr>
-        <w:t xml:space="preserve"> prikupljati te</w:t>
-      </w:r>
-      <w:r>
-        <w:rPr>
-          <w:sz w:val="28"/>
-          <w:szCs w:val="28"/>
-        </w:rPr>
-        <w:t xml:space="preserve"> da se</w:t>
-      </w:r>
-      <w:r>
-        <w:rPr>
-          <w:sz w:val="28"/>
-          <w:szCs w:val="28"/>
-        </w:rPr>
-        <w:t xml:space="preserve"> na upit vlasnika </w:t>
-      </w:r>
-      <w:r>
-        <w:rPr>
-          <w:sz w:val="28"/>
-          <w:szCs w:val="28"/>
-        </w:rPr>
-        <w:t>prikažu</w:t>
-      </w:r>
-      <w:r>
-        <w:rPr>
-          <w:sz w:val="28"/>
-          <w:szCs w:val="28"/>
-        </w:rPr>
-        <w:t>. Time se olakšava donošenje strateških poslovnih odluka. Zahtjev ima nizak prioritet.</w:t>
+        <w:t>Vlasnicima ili voditeljima prodaje se mora omogućiti da sustav automatski prikuplja i pohranjuje podatke o poslovanju prikupljati te da se na upit vlasnika prikažu. Time se olakšava donošenje strateških poslovnih odluka. Zahtjev ima nizak prioritet.</w:t>
       </w:r>
     </w:p>
     <w:p>
@@ -2453,6 +4990,7 @@
           <w:szCs w:val="36"/>
         </w:rPr>
       </w:pPr>
+      <w:bookmarkStart w:id="18" w:name="_Toc193828050"/>
       <w:r>
         <w:rPr>
           <w:sz w:val="36"/>
@@ -2460,6 +4998,7 @@
         </w:rPr>
         <w:t>Funkcionalni zahtjevi</w:t>
       </w:r>
+      <w:bookmarkEnd w:id="18"/>
     </w:p>
     <w:p>
       <w:pPr>
@@ -2469,6 +5008,7 @@
           <w:szCs w:val="32"/>
         </w:rPr>
       </w:pPr>
+      <w:bookmarkStart w:id="19" w:name="_Toc193828051"/>
       <w:r>
         <w:rPr>
           <w:sz w:val="32"/>
@@ -2476,6 +5016,7 @@
         </w:rPr>
         <w:t>Prijava u sustav</w:t>
       </w:r>
+      <w:bookmarkEnd w:id="19"/>
     </w:p>
     <w:p>
       <w:pPr>
@@ -2543,6 +5084,7 @@
           <w:szCs w:val="32"/>
         </w:rPr>
       </w:pPr>
+      <w:bookmarkStart w:id="20" w:name="_Toc193828052"/>
       <w:r>
         <w:rPr>
           <w:sz w:val="32"/>
@@ -2551,6 +5093,7 @@
         <w:lastRenderedPageBreak/>
         <w:t>Dodavanje novih zaposlenika u sustav</w:t>
       </w:r>
+      <w:bookmarkEnd w:id="20"/>
     </w:p>
     <w:p>
       <w:pPr>
@@ -2568,7 +5111,7 @@
           <w:sz w:val="28"/>
           <w:szCs w:val="28"/>
         </w:rPr>
-        <w:t>Sustav mora omogućiti administratorima dodavanje novih zaposlenika, uređivanje postojećih podataka i deaktivaciju računa zaposlenika koji više ne rade u objektu. Prioritet ovog zahtjeva je visok.</w:t>
+        <w:t>Sustav mora omogućiti dodavanje novih zaposlenika, uređivanje postojećih podataka i deaktivaciju računa zaposlenika koji više ne rade u objektu. Prioritet ovog zahtjeva je visok.</w:t>
       </w:r>
     </w:p>
     <w:p>
@@ -2579,6 +5122,7 @@
           <w:szCs w:val="32"/>
         </w:rPr>
       </w:pPr>
+      <w:bookmarkStart w:id="21" w:name="_Toc193828053"/>
       <w:r>
         <w:rPr>
           <w:sz w:val="32"/>
@@ -2593,6 +5137,7 @@
         </w:rPr>
         <w:t>za pripremu</w:t>
       </w:r>
+      <w:bookmarkEnd w:id="21"/>
     </w:p>
     <w:p>
       <w:pPr>
@@ -2628,6 +5173,7 @@
         </w:rPr>
         <w:t xml:space="preserve"> </w:t>
       </w:r>
+      <w:bookmarkStart w:id="22" w:name="_Toc193828054"/>
       <w:r>
         <w:rPr>
           <w:sz w:val="32"/>
@@ -2635,6 +5181,7 @@
         </w:rPr>
         <w:t>Prikaz slobodnih stolova</w:t>
       </w:r>
+      <w:bookmarkEnd w:id="22"/>
     </w:p>
     <w:p>
       <w:pPr>
@@ -2660,6 +5207,7 @@
           <w:szCs w:val="32"/>
         </w:rPr>
       </w:pPr>
+      <w:bookmarkStart w:id="23" w:name="_Toc193828055"/>
       <w:r>
         <w:rPr>
           <w:sz w:val="32"/>
@@ -2667,6 +5215,7 @@
         </w:rPr>
         <w:t>Kontaktiranje dobavljača namirnica</w:t>
       </w:r>
+      <w:bookmarkEnd w:id="23"/>
     </w:p>
     <w:p>
       <w:pPr>
@@ -2695,6 +5244,7 @@
           <w:szCs w:val="32"/>
         </w:rPr>
       </w:pPr>
+      <w:bookmarkStart w:id="24" w:name="_Toc193828056"/>
       <w:r>
         <w:rPr>
           <w:sz w:val="32"/>
@@ -2702,6 +5252,7 @@
         </w:rPr>
         <w:t>Automatsku sinkronizaciju narudžbe i izdavanje računa</w:t>
       </w:r>
+      <w:bookmarkEnd w:id="24"/>
     </w:p>
     <w:p>
       <w:pPr>
@@ -2716,7 +5267,49 @@
           <w:sz w:val="28"/>
           <w:szCs w:val="28"/>
         </w:rPr>
-        <w:t xml:space="preserve">Sustav mora sinkronizirati sve narudžbe za pojedini stol te omogućiti jednostavno izdavanje računa jednim klikom. Račun mora sadržavati sve naručene stavke s količinama, pojedinačnim cijenama i ukupnim iznosom, uz mogućnost </w:t>
+        <w:t xml:space="preserve">Sustav mora sinkronizirati sve narudžbe za pojedini stol te omogućiti izdavanje računa </w:t>
+      </w:r>
+      <w:r>
+        <w:rPr>
+          <w:sz w:val="28"/>
+          <w:szCs w:val="28"/>
+        </w:rPr>
+        <w:t>u</w:t>
+      </w:r>
+      <w:r>
+        <w:rPr>
+          <w:sz w:val="28"/>
+          <w:szCs w:val="28"/>
+        </w:rPr>
+        <w:t xml:space="preserve"> </w:t>
+      </w:r>
+      <w:r>
+        <w:rPr>
+          <w:sz w:val="28"/>
+          <w:szCs w:val="28"/>
+        </w:rPr>
+        <w:t xml:space="preserve">nekoliko </w:t>
+      </w:r>
+      <w:r>
+        <w:rPr>
+          <w:sz w:val="28"/>
+          <w:szCs w:val="28"/>
+        </w:rPr>
+        <w:t>kliko</w:t>
+      </w:r>
+      <w:r>
+        <w:rPr>
+          <w:sz w:val="28"/>
+          <w:szCs w:val="28"/>
+        </w:rPr>
+        <w:t>va</w:t>
+      </w:r>
+      <w:r>
+        <w:rPr>
+          <w:sz w:val="28"/>
+          <w:szCs w:val="28"/>
+        </w:rPr>
+        <w:t xml:space="preserve">. Račun mora sadržavati sve naručene stavke s količinama, pojedinačnim cijenama i ukupnim iznosom, uz mogućnost </w:t>
       </w:r>
       <w:r>
         <w:rPr>
@@ -2748,6 +5341,7 @@
           <w:szCs w:val="32"/>
         </w:rPr>
       </w:pPr>
+      <w:bookmarkStart w:id="25" w:name="_Toc193828057"/>
       <w:r>
         <w:rPr>
           <w:sz w:val="32"/>
@@ -2755,6 +5349,7 @@
         </w:rPr>
         <w:t>Upravljanje rezervacijama</w:t>
       </w:r>
+      <w:bookmarkEnd w:id="25"/>
     </w:p>
     <w:p>
       <w:pPr>
@@ -2769,7 +5364,7 @@
           <w:sz w:val="28"/>
           <w:szCs w:val="28"/>
         </w:rPr>
-        <w:t>Sustav mora omogućiti zaprimanje online rezervacija zatraženih putem web sučelja, te gostu e-mailom potvrditi dostupnost termina. Prioritet zahtjeva je visoki.</w:t>
+        <w:t>Sustav mora omogućiti zaprimanje online rezervacija zatraženih putem web sučelja, te gostu e-mailom potvrditi dostupnost termina. Prioritet zahtjeva je visok.</w:t>
       </w:r>
     </w:p>
     <w:p>
@@ -2780,6 +5375,7 @@
           <w:szCs w:val="36"/>
         </w:rPr>
       </w:pPr>
+      <w:bookmarkStart w:id="26" w:name="_Toc193828058"/>
       <w:r>
         <w:rPr>
           <w:sz w:val="36"/>
@@ -2787,6 +5383,7 @@
         </w:rPr>
         <w:t>Nefunkcionalni zahtjevi</w:t>
       </w:r>
+      <w:bookmarkEnd w:id="26"/>
     </w:p>
     <w:p>
       <w:pPr>
@@ -2796,59 +5393,106 @@
           <w:szCs w:val="32"/>
         </w:rPr>
       </w:pPr>
+      <w:bookmarkStart w:id="27" w:name="_Toc193828059"/>
       <w:r>
         <w:rPr>
           <w:sz w:val="32"/>
           <w:szCs w:val="32"/>
         </w:rPr>
-        <w:t>Visoke performanse</w:t>
-      </w:r>
-    </w:p>
-    <w:p>
-      <w:pPr>
-        <w:ind w:firstLine="708"/>
-        <w:rPr>
-          <w:sz w:val="28"/>
-          <w:szCs w:val="28"/>
-        </w:rPr>
-      </w:pPr>
-      <w:r>
-        <w:rPr>
-          <w:sz w:val="28"/>
-          <w:szCs w:val="28"/>
-        </w:rPr>
-        <w:t>Sustav mora osigurati brzo i efikasno funkcioniranje u svim uvjetima rada s minimalnim kašnjenjem. Sustav mora podržavati istovremeni rad većeg broja korisnika bez smanjenja performansi. Stoga je prioritet</w:t>
-      </w:r>
-      <w:r>
-        <w:rPr>
-          <w:sz w:val="28"/>
-          <w:szCs w:val="28"/>
-        </w:rPr>
-        <w:t xml:space="preserve"> tog zahtjeva</w:t>
-      </w:r>
-      <w:r>
-        <w:rPr>
-          <w:sz w:val="28"/>
-          <w:szCs w:val="28"/>
-        </w:rPr>
-        <w:t xml:space="preserve"> visok.</w:t>
-      </w:r>
-    </w:p>
-    <w:p>
-      <w:pPr>
-        <w:pStyle w:val="Naslov3"/>
+        <w:t xml:space="preserve">Pouzdanost i </w:t>
+      </w:r>
+      <w:bookmarkEnd w:id="27"/>
+      <w:r>
         <w:rPr>
           <w:sz w:val="32"/>
           <w:szCs w:val="32"/>
         </w:rPr>
-      </w:pPr>
-      <w:r>
+        <w:t>performanse sustava</w:t>
+      </w:r>
+    </w:p>
+    <w:p>
+      <w:pPr>
+        <w:ind w:firstLine="708"/>
+        <w:rPr>
+          <w:sz w:val="28"/>
+          <w:szCs w:val="28"/>
+        </w:rPr>
+      </w:pPr>
+      <w:r>
+        <w:rPr>
+          <w:sz w:val="28"/>
+          <w:szCs w:val="28"/>
+        </w:rPr>
+        <w:t xml:space="preserve">Sustav mora osigurati MTTF (engl. </w:t>
+      </w:r>
+      <w:proofErr w:type="spellStart"/>
+      <w:r>
+        <w:rPr>
+          <w:i/>
+          <w:iCs/>
+          <w:sz w:val="28"/>
+          <w:szCs w:val="28"/>
+        </w:rPr>
+        <w:t>Mean</w:t>
+      </w:r>
+      <w:proofErr w:type="spellEnd"/>
+      <w:r>
+        <w:rPr>
+          <w:i/>
+          <w:iCs/>
+          <w:sz w:val="28"/>
+          <w:szCs w:val="28"/>
+        </w:rPr>
+        <w:t xml:space="preserve"> Time To </w:t>
+      </w:r>
+      <w:proofErr w:type="spellStart"/>
+      <w:r>
+        <w:rPr>
+          <w:i/>
+          <w:iCs/>
+          <w:sz w:val="28"/>
+          <w:szCs w:val="28"/>
+        </w:rPr>
+        <w:t>Failure</w:t>
+      </w:r>
+      <w:proofErr w:type="spellEnd"/>
+      <w:r>
+        <w:rPr>
+          <w:sz w:val="28"/>
+          <w:szCs w:val="28"/>
+        </w:rPr>
+        <w:t xml:space="preserve">) ne manji od </w:t>
+      </w:r>
+      <w:r>
+        <w:rPr>
+          <w:sz w:val="28"/>
+          <w:szCs w:val="28"/>
+        </w:rPr>
+        <w:t>2500</w:t>
+      </w:r>
+      <w:r>
+        <w:rPr>
+          <w:sz w:val="28"/>
+          <w:szCs w:val="28"/>
+        </w:rPr>
+        <w:t xml:space="preserve"> sati rada. Također, sustav mora podržavati istovremeni rad većeg broja korisnika bez smanjenja performansi. Stoga je prioritet tog zahtjeva visok.</w:t>
+      </w:r>
+    </w:p>
+    <w:p>
+      <w:pPr>
+        <w:pStyle w:val="Naslov3"/>
         <w:rPr>
           <w:sz w:val="32"/>
           <w:szCs w:val="32"/>
         </w:rPr>
+      </w:pPr>
+      <w:r>
+        <w:rPr>
+          <w:sz w:val="32"/>
+          <w:szCs w:val="32"/>
+        </w:rPr>
         <w:lastRenderedPageBreak/>
-        <w:t>Jednostavnost korištenja</w:t>
+        <w:t>Sigurnost podatka</w:t>
       </w:r>
     </w:p>
     <w:p>
@@ -2867,7 +5511,28 @@
           <w:sz w:val="28"/>
           <w:szCs w:val="28"/>
         </w:rPr>
-        <w:t>Sva korisnička sučelja sustava moraju biti intuitivna i jednostavna za korištenje, tako da trajanje obuke zaposlenika bude kratko, a da gosti bez problema mogu zatražiti rezervacije. Prioritet zahtjeva je visok.</w:t>
+        <w:t>Sustav mora osigurati sigurnost podataka svih zaposlenika i gostiju primjenom enkripcije osjetljivih informacija, autentifikacije korisnika te redovitih sigurnosnih kopija podataka.</w:t>
+      </w:r>
+      <w:r>
+        <w:rPr>
+          <w:sz w:val="28"/>
+          <w:szCs w:val="28"/>
+        </w:rPr>
+        <w:t xml:space="preserve"> Prioritet zahtjeva je </w:t>
+      </w:r>
+      <w:r>
+        <w:rPr>
+          <w:sz w:val="28"/>
+          <w:szCs w:val="28"/>
+        </w:rPr>
+        <w:t>visok</w:t>
+      </w:r>
+      <w:r>
+        <w:rPr>
+          <w:sz w:val="28"/>
+          <w:szCs w:val="28"/>
+        </w:rPr>
+        <w:t>.</w:t>
       </w:r>
     </w:p>
     <w:p>
@@ -2878,6 +5543,7 @@
           <w:szCs w:val="32"/>
         </w:rPr>
       </w:pPr>
+      <w:bookmarkStart w:id="28" w:name="_Toc193828061"/>
       <w:r>
         <w:rPr>
           <w:sz w:val="32"/>
@@ -2885,6 +5551,7 @@
         </w:rPr>
         <w:t>Podrška za više jezika</w:t>
       </w:r>
+      <w:bookmarkEnd w:id="28"/>
     </w:p>
     <w:p>
       <w:pPr>
@@ -2899,7 +5566,7 @@
           <w:sz w:val="28"/>
           <w:szCs w:val="28"/>
         </w:rPr>
-        <w:t>Sustav zbog velikog broja stranih radnika i gostiju mora podržavati višejezično sučelje s trenutnom implementacijom hrvatskog i engleskog jezika, te mogućnošću jednostavnog dodavanja novih jezika u budućnosti. Prioritet ovog zahtjeva je nizak.</w:t>
+        <w:t>Sustav zbog velikog broja stranih radnika i gostiju mora podržavati višejezično sučelje s trenutnom implementacijom hrvatskog i engleskog jezika, te mogućnošću dodavanja novih jezika u budućnosti. Prioritet ovog zahtjeva je nizak.</w:t>
       </w:r>
     </w:p>
     <w:sectPr>
@@ -4041,7 +6708,7 @@
         <w:rFonts w:ascii="Symbol" w:hAnsi="Symbol" w:hint="default"/>
       </w:rPr>
     </w:lvl>
-    <w:lvl w:ilvl="1" w:tplc="08090003" w:tentative="1">
+    <w:lvl w:ilvl="1" w:tplc="08090003">
       <w:start w:val="1"/>
       <w:numFmt w:val="bullet"/>
       <w:lvlText w:val="o"/>
@@ -7818,7 +10485,6 @@
   <w:style w:type="character" w:default="1" w:styleId="Zadanifontodlomka">
     <w:name w:val="Default Paragraph Font"/>
     <w:uiPriority w:val="1"/>
-    <w:semiHidden/>
     <w:unhideWhenUsed/>
   </w:style>
   <w:style w:type="table" w:default="1" w:styleId="Obinatablica">

</xml_diff>

<commit_message>
Ažurirana Specifikacija i Prijedlog projekta, izmijenjen Detaljni dijagram
</commit_message>
<xml_diff>
--- a/DZ1/Prijedlog projekta.docx
+++ b/DZ1/Prijedlog projekta.docx
@@ -88,6 +88,9 @@
       <w:pPr>
         <w:jc w:val="center"/>
       </w:pPr>
+      <w:r>
+        <w:t>Prijedlog projekta</w:t>
+      </w:r>
     </w:p>
     <w:p>
       <w:pPr>
@@ -224,7 +227,7 @@
               <w:rFonts w:asciiTheme="minorHAnsi" w:eastAsiaTheme="minorEastAsia" w:hAnsiTheme="minorHAnsi" w:cstheme="minorBidi"/>
               <w:noProof/>
               <w:kern w:val="2"/>
-              <w:lang w:eastAsia="en-GB"/>
+              <w:lang w:val="en-US"/>
               <w14:ligatures w14:val="standardContextual"/>
             </w:rPr>
           </w:pPr>
@@ -237,7 +240,7 @@
           <w:r>
             <w:fldChar w:fldCharType="separate"/>
           </w:r>
-          <w:hyperlink w:anchor="_Toc193828033" w:history="1">
+          <w:hyperlink w:anchor="_Toc194250426" w:history="1">
             <w:r>
               <w:rPr>
                 <w:rStyle w:val="Hiperveza"/>
@@ -250,7 +253,7 @@
                 <w:rFonts w:asciiTheme="minorHAnsi" w:eastAsiaTheme="minorEastAsia" w:hAnsiTheme="minorHAnsi" w:cstheme="minorBidi"/>
                 <w:noProof/>
                 <w:kern w:val="2"/>
-                <w:lang w:eastAsia="en-GB"/>
+                <w:lang w:val="en-US"/>
                 <w14:ligatures w14:val="standardContextual"/>
               </w:rPr>
               <w:tab/>
@@ -281,7 +284,7 @@
                 <w:noProof/>
                 <w:webHidden/>
               </w:rPr>
-              <w:instrText xml:space="preserve"> PAGEREF _Toc193828033 \h </w:instrText>
+              <w:instrText xml:space="preserve"> PAGEREF _Toc194250426 \h </w:instrText>
             </w:r>
             <w:r>
               <w:rPr>
@@ -319,11 +322,11 @@
               <w:rFonts w:asciiTheme="minorHAnsi" w:eastAsiaTheme="minorEastAsia" w:hAnsiTheme="minorHAnsi" w:cstheme="minorBidi"/>
               <w:noProof/>
               <w:kern w:val="2"/>
-              <w:lang w:eastAsia="en-GB"/>
+              <w:lang w:val="en-US"/>
               <w14:ligatures w14:val="standardContextual"/>
             </w:rPr>
           </w:pPr>
-          <w:hyperlink w:anchor="_Toc193828034" w:history="1">
+          <w:hyperlink w:anchor="_Toc194250427" w:history="1">
             <w:r>
               <w:rPr>
                 <w:rStyle w:val="Hiperveza"/>
@@ -336,7 +339,7 @@
                 <w:rFonts w:asciiTheme="minorHAnsi" w:eastAsiaTheme="minorEastAsia" w:hAnsiTheme="minorHAnsi" w:cstheme="minorBidi"/>
                 <w:noProof/>
                 <w:kern w:val="2"/>
-                <w:lang w:eastAsia="en-GB"/>
+                <w:lang w:val="en-US"/>
                 <w14:ligatures w14:val="standardContextual"/>
               </w:rPr>
               <w:tab/>
@@ -367,7 +370,7 @@
                 <w:noProof/>
                 <w:webHidden/>
               </w:rPr>
-              <w:instrText xml:space="preserve"> PAGEREF _Toc193828034 \h </w:instrText>
+              <w:instrText xml:space="preserve"> PAGEREF _Toc194250427 \h </w:instrText>
             </w:r>
             <w:r>
               <w:rPr>
@@ -405,11 +408,11 @@
               <w:rFonts w:asciiTheme="minorHAnsi" w:eastAsiaTheme="minorEastAsia" w:hAnsiTheme="minorHAnsi" w:cstheme="minorBidi"/>
               <w:noProof/>
               <w:kern w:val="2"/>
-              <w:lang w:eastAsia="en-GB"/>
+              <w:lang w:val="en-US"/>
               <w14:ligatures w14:val="standardContextual"/>
             </w:rPr>
           </w:pPr>
-          <w:hyperlink w:anchor="_Toc193828035" w:history="1">
+          <w:hyperlink w:anchor="_Toc194250428" w:history="1">
             <w:r>
               <w:rPr>
                 <w:rStyle w:val="Hiperveza"/>
@@ -422,7 +425,7 @@
                 <w:rFonts w:asciiTheme="minorHAnsi" w:eastAsiaTheme="minorEastAsia" w:hAnsiTheme="minorHAnsi" w:cstheme="minorBidi"/>
                 <w:noProof/>
                 <w:kern w:val="2"/>
-                <w:lang w:eastAsia="en-GB"/>
+                <w:lang w:val="en-US"/>
                 <w14:ligatures w14:val="standardContextual"/>
               </w:rPr>
               <w:tab/>
@@ -453,7 +456,7 @@
                 <w:noProof/>
                 <w:webHidden/>
               </w:rPr>
-              <w:instrText xml:space="preserve"> PAGEREF _Toc193828035 \h </w:instrText>
+              <w:instrText xml:space="preserve"> PAGEREF _Toc194250428 \h </w:instrText>
             </w:r>
             <w:r>
               <w:rPr>
@@ -491,11 +494,11 @@
               <w:rFonts w:asciiTheme="minorHAnsi" w:eastAsiaTheme="minorEastAsia" w:hAnsiTheme="minorHAnsi" w:cstheme="minorBidi"/>
               <w:noProof/>
               <w:kern w:val="2"/>
-              <w:lang w:eastAsia="en-GB"/>
+              <w:lang w:val="en-US"/>
               <w14:ligatures w14:val="standardContextual"/>
             </w:rPr>
           </w:pPr>
-          <w:hyperlink w:anchor="_Toc193828036" w:history="1">
+          <w:hyperlink w:anchor="_Toc194250429" w:history="1">
             <w:r>
               <w:rPr>
                 <w:rStyle w:val="Hiperveza"/>
@@ -508,7 +511,7 @@
                 <w:rFonts w:asciiTheme="minorHAnsi" w:eastAsiaTheme="minorEastAsia" w:hAnsiTheme="minorHAnsi" w:cstheme="minorBidi"/>
                 <w:noProof/>
                 <w:kern w:val="2"/>
-                <w:lang w:eastAsia="en-GB"/>
+                <w:lang w:val="en-US"/>
                 <w14:ligatures w14:val="standardContextual"/>
               </w:rPr>
               <w:tab/>
@@ -539,7 +542,7 @@
                 <w:noProof/>
                 <w:webHidden/>
               </w:rPr>
-              <w:instrText xml:space="preserve"> PAGEREF _Toc193828036 \h </w:instrText>
+              <w:instrText xml:space="preserve"> PAGEREF _Toc194250429 \h </w:instrText>
             </w:r>
             <w:r>
               <w:rPr>
@@ -577,11 +580,11 @@
               <w:rFonts w:asciiTheme="minorHAnsi" w:eastAsiaTheme="minorEastAsia" w:hAnsiTheme="minorHAnsi" w:cstheme="minorBidi"/>
               <w:noProof/>
               <w:kern w:val="2"/>
-              <w:lang w:eastAsia="en-GB"/>
+              <w:lang w:val="en-US"/>
               <w14:ligatures w14:val="standardContextual"/>
             </w:rPr>
           </w:pPr>
-          <w:hyperlink w:anchor="_Toc193828037" w:history="1">
+          <w:hyperlink w:anchor="_Toc194250430" w:history="1">
             <w:r>
               <w:rPr>
                 <w:rStyle w:val="Hiperveza"/>
@@ -594,7 +597,7 @@
                 <w:rFonts w:asciiTheme="minorHAnsi" w:eastAsiaTheme="minorEastAsia" w:hAnsiTheme="minorHAnsi" w:cstheme="minorBidi"/>
                 <w:noProof/>
                 <w:kern w:val="2"/>
-                <w:lang w:eastAsia="en-GB"/>
+                <w:lang w:val="en-US"/>
                 <w14:ligatures w14:val="standardContextual"/>
               </w:rPr>
               <w:tab/>
@@ -625,7 +628,7 @@
                 <w:noProof/>
                 <w:webHidden/>
               </w:rPr>
-              <w:instrText xml:space="preserve"> PAGEREF _Toc193828037 \h </w:instrText>
+              <w:instrText xml:space="preserve"> PAGEREF _Toc194250430 \h </w:instrText>
             </w:r>
             <w:r>
               <w:rPr>
@@ -663,11 +666,11 @@
               <w:rFonts w:asciiTheme="minorHAnsi" w:eastAsiaTheme="minorEastAsia" w:hAnsiTheme="minorHAnsi" w:cstheme="minorBidi"/>
               <w:noProof/>
               <w:kern w:val="2"/>
-              <w:lang w:eastAsia="en-GB"/>
+              <w:lang w:val="en-US"/>
               <w14:ligatures w14:val="standardContextual"/>
             </w:rPr>
           </w:pPr>
-          <w:hyperlink w:anchor="_Toc193828038" w:history="1">
+          <w:hyperlink w:anchor="_Toc194250431" w:history="1">
             <w:r>
               <w:rPr>
                 <w:rStyle w:val="Hiperveza"/>
@@ -680,7 +683,7 @@
                 <w:rFonts w:asciiTheme="minorHAnsi" w:eastAsiaTheme="minorEastAsia" w:hAnsiTheme="minorHAnsi" w:cstheme="minorBidi"/>
                 <w:noProof/>
                 <w:kern w:val="2"/>
-                <w:lang w:eastAsia="en-GB"/>
+                <w:lang w:val="en-US"/>
                 <w14:ligatures w14:val="standardContextual"/>
               </w:rPr>
               <w:tab/>
@@ -711,7 +714,7 @@
                 <w:noProof/>
                 <w:webHidden/>
               </w:rPr>
-              <w:instrText xml:space="preserve"> PAGEREF _Toc193828038 \h </w:instrText>
+              <w:instrText xml:space="preserve"> PAGEREF _Toc194250431 \h </w:instrText>
             </w:r>
             <w:r>
               <w:rPr>
@@ -749,11 +752,11 @@
               <w:rFonts w:asciiTheme="minorHAnsi" w:eastAsiaTheme="minorEastAsia" w:hAnsiTheme="minorHAnsi" w:cstheme="minorBidi"/>
               <w:noProof/>
               <w:kern w:val="2"/>
-              <w:lang w:eastAsia="en-GB"/>
+              <w:lang w:val="en-US"/>
               <w14:ligatures w14:val="standardContextual"/>
             </w:rPr>
           </w:pPr>
-          <w:hyperlink w:anchor="_Toc193828039" w:history="1">
+          <w:hyperlink w:anchor="_Toc194250432" w:history="1">
             <w:r>
               <w:rPr>
                 <w:rStyle w:val="Hiperveza"/>
@@ -767,7 +770,7 @@
                 <w:rFonts w:asciiTheme="minorHAnsi" w:eastAsiaTheme="minorEastAsia" w:hAnsiTheme="minorHAnsi" w:cstheme="minorBidi"/>
                 <w:noProof/>
                 <w:kern w:val="2"/>
-                <w:lang w:eastAsia="en-GB"/>
+                <w:lang w:val="en-US"/>
                 <w14:ligatures w14:val="standardContextual"/>
               </w:rPr>
               <w:tab/>
@@ -799,7 +802,7 @@
                 <w:noProof/>
                 <w:webHidden/>
               </w:rPr>
-              <w:instrText xml:space="preserve"> PAGEREF _Toc193828039 \h </w:instrText>
+              <w:instrText xml:space="preserve"> PAGEREF _Toc194250432 \h </w:instrText>
             </w:r>
             <w:r>
               <w:rPr>
@@ -837,11 +840,11 @@
               <w:rFonts w:asciiTheme="minorHAnsi" w:eastAsiaTheme="minorEastAsia" w:hAnsiTheme="minorHAnsi" w:cstheme="minorBidi"/>
               <w:noProof/>
               <w:kern w:val="2"/>
-              <w:lang w:eastAsia="en-GB"/>
+              <w:lang w:val="en-US"/>
               <w14:ligatures w14:val="standardContextual"/>
             </w:rPr>
           </w:pPr>
-          <w:hyperlink w:anchor="_Toc193828040" w:history="1">
+          <w:hyperlink w:anchor="_Toc194250433" w:history="1">
             <w:r>
               <w:rPr>
                 <w:rStyle w:val="Hiperveza"/>
@@ -854,7 +857,7 @@
                 <w:rFonts w:asciiTheme="minorHAnsi" w:eastAsiaTheme="minorEastAsia" w:hAnsiTheme="minorHAnsi" w:cstheme="minorBidi"/>
                 <w:noProof/>
                 <w:kern w:val="2"/>
-                <w:lang w:eastAsia="en-GB"/>
+                <w:lang w:val="en-US"/>
                 <w14:ligatures w14:val="standardContextual"/>
               </w:rPr>
               <w:tab/>
@@ -885,7 +888,7 @@
                 <w:noProof/>
                 <w:webHidden/>
               </w:rPr>
-              <w:instrText xml:space="preserve"> PAGEREF _Toc193828040 \h </w:instrText>
+              <w:instrText xml:space="preserve"> PAGEREF _Toc194250433 \h </w:instrText>
             </w:r>
             <w:r>
               <w:rPr>
@@ -918,1876 +921,6 @@
         </w:p>
         <w:p>
           <w:pPr>
-            <w:pStyle w:val="Sadraj1"/>
-            <w:rPr>
-              <w:rFonts w:asciiTheme="minorHAnsi" w:eastAsiaTheme="minorEastAsia" w:hAnsiTheme="minorHAnsi" w:cstheme="minorBidi"/>
-              <w:noProof/>
-              <w:kern w:val="2"/>
-              <w:lang w:eastAsia="en-GB"/>
-              <w14:ligatures w14:val="standardContextual"/>
-            </w:rPr>
-          </w:pPr>
-          <w:hyperlink w:anchor="_Toc193828041" w:history="1">
-            <w:r>
-              <w:rPr>
-                <w:rStyle w:val="Hiperveza"/>
-                <w:noProof/>
-              </w:rPr>
-              <w:t>4.</w:t>
-            </w:r>
-            <w:r>
-              <w:rPr>
-                <w:rFonts w:asciiTheme="minorHAnsi" w:eastAsiaTheme="minorEastAsia" w:hAnsiTheme="minorHAnsi" w:cstheme="minorBidi"/>
-                <w:noProof/>
-                <w:kern w:val="2"/>
-                <w:lang w:eastAsia="en-GB"/>
-                <w14:ligatures w14:val="standardContextual"/>
-              </w:rPr>
-              <w:tab/>
-            </w:r>
-            <w:r>
-              <w:rPr>
-                <w:rStyle w:val="Hiperveza"/>
-                <w:noProof/>
-              </w:rPr>
-              <w:t>Specifikacija zahtjeva</w:t>
-            </w:r>
-            <w:r>
-              <w:rPr>
-                <w:noProof/>
-                <w:webHidden/>
-              </w:rPr>
-              <w:tab/>
-            </w:r>
-            <w:r>
-              <w:rPr>
-                <w:noProof/>
-                <w:webHidden/>
-              </w:rPr>
-              <w:fldChar w:fldCharType="begin"/>
-            </w:r>
-            <w:r>
-              <w:rPr>
-                <w:noProof/>
-                <w:webHidden/>
-              </w:rPr>
-              <w:instrText xml:space="preserve"> PAGEREF _Toc193828041 \h </w:instrText>
-            </w:r>
-            <w:r>
-              <w:rPr>
-                <w:noProof/>
-                <w:webHidden/>
-              </w:rPr>
-            </w:r>
-            <w:r>
-              <w:rPr>
-                <w:noProof/>
-                <w:webHidden/>
-              </w:rPr>
-              <w:fldChar w:fldCharType="separate"/>
-            </w:r>
-            <w:r>
-              <w:rPr>
-                <w:noProof/>
-                <w:webHidden/>
-              </w:rPr>
-              <w:t>7</w:t>
-            </w:r>
-            <w:r>
-              <w:rPr>
-                <w:noProof/>
-                <w:webHidden/>
-              </w:rPr>
-              <w:fldChar w:fldCharType="end"/>
-            </w:r>
-          </w:hyperlink>
-        </w:p>
-        <w:p>
-          <w:pPr>
-            <w:pStyle w:val="Sadraj2"/>
-            <w:rPr>
-              <w:rFonts w:asciiTheme="minorHAnsi" w:eastAsiaTheme="minorEastAsia" w:hAnsiTheme="minorHAnsi" w:cstheme="minorBidi"/>
-              <w:noProof/>
-              <w:kern w:val="2"/>
-              <w:lang w:eastAsia="en-GB"/>
-              <w14:ligatures w14:val="standardContextual"/>
-            </w:rPr>
-          </w:pPr>
-          <w:hyperlink w:anchor="_Toc193828042" w:history="1">
-            <w:r>
-              <w:rPr>
-                <w:rStyle w:val="Hiperveza"/>
-                <w:noProof/>
-              </w:rPr>
-              <w:t>4.1.</w:t>
-            </w:r>
-            <w:r>
-              <w:rPr>
-                <w:rFonts w:asciiTheme="minorHAnsi" w:eastAsiaTheme="minorEastAsia" w:hAnsiTheme="minorHAnsi" w:cstheme="minorBidi"/>
-                <w:noProof/>
-                <w:kern w:val="2"/>
-                <w:lang w:eastAsia="en-GB"/>
-                <w14:ligatures w14:val="standardContextual"/>
-              </w:rPr>
-              <w:tab/>
-            </w:r>
-            <w:r>
-              <w:rPr>
-                <w:rStyle w:val="Hiperveza"/>
-                <w:noProof/>
-              </w:rPr>
-              <w:t>Poslovni zahtjevi</w:t>
-            </w:r>
-            <w:r>
-              <w:rPr>
-                <w:noProof/>
-                <w:webHidden/>
-              </w:rPr>
-              <w:tab/>
-            </w:r>
-            <w:r>
-              <w:rPr>
-                <w:noProof/>
-                <w:webHidden/>
-              </w:rPr>
-              <w:fldChar w:fldCharType="begin"/>
-            </w:r>
-            <w:r>
-              <w:rPr>
-                <w:noProof/>
-                <w:webHidden/>
-              </w:rPr>
-              <w:instrText xml:space="preserve"> PAGEREF _Toc193828042 \h </w:instrText>
-            </w:r>
-            <w:r>
-              <w:rPr>
-                <w:noProof/>
-                <w:webHidden/>
-              </w:rPr>
-            </w:r>
-            <w:r>
-              <w:rPr>
-                <w:noProof/>
-                <w:webHidden/>
-              </w:rPr>
-              <w:fldChar w:fldCharType="separate"/>
-            </w:r>
-            <w:r>
-              <w:rPr>
-                <w:noProof/>
-                <w:webHidden/>
-              </w:rPr>
-              <w:t>7</w:t>
-            </w:r>
-            <w:r>
-              <w:rPr>
-                <w:noProof/>
-                <w:webHidden/>
-              </w:rPr>
-              <w:fldChar w:fldCharType="end"/>
-            </w:r>
-          </w:hyperlink>
-        </w:p>
-        <w:p>
-          <w:pPr>
-            <w:pStyle w:val="Sadraj3"/>
-            <w:tabs>
-              <w:tab w:val="left" w:pos="1440"/>
-              <w:tab w:val="right" w:leader="dot" w:pos="9016"/>
-            </w:tabs>
-            <w:rPr>
-              <w:rFonts w:asciiTheme="minorHAnsi" w:eastAsiaTheme="minorEastAsia" w:hAnsiTheme="minorHAnsi" w:cstheme="minorBidi"/>
-              <w:noProof/>
-              <w:kern w:val="2"/>
-              <w:lang w:eastAsia="en-GB"/>
-              <w14:ligatures w14:val="standardContextual"/>
-            </w:rPr>
-          </w:pPr>
-          <w:hyperlink w:anchor="_Toc193828043" w:history="1">
-            <w:r>
-              <w:rPr>
-                <w:rStyle w:val="Hiperveza"/>
-                <w:noProof/>
-              </w:rPr>
-              <w:t>4.1.1.</w:t>
-            </w:r>
-            <w:r>
-              <w:rPr>
-                <w:rFonts w:asciiTheme="minorHAnsi" w:eastAsiaTheme="minorEastAsia" w:hAnsiTheme="minorHAnsi" w:cstheme="minorBidi"/>
-                <w:noProof/>
-                <w:kern w:val="2"/>
-                <w:lang w:eastAsia="en-GB"/>
-                <w14:ligatures w14:val="standardContextual"/>
-              </w:rPr>
-              <w:tab/>
-            </w:r>
-            <w:r>
-              <w:rPr>
-                <w:rStyle w:val="Hiperveza"/>
-                <w:noProof/>
-              </w:rPr>
-              <w:t>Jednostavnije i efikasnije upravljanje objektom</w:t>
-            </w:r>
-            <w:r>
-              <w:rPr>
-                <w:noProof/>
-                <w:webHidden/>
-              </w:rPr>
-              <w:tab/>
-            </w:r>
-            <w:r>
-              <w:rPr>
-                <w:noProof/>
-                <w:webHidden/>
-              </w:rPr>
-              <w:fldChar w:fldCharType="begin"/>
-            </w:r>
-            <w:r>
-              <w:rPr>
-                <w:noProof/>
-                <w:webHidden/>
-              </w:rPr>
-              <w:instrText xml:space="preserve"> PAGEREF _Toc193828043 \h </w:instrText>
-            </w:r>
-            <w:r>
-              <w:rPr>
-                <w:noProof/>
-                <w:webHidden/>
-              </w:rPr>
-            </w:r>
-            <w:r>
-              <w:rPr>
-                <w:noProof/>
-                <w:webHidden/>
-              </w:rPr>
-              <w:fldChar w:fldCharType="separate"/>
-            </w:r>
-            <w:r>
-              <w:rPr>
-                <w:noProof/>
-                <w:webHidden/>
-              </w:rPr>
-              <w:t>7</w:t>
-            </w:r>
-            <w:r>
-              <w:rPr>
-                <w:noProof/>
-                <w:webHidden/>
-              </w:rPr>
-              <w:fldChar w:fldCharType="end"/>
-            </w:r>
-          </w:hyperlink>
-        </w:p>
-        <w:p>
-          <w:pPr>
-            <w:pStyle w:val="Sadraj3"/>
-            <w:tabs>
-              <w:tab w:val="left" w:pos="1440"/>
-              <w:tab w:val="right" w:leader="dot" w:pos="9016"/>
-            </w:tabs>
-            <w:rPr>
-              <w:rFonts w:asciiTheme="minorHAnsi" w:eastAsiaTheme="minorEastAsia" w:hAnsiTheme="minorHAnsi" w:cstheme="minorBidi"/>
-              <w:noProof/>
-              <w:kern w:val="2"/>
-              <w:lang w:eastAsia="en-GB"/>
-              <w14:ligatures w14:val="standardContextual"/>
-            </w:rPr>
-          </w:pPr>
-          <w:hyperlink w:anchor="_Toc193828044" w:history="1">
-            <w:r>
-              <w:rPr>
-                <w:rStyle w:val="Hiperveza"/>
-                <w:noProof/>
-              </w:rPr>
-              <w:t>4.1.2.</w:t>
-            </w:r>
-            <w:r>
-              <w:rPr>
-                <w:rFonts w:asciiTheme="minorHAnsi" w:eastAsiaTheme="minorEastAsia" w:hAnsiTheme="minorHAnsi" w:cstheme="minorBidi"/>
-                <w:noProof/>
-                <w:kern w:val="2"/>
-                <w:lang w:eastAsia="en-GB"/>
-                <w14:ligatures w14:val="standardContextual"/>
-              </w:rPr>
-              <w:tab/>
-            </w:r>
-            <w:r>
-              <w:rPr>
-                <w:rStyle w:val="Hiperveza"/>
-                <w:noProof/>
-              </w:rPr>
-              <w:t>Optimizacija upravljanja kapacitetima objekta</w:t>
-            </w:r>
-            <w:r>
-              <w:rPr>
-                <w:noProof/>
-                <w:webHidden/>
-              </w:rPr>
-              <w:tab/>
-            </w:r>
-            <w:r>
-              <w:rPr>
-                <w:noProof/>
-                <w:webHidden/>
-              </w:rPr>
-              <w:fldChar w:fldCharType="begin"/>
-            </w:r>
-            <w:r>
-              <w:rPr>
-                <w:noProof/>
-                <w:webHidden/>
-              </w:rPr>
-              <w:instrText xml:space="preserve"> PAGEREF _Toc193828044 \h </w:instrText>
-            </w:r>
-            <w:r>
-              <w:rPr>
-                <w:noProof/>
-                <w:webHidden/>
-              </w:rPr>
-            </w:r>
-            <w:r>
-              <w:rPr>
-                <w:noProof/>
-                <w:webHidden/>
-              </w:rPr>
-              <w:fldChar w:fldCharType="separate"/>
-            </w:r>
-            <w:r>
-              <w:rPr>
-                <w:noProof/>
-                <w:webHidden/>
-              </w:rPr>
-              <w:t>7</w:t>
-            </w:r>
-            <w:r>
-              <w:rPr>
-                <w:noProof/>
-                <w:webHidden/>
-              </w:rPr>
-              <w:fldChar w:fldCharType="end"/>
-            </w:r>
-          </w:hyperlink>
-        </w:p>
-        <w:p>
-          <w:pPr>
-            <w:pStyle w:val="Sadraj3"/>
-            <w:tabs>
-              <w:tab w:val="left" w:pos="1440"/>
-              <w:tab w:val="right" w:leader="dot" w:pos="9016"/>
-            </w:tabs>
-            <w:rPr>
-              <w:rFonts w:asciiTheme="minorHAnsi" w:eastAsiaTheme="minorEastAsia" w:hAnsiTheme="minorHAnsi" w:cstheme="minorBidi"/>
-              <w:noProof/>
-              <w:kern w:val="2"/>
-              <w:lang w:eastAsia="en-GB"/>
-              <w14:ligatures w14:val="standardContextual"/>
-            </w:rPr>
-          </w:pPr>
-          <w:hyperlink w:anchor="_Toc193828045" w:history="1">
-            <w:r>
-              <w:rPr>
-                <w:rStyle w:val="Hiperveza"/>
-                <w:noProof/>
-              </w:rPr>
-              <w:t>4.1.3.</w:t>
-            </w:r>
-            <w:r>
-              <w:rPr>
-                <w:rFonts w:asciiTheme="minorHAnsi" w:eastAsiaTheme="minorEastAsia" w:hAnsiTheme="minorHAnsi" w:cstheme="minorBidi"/>
-                <w:noProof/>
-                <w:kern w:val="2"/>
-                <w:lang w:eastAsia="en-GB"/>
-                <w14:ligatures w14:val="standardContextual"/>
-              </w:rPr>
-              <w:tab/>
-            </w:r>
-            <w:r>
-              <w:rPr>
-                <w:rStyle w:val="Hiperveza"/>
-                <w:noProof/>
-              </w:rPr>
-              <w:t>Olakšano donošenje strateških odluka</w:t>
-            </w:r>
-            <w:r>
-              <w:rPr>
-                <w:noProof/>
-                <w:webHidden/>
-              </w:rPr>
-              <w:tab/>
-            </w:r>
-            <w:r>
-              <w:rPr>
-                <w:noProof/>
-                <w:webHidden/>
-              </w:rPr>
-              <w:fldChar w:fldCharType="begin"/>
-            </w:r>
-            <w:r>
-              <w:rPr>
-                <w:noProof/>
-                <w:webHidden/>
-              </w:rPr>
-              <w:instrText xml:space="preserve"> PAGEREF _Toc193828045 \h </w:instrText>
-            </w:r>
-            <w:r>
-              <w:rPr>
-                <w:noProof/>
-                <w:webHidden/>
-              </w:rPr>
-            </w:r>
-            <w:r>
-              <w:rPr>
-                <w:noProof/>
-                <w:webHidden/>
-              </w:rPr>
-              <w:fldChar w:fldCharType="separate"/>
-            </w:r>
-            <w:r>
-              <w:rPr>
-                <w:noProof/>
-                <w:webHidden/>
-              </w:rPr>
-              <w:t>7</w:t>
-            </w:r>
-            <w:r>
-              <w:rPr>
-                <w:noProof/>
-                <w:webHidden/>
-              </w:rPr>
-              <w:fldChar w:fldCharType="end"/>
-            </w:r>
-          </w:hyperlink>
-        </w:p>
-        <w:p>
-          <w:pPr>
-            <w:pStyle w:val="Sadraj2"/>
-            <w:rPr>
-              <w:rFonts w:asciiTheme="minorHAnsi" w:eastAsiaTheme="minorEastAsia" w:hAnsiTheme="minorHAnsi" w:cstheme="minorBidi"/>
-              <w:noProof/>
-              <w:kern w:val="2"/>
-              <w:lang w:eastAsia="en-GB"/>
-              <w14:ligatures w14:val="standardContextual"/>
-            </w:rPr>
-          </w:pPr>
-          <w:hyperlink w:anchor="_Toc193828046" w:history="1">
-            <w:r>
-              <w:rPr>
-                <w:rStyle w:val="Hiperveza"/>
-                <w:noProof/>
-              </w:rPr>
-              <w:t>4.2.</w:t>
-            </w:r>
-            <w:r>
-              <w:rPr>
-                <w:rFonts w:asciiTheme="minorHAnsi" w:eastAsiaTheme="minorEastAsia" w:hAnsiTheme="minorHAnsi" w:cstheme="minorBidi"/>
-                <w:noProof/>
-                <w:kern w:val="2"/>
-                <w:lang w:eastAsia="en-GB"/>
-                <w14:ligatures w14:val="standardContextual"/>
-              </w:rPr>
-              <w:tab/>
-            </w:r>
-            <w:r>
-              <w:rPr>
-                <w:rStyle w:val="Hiperveza"/>
-                <w:noProof/>
-              </w:rPr>
-              <w:t>Korisnički zahtjevi</w:t>
-            </w:r>
-            <w:r>
-              <w:rPr>
-                <w:noProof/>
-                <w:webHidden/>
-              </w:rPr>
-              <w:tab/>
-            </w:r>
-            <w:r>
-              <w:rPr>
-                <w:noProof/>
-                <w:webHidden/>
-              </w:rPr>
-              <w:fldChar w:fldCharType="begin"/>
-            </w:r>
-            <w:r>
-              <w:rPr>
-                <w:noProof/>
-                <w:webHidden/>
-              </w:rPr>
-              <w:instrText xml:space="preserve"> PAGEREF _Toc193828046 \h </w:instrText>
-            </w:r>
-            <w:r>
-              <w:rPr>
-                <w:noProof/>
-                <w:webHidden/>
-              </w:rPr>
-            </w:r>
-            <w:r>
-              <w:rPr>
-                <w:noProof/>
-                <w:webHidden/>
-              </w:rPr>
-              <w:fldChar w:fldCharType="separate"/>
-            </w:r>
-            <w:r>
-              <w:rPr>
-                <w:noProof/>
-                <w:webHidden/>
-              </w:rPr>
-              <w:t>7</w:t>
-            </w:r>
-            <w:r>
-              <w:rPr>
-                <w:noProof/>
-                <w:webHidden/>
-              </w:rPr>
-              <w:fldChar w:fldCharType="end"/>
-            </w:r>
-          </w:hyperlink>
-        </w:p>
-        <w:p>
-          <w:pPr>
-            <w:pStyle w:val="Sadraj3"/>
-            <w:tabs>
-              <w:tab w:val="left" w:pos="1440"/>
-              <w:tab w:val="right" w:leader="dot" w:pos="9016"/>
-            </w:tabs>
-            <w:rPr>
-              <w:rFonts w:asciiTheme="minorHAnsi" w:eastAsiaTheme="minorEastAsia" w:hAnsiTheme="minorHAnsi" w:cstheme="minorBidi"/>
-              <w:noProof/>
-              <w:kern w:val="2"/>
-              <w:lang w:eastAsia="en-GB"/>
-              <w14:ligatures w14:val="standardContextual"/>
-            </w:rPr>
-          </w:pPr>
-          <w:hyperlink w:anchor="_Toc193828047" w:history="1">
-            <w:r>
-              <w:rPr>
-                <w:rStyle w:val="Hiperveza"/>
-                <w:noProof/>
-              </w:rPr>
-              <w:t>4.2.1.</w:t>
-            </w:r>
-            <w:r>
-              <w:rPr>
-                <w:rFonts w:asciiTheme="minorHAnsi" w:eastAsiaTheme="minorEastAsia" w:hAnsiTheme="minorHAnsi" w:cstheme="minorBidi"/>
-                <w:noProof/>
-                <w:kern w:val="2"/>
-                <w:lang w:eastAsia="en-GB"/>
-                <w14:ligatures w14:val="standardContextual"/>
-              </w:rPr>
-              <w:tab/>
-            </w:r>
-            <w:r>
-              <w:rPr>
-                <w:rStyle w:val="Hiperveza"/>
-                <w:noProof/>
-              </w:rPr>
-              <w:t>Pregled svih otvorenih narudžbi</w:t>
-            </w:r>
-            <w:r>
-              <w:rPr>
-                <w:noProof/>
-                <w:webHidden/>
-              </w:rPr>
-              <w:tab/>
-            </w:r>
-            <w:r>
-              <w:rPr>
-                <w:noProof/>
-                <w:webHidden/>
-              </w:rPr>
-              <w:fldChar w:fldCharType="begin"/>
-            </w:r>
-            <w:r>
-              <w:rPr>
-                <w:noProof/>
-                <w:webHidden/>
-              </w:rPr>
-              <w:instrText xml:space="preserve"> PAGEREF _Toc193828047 \h </w:instrText>
-            </w:r>
-            <w:r>
-              <w:rPr>
-                <w:noProof/>
-                <w:webHidden/>
-              </w:rPr>
-            </w:r>
-            <w:r>
-              <w:rPr>
-                <w:noProof/>
-                <w:webHidden/>
-              </w:rPr>
-              <w:fldChar w:fldCharType="separate"/>
-            </w:r>
-            <w:r>
-              <w:rPr>
-                <w:noProof/>
-                <w:webHidden/>
-              </w:rPr>
-              <w:t>7</w:t>
-            </w:r>
-            <w:r>
-              <w:rPr>
-                <w:noProof/>
-                <w:webHidden/>
-              </w:rPr>
-              <w:fldChar w:fldCharType="end"/>
-            </w:r>
-          </w:hyperlink>
-        </w:p>
-        <w:p>
-          <w:pPr>
-            <w:pStyle w:val="Sadraj3"/>
-            <w:tabs>
-              <w:tab w:val="left" w:pos="1440"/>
-              <w:tab w:val="right" w:leader="dot" w:pos="9016"/>
-            </w:tabs>
-            <w:rPr>
-              <w:rFonts w:asciiTheme="minorHAnsi" w:eastAsiaTheme="minorEastAsia" w:hAnsiTheme="minorHAnsi" w:cstheme="minorBidi"/>
-              <w:noProof/>
-              <w:kern w:val="2"/>
-              <w:lang w:eastAsia="en-GB"/>
-              <w14:ligatures w14:val="standardContextual"/>
-            </w:rPr>
-          </w:pPr>
-          <w:hyperlink w:anchor="_Toc193828048" w:history="1">
-            <w:r>
-              <w:rPr>
-                <w:rStyle w:val="Hiperveza"/>
-                <w:noProof/>
-              </w:rPr>
-              <w:t>4.2.2.</w:t>
-            </w:r>
-            <w:r>
-              <w:rPr>
-                <w:rFonts w:asciiTheme="minorHAnsi" w:eastAsiaTheme="minorEastAsia" w:hAnsiTheme="minorHAnsi" w:cstheme="minorBidi"/>
-                <w:noProof/>
-                <w:kern w:val="2"/>
-                <w:lang w:eastAsia="en-GB"/>
-                <w14:ligatures w14:val="standardContextual"/>
-              </w:rPr>
-              <w:tab/>
-            </w:r>
-            <w:r>
-              <w:rPr>
-                <w:rStyle w:val="Hiperveza"/>
-                <w:noProof/>
-              </w:rPr>
-              <w:t>Jednostavna online rezervacija</w:t>
-            </w:r>
-            <w:r>
-              <w:rPr>
-                <w:noProof/>
-                <w:webHidden/>
-              </w:rPr>
-              <w:tab/>
-            </w:r>
-            <w:r>
-              <w:rPr>
-                <w:noProof/>
-                <w:webHidden/>
-              </w:rPr>
-              <w:fldChar w:fldCharType="begin"/>
-            </w:r>
-            <w:r>
-              <w:rPr>
-                <w:noProof/>
-                <w:webHidden/>
-              </w:rPr>
-              <w:instrText xml:space="preserve"> PAGEREF _Toc193828048 \h </w:instrText>
-            </w:r>
-            <w:r>
-              <w:rPr>
-                <w:noProof/>
-                <w:webHidden/>
-              </w:rPr>
-            </w:r>
-            <w:r>
-              <w:rPr>
-                <w:noProof/>
-                <w:webHidden/>
-              </w:rPr>
-              <w:fldChar w:fldCharType="separate"/>
-            </w:r>
-            <w:r>
-              <w:rPr>
-                <w:noProof/>
-                <w:webHidden/>
-              </w:rPr>
-              <w:t>7</w:t>
-            </w:r>
-            <w:r>
-              <w:rPr>
-                <w:noProof/>
-                <w:webHidden/>
-              </w:rPr>
-              <w:fldChar w:fldCharType="end"/>
-            </w:r>
-          </w:hyperlink>
-        </w:p>
-        <w:p>
-          <w:pPr>
-            <w:pStyle w:val="Sadraj3"/>
-            <w:tabs>
-              <w:tab w:val="left" w:pos="1440"/>
-              <w:tab w:val="right" w:leader="dot" w:pos="9016"/>
-            </w:tabs>
-            <w:rPr>
-              <w:rFonts w:asciiTheme="minorHAnsi" w:eastAsiaTheme="minorEastAsia" w:hAnsiTheme="minorHAnsi" w:cstheme="minorBidi"/>
-              <w:noProof/>
-              <w:kern w:val="2"/>
-              <w:lang w:eastAsia="en-GB"/>
-              <w14:ligatures w14:val="standardContextual"/>
-            </w:rPr>
-          </w:pPr>
-          <w:hyperlink w:anchor="_Toc193828049" w:history="1">
-            <w:r>
-              <w:rPr>
-                <w:rStyle w:val="Hiperveza"/>
-                <w:noProof/>
-              </w:rPr>
-              <w:t>4.2.3.</w:t>
-            </w:r>
-            <w:r>
-              <w:rPr>
-                <w:rFonts w:asciiTheme="minorHAnsi" w:eastAsiaTheme="minorEastAsia" w:hAnsiTheme="minorHAnsi" w:cstheme="minorBidi"/>
-                <w:noProof/>
-                <w:kern w:val="2"/>
-                <w:lang w:eastAsia="en-GB"/>
-                <w14:ligatures w14:val="standardContextual"/>
-              </w:rPr>
-              <w:tab/>
-            </w:r>
-            <w:r>
-              <w:rPr>
-                <w:rStyle w:val="Hiperveza"/>
-                <w:noProof/>
-              </w:rPr>
-              <w:t>Pristup podacima poslovanja</w:t>
-            </w:r>
-            <w:r>
-              <w:rPr>
-                <w:noProof/>
-                <w:webHidden/>
-              </w:rPr>
-              <w:tab/>
-            </w:r>
-            <w:r>
-              <w:rPr>
-                <w:noProof/>
-                <w:webHidden/>
-              </w:rPr>
-              <w:fldChar w:fldCharType="begin"/>
-            </w:r>
-            <w:r>
-              <w:rPr>
-                <w:noProof/>
-                <w:webHidden/>
-              </w:rPr>
-              <w:instrText xml:space="preserve"> PAGEREF _Toc193828049 \h </w:instrText>
-            </w:r>
-            <w:r>
-              <w:rPr>
-                <w:noProof/>
-                <w:webHidden/>
-              </w:rPr>
-            </w:r>
-            <w:r>
-              <w:rPr>
-                <w:noProof/>
-                <w:webHidden/>
-              </w:rPr>
-              <w:fldChar w:fldCharType="separate"/>
-            </w:r>
-            <w:r>
-              <w:rPr>
-                <w:noProof/>
-                <w:webHidden/>
-              </w:rPr>
-              <w:t>7</w:t>
-            </w:r>
-            <w:r>
-              <w:rPr>
-                <w:noProof/>
-                <w:webHidden/>
-              </w:rPr>
-              <w:fldChar w:fldCharType="end"/>
-            </w:r>
-          </w:hyperlink>
-        </w:p>
-        <w:p>
-          <w:pPr>
-            <w:pStyle w:val="Sadraj2"/>
-            <w:rPr>
-              <w:rFonts w:asciiTheme="minorHAnsi" w:eastAsiaTheme="minorEastAsia" w:hAnsiTheme="minorHAnsi" w:cstheme="minorBidi"/>
-              <w:noProof/>
-              <w:kern w:val="2"/>
-              <w:lang w:eastAsia="en-GB"/>
-              <w14:ligatures w14:val="standardContextual"/>
-            </w:rPr>
-          </w:pPr>
-          <w:hyperlink w:anchor="_Toc193828050" w:history="1">
-            <w:r>
-              <w:rPr>
-                <w:rStyle w:val="Hiperveza"/>
-                <w:noProof/>
-              </w:rPr>
-              <w:t>4.3.</w:t>
-            </w:r>
-            <w:r>
-              <w:rPr>
-                <w:rFonts w:asciiTheme="minorHAnsi" w:eastAsiaTheme="minorEastAsia" w:hAnsiTheme="minorHAnsi" w:cstheme="minorBidi"/>
-                <w:noProof/>
-                <w:kern w:val="2"/>
-                <w:lang w:eastAsia="en-GB"/>
-                <w14:ligatures w14:val="standardContextual"/>
-              </w:rPr>
-              <w:tab/>
-            </w:r>
-            <w:r>
-              <w:rPr>
-                <w:rStyle w:val="Hiperveza"/>
-                <w:noProof/>
-              </w:rPr>
-              <w:t>Funkcionalni zahtjevi</w:t>
-            </w:r>
-            <w:r>
-              <w:rPr>
-                <w:noProof/>
-                <w:webHidden/>
-              </w:rPr>
-              <w:tab/>
-            </w:r>
-            <w:r>
-              <w:rPr>
-                <w:noProof/>
-                <w:webHidden/>
-              </w:rPr>
-              <w:fldChar w:fldCharType="begin"/>
-            </w:r>
-            <w:r>
-              <w:rPr>
-                <w:noProof/>
-                <w:webHidden/>
-              </w:rPr>
-              <w:instrText xml:space="preserve"> PAGEREF _Toc193828050 \h </w:instrText>
-            </w:r>
-            <w:r>
-              <w:rPr>
-                <w:noProof/>
-                <w:webHidden/>
-              </w:rPr>
-            </w:r>
-            <w:r>
-              <w:rPr>
-                <w:noProof/>
-                <w:webHidden/>
-              </w:rPr>
-              <w:fldChar w:fldCharType="separate"/>
-            </w:r>
-            <w:r>
-              <w:rPr>
-                <w:noProof/>
-                <w:webHidden/>
-              </w:rPr>
-              <w:t>7</w:t>
-            </w:r>
-            <w:r>
-              <w:rPr>
-                <w:noProof/>
-                <w:webHidden/>
-              </w:rPr>
-              <w:fldChar w:fldCharType="end"/>
-            </w:r>
-          </w:hyperlink>
-        </w:p>
-        <w:p>
-          <w:pPr>
-            <w:pStyle w:val="Sadraj3"/>
-            <w:tabs>
-              <w:tab w:val="left" w:pos="1440"/>
-              <w:tab w:val="right" w:leader="dot" w:pos="9016"/>
-            </w:tabs>
-            <w:rPr>
-              <w:rFonts w:asciiTheme="minorHAnsi" w:eastAsiaTheme="minorEastAsia" w:hAnsiTheme="minorHAnsi" w:cstheme="minorBidi"/>
-              <w:noProof/>
-              <w:kern w:val="2"/>
-              <w:lang w:eastAsia="en-GB"/>
-              <w14:ligatures w14:val="standardContextual"/>
-            </w:rPr>
-          </w:pPr>
-          <w:hyperlink w:anchor="_Toc193828051" w:history="1">
-            <w:r>
-              <w:rPr>
-                <w:rStyle w:val="Hiperveza"/>
-                <w:noProof/>
-              </w:rPr>
-              <w:t>4.3.1.</w:t>
-            </w:r>
-            <w:r>
-              <w:rPr>
-                <w:rFonts w:asciiTheme="minorHAnsi" w:eastAsiaTheme="minorEastAsia" w:hAnsiTheme="minorHAnsi" w:cstheme="minorBidi"/>
-                <w:noProof/>
-                <w:kern w:val="2"/>
-                <w:lang w:eastAsia="en-GB"/>
-                <w14:ligatures w14:val="standardContextual"/>
-              </w:rPr>
-              <w:tab/>
-            </w:r>
-            <w:r>
-              <w:rPr>
-                <w:rStyle w:val="Hiperveza"/>
-                <w:noProof/>
-              </w:rPr>
-              <w:t>Prijava u sustav</w:t>
-            </w:r>
-            <w:r>
-              <w:rPr>
-                <w:noProof/>
-                <w:webHidden/>
-              </w:rPr>
-              <w:tab/>
-            </w:r>
-            <w:r>
-              <w:rPr>
-                <w:noProof/>
-                <w:webHidden/>
-              </w:rPr>
-              <w:fldChar w:fldCharType="begin"/>
-            </w:r>
-            <w:r>
-              <w:rPr>
-                <w:noProof/>
-                <w:webHidden/>
-              </w:rPr>
-              <w:instrText xml:space="preserve"> PAGEREF _Toc193828051 \h </w:instrText>
-            </w:r>
-            <w:r>
-              <w:rPr>
-                <w:noProof/>
-                <w:webHidden/>
-              </w:rPr>
-            </w:r>
-            <w:r>
-              <w:rPr>
-                <w:noProof/>
-                <w:webHidden/>
-              </w:rPr>
-              <w:fldChar w:fldCharType="separate"/>
-            </w:r>
-            <w:r>
-              <w:rPr>
-                <w:noProof/>
-                <w:webHidden/>
-              </w:rPr>
-              <w:t>7</w:t>
-            </w:r>
-            <w:r>
-              <w:rPr>
-                <w:noProof/>
-                <w:webHidden/>
-              </w:rPr>
-              <w:fldChar w:fldCharType="end"/>
-            </w:r>
-          </w:hyperlink>
-        </w:p>
-        <w:p>
-          <w:pPr>
-            <w:pStyle w:val="Sadraj3"/>
-            <w:tabs>
-              <w:tab w:val="left" w:pos="1440"/>
-              <w:tab w:val="right" w:leader="dot" w:pos="9016"/>
-            </w:tabs>
-            <w:rPr>
-              <w:rFonts w:asciiTheme="minorHAnsi" w:eastAsiaTheme="minorEastAsia" w:hAnsiTheme="minorHAnsi" w:cstheme="minorBidi"/>
-              <w:noProof/>
-              <w:kern w:val="2"/>
-              <w:lang w:eastAsia="en-GB"/>
-              <w14:ligatures w14:val="standardContextual"/>
-            </w:rPr>
-          </w:pPr>
-          <w:hyperlink w:anchor="_Toc193828052" w:history="1">
-            <w:r>
-              <w:rPr>
-                <w:rStyle w:val="Hiperveza"/>
-                <w:noProof/>
-              </w:rPr>
-              <w:t>4.3.2.</w:t>
-            </w:r>
-            <w:r>
-              <w:rPr>
-                <w:rFonts w:asciiTheme="minorHAnsi" w:eastAsiaTheme="minorEastAsia" w:hAnsiTheme="minorHAnsi" w:cstheme="minorBidi"/>
-                <w:noProof/>
-                <w:kern w:val="2"/>
-                <w:lang w:eastAsia="en-GB"/>
-                <w14:ligatures w14:val="standardContextual"/>
-              </w:rPr>
-              <w:tab/>
-            </w:r>
-            <w:r>
-              <w:rPr>
-                <w:rStyle w:val="Hiperveza"/>
-                <w:noProof/>
-              </w:rPr>
-              <w:t>Dodavanje novih zaposlenika u sustav</w:t>
-            </w:r>
-            <w:r>
-              <w:rPr>
-                <w:noProof/>
-                <w:webHidden/>
-              </w:rPr>
-              <w:tab/>
-            </w:r>
-            <w:r>
-              <w:rPr>
-                <w:noProof/>
-                <w:webHidden/>
-              </w:rPr>
-              <w:fldChar w:fldCharType="begin"/>
-            </w:r>
-            <w:r>
-              <w:rPr>
-                <w:noProof/>
-                <w:webHidden/>
-              </w:rPr>
-              <w:instrText xml:space="preserve"> PAGEREF _Toc193828052 \h </w:instrText>
-            </w:r>
-            <w:r>
-              <w:rPr>
-                <w:noProof/>
-                <w:webHidden/>
-              </w:rPr>
-            </w:r>
-            <w:r>
-              <w:rPr>
-                <w:noProof/>
-                <w:webHidden/>
-              </w:rPr>
-              <w:fldChar w:fldCharType="separate"/>
-            </w:r>
-            <w:r>
-              <w:rPr>
-                <w:noProof/>
-                <w:webHidden/>
-              </w:rPr>
-              <w:t>8</w:t>
-            </w:r>
-            <w:r>
-              <w:rPr>
-                <w:noProof/>
-                <w:webHidden/>
-              </w:rPr>
-              <w:fldChar w:fldCharType="end"/>
-            </w:r>
-          </w:hyperlink>
-        </w:p>
-        <w:p>
-          <w:pPr>
-            <w:pStyle w:val="Sadraj3"/>
-            <w:tabs>
-              <w:tab w:val="left" w:pos="1440"/>
-              <w:tab w:val="right" w:leader="dot" w:pos="9016"/>
-            </w:tabs>
-            <w:rPr>
-              <w:rFonts w:asciiTheme="minorHAnsi" w:eastAsiaTheme="minorEastAsia" w:hAnsiTheme="minorHAnsi" w:cstheme="minorBidi"/>
-              <w:noProof/>
-              <w:kern w:val="2"/>
-              <w:lang w:eastAsia="en-GB"/>
-              <w14:ligatures w14:val="standardContextual"/>
-            </w:rPr>
-          </w:pPr>
-          <w:hyperlink w:anchor="_Toc193828053" w:history="1">
-            <w:r>
-              <w:rPr>
-                <w:rStyle w:val="Hiperveza"/>
-                <w:noProof/>
-              </w:rPr>
-              <w:t>4.3.3.</w:t>
-            </w:r>
-            <w:r>
-              <w:rPr>
-                <w:rFonts w:asciiTheme="minorHAnsi" w:eastAsiaTheme="minorEastAsia" w:hAnsiTheme="minorHAnsi" w:cstheme="minorBidi"/>
-                <w:noProof/>
-                <w:kern w:val="2"/>
-                <w:lang w:eastAsia="en-GB"/>
-                <w14:ligatures w14:val="standardContextual"/>
-              </w:rPr>
-              <w:tab/>
-            </w:r>
-            <w:r>
-              <w:rPr>
-                <w:rStyle w:val="Hiperveza"/>
-                <w:noProof/>
-              </w:rPr>
-              <w:t>Stvaranje narudžbe za pripremu</w:t>
-            </w:r>
-            <w:r>
-              <w:rPr>
-                <w:noProof/>
-                <w:webHidden/>
-              </w:rPr>
-              <w:tab/>
-            </w:r>
-            <w:r>
-              <w:rPr>
-                <w:noProof/>
-                <w:webHidden/>
-              </w:rPr>
-              <w:fldChar w:fldCharType="begin"/>
-            </w:r>
-            <w:r>
-              <w:rPr>
-                <w:noProof/>
-                <w:webHidden/>
-              </w:rPr>
-              <w:instrText xml:space="preserve"> PAGEREF _Toc193828053 \h </w:instrText>
-            </w:r>
-            <w:r>
-              <w:rPr>
-                <w:noProof/>
-                <w:webHidden/>
-              </w:rPr>
-            </w:r>
-            <w:r>
-              <w:rPr>
-                <w:noProof/>
-                <w:webHidden/>
-              </w:rPr>
-              <w:fldChar w:fldCharType="separate"/>
-            </w:r>
-            <w:r>
-              <w:rPr>
-                <w:noProof/>
-                <w:webHidden/>
-              </w:rPr>
-              <w:t>8</w:t>
-            </w:r>
-            <w:r>
-              <w:rPr>
-                <w:noProof/>
-                <w:webHidden/>
-              </w:rPr>
-              <w:fldChar w:fldCharType="end"/>
-            </w:r>
-          </w:hyperlink>
-        </w:p>
-        <w:p>
-          <w:pPr>
-            <w:pStyle w:val="Sadraj3"/>
-            <w:tabs>
-              <w:tab w:val="left" w:pos="1440"/>
-              <w:tab w:val="right" w:leader="dot" w:pos="9016"/>
-            </w:tabs>
-            <w:rPr>
-              <w:rFonts w:asciiTheme="minorHAnsi" w:eastAsiaTheme="minorEastAsia" w:hAnsiTheme="minorHAnsi" w:cstheme="minorBidi"/>
-              <w:noProof/>
-              <w:kern w:val="2"/>
-              <w:lang w:eastAsia="en-GB"/>
-              <w14:ligatures w14:val="standardContextual"/>
-            </w:rPr>
-          </w:pPr>
-          <w:hyperlink w:anchor="_Toc193828054" w:history="1">
-            <w:r>
-              <w:rPr>
-                <w:rStyle w:val="Hiperveza"/>
-                <w:noProof/>
-              </w:rPr>
-              <w:t>4.3.4.</w:t>
-            </w:r>
-            <w:r>
-              <w:rPr>
-                <w:rFonts w:asciiTheme="minorHAnsi" w:eastAsiaTheme="minorEastAsia" w:hAnsiTheme="minorHAnsi" w:cstheme="minorBidi"/>
-                <w:noProof/>
-                <w:kern w:val="2"/>
-                <w:lang w:eastAsia="en-GB"/>
-                <w14:ligatures w14:val="standardContextual"/>
-              </w:rPr>
-              <w:tab/>
-            </w:r>
-            <w:r>
-              <w:rPr>
-                <w:rStyle w:val="Hiperveza"/>
-                <w:noProof/>
-              </w:rPr>
-              <w:t>Prikaz slobodnih stolova</w:t>
-            </w:r>
-            <w:r>
-              <w:rPr>
-                <w:noProof/>
-                <w:webHidden/>
-              </w:rPr>
-              <w:tab/>
-            </w:r>
-            <w:r>
-              <w:rPr>
-                <w:noProof/>
-                <w:webHidden/>
-              </w:rPr>
-              <w:fldChar w:fldCharType="begin"/>
-            </w:r>
-            <w:r>
-              <w:rPr>
-                <w:noProof/>
-                <w:webHidden/>
-              </w:rPr>
-              <w:instrText xml:space="preserve"> PAGEREF _Toc193828054 \h </w:instrText>
-            </w:r>
-            <w:r>
-              <w:rPr>
-                <w:noProof/>
-                <w:webHidden/>
-              </w:rPr>
-            </w:r>
-            <w:r>
-              <w:rPr>
-                <w:noProof/>
-                <w:webHidden/>
-              </w:rPr>
-              <w:fldChar w:fldCharType="separate"/>
-            </w:r>
-            <w:r>
-              <w:rPr>
-                <w:noProof/>
-                <w:webHidden/>
-              </w:rPr>
-              <w:t>8</w:t>
-            </w:r>
-            <w:r>
-              <w:rPr>
-                <w:noProof/>
-                <w:webHidden/>
-              </w:rPr>
-              <w:fldChar w:fldCharType="end"/>
-            </w:r>
-          </w:hyperlink>
-        </w:p>
-        <w:p>
-          <w:pPr>
-            <w:pStyle w:val="Sadraj3"/>
-            <w:tabs>
-              <w:tab w:val="left" w:pos="1440"/>
-              <w:tab w:val="right" w:leader="dot" w:pos="9016"/>
-            </w:tabs>
-            <w:rPr>
-              <w:rFonts w:asciiTheme="minorHAnsi" w:eastAsiaTheme="minorEastAsia" w:hAnsiTheme="minorHAnsi" w:cstheme="minorBidi"/>
-              <w:noProof/>
-              <w:kern w:val="2"/>
-              <w:lang w:eastAsia="en-GB"/>
-              <w14:ligatures w14:val="standardContextual"/>
-            </w:rPr>
-          </w:pPr>
-          <w:hyperlink w:anchor="_Toc193828055" w:history="1">
-            <w:r>
-              <w:rPr>
-                <w:rStyle w:val="Hiperveza"/>
-                <w:noProof/>
-              </w:rPr>
-              <w:t>4.3.5.</w:t>
-            </w:r>
-            <w:r>
-              <w:rPr>
-                <w:rFonts w:asciiTheme="minorHAnsi" w:eastAsiaTheme="minorEastAsia" w:hAnsiTheme="minorHAnsi" w:cstheme="minorBidi"/>
-                <w:noProof/>
-                <w:kern w:val="2"/>
-                <w:lang w:eastAsia="en-GB"/>
-                <w14:ligatures w14:val="standardContextual"/>
-              </w:rPr>
-              <w:tab/>
-            </w:r>
-            <w:r>
-              <w:rPr>
-                <w:rStyle w:val="Hiperveza"/>
-                <w:noProof/>
-              </w:rPr>
-              <w:t>Kontaktiranje dobavljača namirnica</w:t>
-            </w:r>
-            <w:r>
-              <w:rPr>
-                <w:noProof/>
-                <w:webHidden/>
-              </w:rPr>
-              <w:tab/>
-            </w:r>
-            <w:r>
-              <w:rPr>
-                <w:noProof/>
-                <w:webHidden/>
-              </w:rPr>
-              <w:fldChar w:fldCharType="begin"/>
-            </w:r>
-            <w:r>
-              <w:rPr>
-                <w:noProof/>
-                <w:webHidden/>
-              </w:rPr>
-              <w:instrText xml:space="preserve"> PAGEREF _Toc193828055 \h </w:instrText>
-            </w:r>
-            <w:r>
-              <w:rPr>
-                <w:noProof/>
-                <w:webHidden/>
-              </w:rPr>
-            </w:r>
-            <w:r>
-              <w:rPr>
-                <w:noProof/>
-                <w:webHidden/>
-              </w:rPr>
-              <w:fldChar w:fldCharType="separate"/>
-            </w:r>
-            <w:r>
-              <w:rPr>
-                <w:noProof/>
-                <w:webHidden/>
-              </w:rPr>
-              <w:t>8</w:t>
-            </w:r>
-            <w:r>
-              <w:rPr>
-                <w:noProof/>
-                <w:webHidden/>
-              </w:rPr>
-              <w:fldChar w:fldCharType="end"/>
-            </w:r>
-          </w:hyperlink>
-        </w:p>
-        <w:p>
-          <w:pPr>
-            <w:pStyle w:val="Sadraj3"/>
-            <w:tabs>
-              <w:tab w:val="left" w:pos="1440"/>
-              <w:tab w:val="right" w:leader="dot" w:pos="9016"/>
-            </w:tabs>
-            <w:rPr>
-              <w:rFonts w:asciiTheme="minorHAnsi" w:eastAsiaTheme="minorEastAsia" w:hAnsiTheme="minorHAnsi" w:cstheme="minorBidi"/>
-              <w:noProof/>
-              <w:kern w:val="2"/>
-              <w:lang w:eastAsia="en-GB"/>
-              <w14:ligatures w14:val="standardContextual"/>
-            </w:rPr>
-          </w:pPr>
-          <w:hyperlink w:anchor="_Toc193828056" w:history="1">
-            <w:r>
-              <w:rPr>
-                <w:rStyle w:val="Hiperveza"/>
-                <w:noProof/>
-              </w:rPr>
-              <w:t>4.3.6.</w:t>
-            </w:r>
-            <w:r>
-              <w:rPr>
-                <w:rFonts w:asciiTheme="minorHAnsi" w:eastAsiaTheme="minorEastAsia" w:hAnsiTheme="minorHAnsi" w:cstheme="minorBidi"/>
-                <w:noProof/>
-                <w:kern w:val="2"/>
-                <w:lang w:eastAsia="en-GB"/>
-                <w14:ligatures w14:val="standardContextual"/>
-              </w:rPr>
-              <w:tab/>
-            </w:r>
-            <w:r>
-              <w:rPr>
-                <w:rStyle w:val="Hiperveza"/>
-                <w:noProof/>
-              </w:rPr>
-              <w:t>Automatsku sinkronizaciju narudžbe i izdavanje računa</w:t>
-            </w:r>
-            <w:r>
-              <w:rPr>
-                <w:noProof/>
-                <w:webHidden/>
-              </w:rPr>
-              <w:tab/>
-            </w:r>
-            <w:r>
-              <w:rPr>
-                <w:noProof/>
-                <w:webHidden/>
-              </w:rPr>
-              <w:fldChar w:fldCharType="begin"/>
-            </w:r>
-            <w:r>
-              <w:rPr>
-                <w:noProof/>
-                <w:webHidden/>
-              </w:rPr>
-              <w:instrText xml:space="preserve"> PAGEREF _Toc193828056 \h </w:instrText>
-            </w:r>
-            <w:r>
-              <w:rPr>
-                <w:noProof/>
-                <w:webHidden/>
-              </w:rPr>
-            </w:r>
-            <w:r>
-              <w:rPr>
-                <w:noProof/>
-                <w:webHidden/>
-              </w:rPr>
-              <w:fldChar w:fldCharType="separate"/>
-            </w:r>
-            <w:r>
-              <w:rPr>
-                <w:noProof/>
-                <w:webHidden/>
-              </w:rPr>
-              <w:t>8</w:t>
-            </w:r>
-            <w:r>
-              <w:rPr>
-                <w:noProof/>
-                <w:webHidden/>
-              </w:rPr>
-              <w:fldChar w:fldCharType="end"/>
-            </w:r>
-          </w:hyperlink>
-        </w:p>
-        <w:p>
-          <w:pPr>
-            <w:pStyle w:val="Sadraj3"/>
-            <w:tabs>
-              <w:tab w:val="left" w:pos="1440"/>
-              <w:tab w:val="right" w:leader="dot" w:pos="9016"/>
-            </w:tabs>
-            <w:rPr>
-              <w:rFonts w:asciiTheme="minorHAnsi" w:eastAsiaTheme="minorEastAsia" w:hAnsiTheme="minorHAnsi" w:cstheme="minorBidi"/>
-              <w:noProof/>
-              <w:kern w:val="2"/>
-              <w:lang w:eastAsia="en-GB"/>
-              <w14:ligatures w14:val="standardContextual"/>
-            </w:rPr>
-          </w:pPr>
-          <w:hyperlink w:anchor="_Toc193828057" w:history="1">
-            <w:r>
-              <w:rPr>
-                <w:rStyle w:val="Hiperveza"/>
-                <w:noProof/>
-              </w:rPr>
-              <w:t>4.3.7.</w:t>
-            </w:r>
-            <w:r>
-              <w:rPr>
-                <w:rFonts w:asciiTheme="minorHAnsi" w:eastAsiaTheme="minorEastAsia" w:hAnsiTheme="minorHAnsi" w:cstheme="minorBidi"/>
-                <w:noProof/>
-                <w:kern w:val="2"/>
-                <w:lang w:eastAsia="en-GB"/>
-                <w14:ligatures w14:val="standardContextual"/>
-              </w:rPr>
-              <w:tab/>
-            </w:r>
-            <w:r>
-              <w:rPr>
-                <w:rStyle w:val="Hiperveza"/>
-                <w:noProof/>
-              </w:rPr>
-              <w:t>Upravljanje rezervacijama</w:t>
-            </w:r>
-            <w:r>
-              <w:rPr>
-                <w:noProof/>
-                <w:webHidden/>
-              </w:rPr>
-              <w:tab/>
-            </w:r>
-            <w:r>
-              <w:rPr>
-                <w:noProof/>
-                <w:webHidden/>
-              </w:rPr>
-              <w:fldChar w:fldCharType="begin"/>
-            </w:r>
-            <w:r>
-              <w:rPr>
-                <w:noProof/>
-                <w:webHidden/>
-              </w:rPr>
-              <w:instrText xml:space="preserve"> PAGEREF _Toc193828057 \h </w:instrText>
-            </w:r>
-            <w:r>
-              <w:rPr>
-                <w:noProof/>
-                <w:webHidden/>
-              </w:rPr>
-            </w:r>
-            <w:r>
-              <w:rPr>
-                <w:noProof/>
-                <w:webHidden/>
-              </w:rPr>
-              <w:fldChar w:fldCharType="separate"/>
-            </w:r>
-            <w:r>
-              <w:rPr>
-                <w:noProof/>
-                <w:webHidden/>
-              </w:rPr>
-              <w:t>8</w:t>
-            </w:r>
-            <w:r>
-              <w:rPr>
-                <w:noProof/>
-                <w:webHidden/>
-              </w:rPr>
-              <w:fldChar w:fldCharType="end"/>
-            </w:r>
-          </w:hyperlink>
-        </w:p>
-        <w:p>
-          <w:pPr>
-            <w:pStyle w:val="Sadraj2"/>
-            <w:rPr>
-              <w:rFonts w:asciiTheme="minorHAnsi" w:eastAsiaTheme="minorEastAsia" w:hAnsiTheme="minorHAnsi" w:cstheme="minorBidi"/>
-              <w:noProof/>
-              <w:kern w:val="2"/>
-              <w:lang w:eastAsia="en-GB"/>
-              <w14:ligatures w14:val="standardContextual"/>
-            </w:rPr>
-          </w:pPr>
-          <w:hyperlink w:anchor="_Toc193828058" w:history="1">
-            <w:r>
-              <w:rPr>
-                <w:rStyle w:val="Hiperveza"/>
-                <w:noProof/>
-              </w:rPr>
-              <w:t>4.4.</w:t>
-            </w:r>
-            <w:r>
-              <w:rPr>
-                <w:rFonts w:asciiTheme="minorHAnsi" w:eastAsiaTheme="minorEastAsia" w:hAnsiTheme="minorHAnsi" w:cstheme="minorBidi"/>
-                <w:noProof/>
-                <w:kern w:val="2"/>
-                <w:lang w:eastAsia="en-GB"/>
-                <w14:ligatures w14:val="standardContextual"/>
-              </w:rPr>
-              <w:tab/>
-            </w:r>
-            <w:r>
-              <w:rPr>
-                <w:rStyle w:val="Hiperveza"/>
-                <w:noProof/>
-              </w:rPr>
-              <w:t>Nefunkcionalni zahtjevi</w:t>
-            </w:r>
-            <w:r>
-              <w:rPr>
-                <w:noProof/>
-                <w:webHidden/>
-              </w:rPr>
-              <w:tab/>
-            </w:r>
-            <w:r>
-              <w:rPr>
-                <w:noProof/>
-                <w:webHidden/>
-              </w:rPr>
-              <w:fldChar w:fldCharType="begin"/>
-            </w:r>
-            <w:r>
-              <w:rPr>
-                <w:noProof/>
-                <w:webHidden/>
-              </w:rPr>
-              <w:instrText xml:space="preserve"> PAGEREF _Toc193828058 \h </w:instrText>
-            </w:r>
-            <w:r>
-              <w:rPr>
-                <w:noProof/>
-                <w:webHidden/>
-              </w:rPr>
-            </w:r>
-            <w:r>
-              <w:rPr>
-                <w:noProof/>
-                <w:webHidden/>
-              </w:rPr>
-              <w:fldChar w:fldCharType="separate"/>
-            </w:r>
-            <w:r>
-              <w:rPr>
-                <w:noProof/>
-                <w:webHidden/>
-              </w:rPr>
-              <w:t>8</w:t>
-            </w:r>
-            <w:r>
-              <w:rPr>
-                <w:noProof/>
-                <w:webHidden/>
-              </w:rPr>
-              <w:fldChar w:fldCharType="end"/>
-            </w:r>
-          </w:hyperlink>
-        </w:p>
-        <w:p>
-          <w:pPr>
-            <w:pStyle w:val="Sadraj3"/>
-            <w:tabs>
-              <w:tab w:val="left" w:pos="1440"/>
-              <w:tab w:val="right" w:leader="dot" w:pos="9016"/>
-            </w:tabs>
-            <w:rPr>
-              <w:rFonts w:asciiTheme="minorHAnsi" w:eastAsiaTheme="minorEastAsia" w:hAnsiTheme="minorHAnsi" w:cstheme="minorBidi"/>
-              <w:noProof/>
-              <w:kern w:val="2"/>
-              <w:lang w:eastAsia="en-GB"/>
-              <w14:ligatures w14:val="standardContextual"/>
-            </w:rPr>
-          </w:pPr>
-          <w:hyperlink w:anchor="_Toc193828059" w:history="1">
-            <w:r>
-              <w:rPr>
-                <w:rStyle w:val="Hiperveza"/>
-                <w:noProof/>
-              </w:rPr>
-              <w:t>4.4.1.</w:t>
-            </w:r>
-            <w:r>
-              <w:rPr>
-                <w:rFonts w:asciiTheme="minorHAnsi" w:eastAsiaTheme="minorEastAsia" w:hAnsiTheme="minorHAnsi" w:cstheme="minorBidi"/>
-                <w:noProof/>
-                <w:kern w:val="2"/>
-                <w:lang w:eastAsia="en-GB"/>
-                <w14:ligatures w14:val="standardContextual"/>
-              </w:rPr>
-              <w:tab/>
-            </w:r>
-            <w:r>
-              <w:rPr>
-                <w:rStyle w:val="Hiperveza"/>
-                <w:noProof/>
-              </w:rPr>
-              <w:t>Visoke performanse</w:t>
-            </w:r>
-            <w:r>
-              <w:rPr>
-                <w:noProof/>
-                <w:webHidden/>
-              </w:rPr>
-              <w:tab/>
-            </w:r>
-            <w:r>
-              <w:rPr>
-                <w:noProof/>
-                <w:webHidden/>
-              </w:rPr>
-              <w:fldChar w:fldCharType="begin"/>
-            </w:r>
-            <w:r>
-              <w:rPr>
-                <w:noProof/>
-                <w:webHidden/>
-              </w:rPr>
-              <w:instrText xml:space="preserve"> PAGEREF _Toc193828059 \h </w:instrText>
-            </w:r>
-            <w:r>
-              <w:rPr>
-                <w:noProof/>
-                <w:webHidden/>
-              </w:rPr>
-            </w:r>
-            <w:r>
-              <w:rPr>
-                <w:noProof/>
-                <w:webHidden/>
-              </w:rPr>
-              <w:fldChar w:fldCharType="separate"/>
-            </w:r>
-            <w:r>
-              <w:rPr>
-                <w:noProof/>
-                <w:webHidden/>
-              </w:rPr>
-              <w:t>8</w:t>
-            </w:r>
-            <w:r>
-              <w:rPr>
-                <w:noProof/>
-                <w:webHidden/>
-              </w:rPr>
-              <w:fldChar w:fldCharType="end"/>
-            </w:r>
-          </w:hyperlink>
-        </w:p>
-        <w:p>
-          <w:pPr>
-            <w:pStyle w:val="Sadraj3"/>
-            <w:tabs>
-              <w:tab w:val="left" w:pos="1440"/>
-              <w:tab w:val="right" w:leader="dot" w:pos="9016"/>
-            </w:tabs>
-            <w:rPr>
-              <w:rFonts w:asciiTheme="minorHAnsi" w:eastAsiaTheme="minorEastAsia" w:hAnsiTheme="minorHAnsi" w:cstheme="minorBidi"/>
-              <w:noProof/>
-              <w:kern w:val="2"/>
-              <w:lang w:eastAsia="en-GB"/>
-              <w14:ligatures w14:val="standardContextual"/>
-            </w:rPr>
-          </w:pPr>
-          <w:hyperlink w:anchor="_Toc193828060" w:history="1">
-            <w:r>
-              <w:rPr>
-                <w:rStyle w:val="Hiperveza"/>
-                <w:noProof/>
-              </w:rPr>
-              <w:t>4.4.2.</w:t>
-            </w:r>
-            <w:r>
-              <w:rPr>
-                <w:rFonts w:asciiTheme="minorHAnsi" w:eastAsiaTheme="minorEastAsia" w:hAnsiTheme="minorHAnsi" w:cstheme="minorBidi"/>
-                <w:noProof/>
-                <w:kern w:val="2"/>
-                <w:lang w:eastAsia="en-GB"/>
-                <w14:ligatures w14:val="standardContextual"/>
-              </w:rPr>
-              <w:tab/>
-            </w:r>
-            <w:r>
-              <w:rPr>
-                <w:rStyle w:val="Hiperveza"/>
-                <w:noProof/>
-              </w:rPr>
-              <w:t>Jednostavnost korištenja</w:t>
-            </w:r>
-            <w:r>
-              <w:rPr>
-                <w:noProof/>
-                <w:webHidden/>
-              </w:rPr>
-              <w:tab/>
-            </w:r>
-            <w:r>
-              <w:rPr>
-                <w:noProof/>
-                <w:webHidden/>
-              </w:rPr>
-              <w:fldChar w:fldCharType="begin"/>
-            </w:r>
-            <w:r>
-              <w:rPr>
-                <w:noProof/>
-                <w:webHidden/>
-              </w:rPr>
-              <w:instrText xml:space="preserve"> PAGEREF _Toc193828060 \h </w:instrText>
-            </w:r>
-            <w:r>
-              <w:rPr>
-                <w:noProof/>
-                <w:webHidden/>
-              </w:rPr>
-            </w:r>
-            <w:r>
-              <w:rPr>
-                <w:noProof/>
-                <w:webHidden/>
-              </w:rPr>
-              <w:fldChar w:fldCharType="separate"/>
-            </w:r>
-            <w:r>
-              <w:rPr>
-                <w:noProof/>
-                <w:webHidden/>
-              </w:rPr>
-              <w:t>9</w:t>
-            </w:r>
-            <w:r>
-              <w:rPr>
-                <w:noProof/>
-                <w:webHidden/>
-              </w:rPr>
-              <w:fldChar w:fldCharType="end"/>
-            </w:r>
-          </w:hyperlink>
-        </w:p>
-        <w:p>
-          <w:pPr>
-            <w:pStyle w:val="Sadraj3"/>
-            <w:tabs>
-              <w:tab w:val="left" w:pos="1440"/>
-              <w:tab w:val="right" w:leader="dot" w:pos="9016"/>
-            </w:tabs>
-            <w:rPr>
-              <w:rFonts w:asciiTheme="minorHAnsi" w:eastAsiaTheme="minorEastAsia" w:hAnsiTheme="minorHAnsi" w:cstheme="minorBidi"/>
-              <w:noProof/>
-              <w:kern w:val="2"/>
-              <w:lang w:eastAsia="en-GB"/>
-              <w14:ligatures w14:val="standardContextual"/>
-            </w:rPr>
-          </w:pPr>
-          <w:hyperlink w:anchor="_Toc193828061" w:history="1">
-            <w:r>
-              <w:rPr>
-                <w:rStyle w:val="Hiperveza"/>
-                <w:noProof/>
-              </w:rPr>
-              <w:t>4.4.3.</w:t>
-            </w:r>
-            <w:r>
-              <w:rPr>
-                <w:rFonts w:asciiTheme="minorHAnsi" w:eastAsiaTheme="minorEastAsia" w:hAnsiTheme="minorHAnsi" w:cstheme="minorBidi"/>
-                <w:noProof/>
-                <w:kern w:val="2"/>
-                <w:lang w:eastAsia="en-GB"/>
-                <w14:ligatures w14:val="standardContextual"/>
-              </w:rPr>
-              <w:tab/>
-            </w:r>
-            <w:r>
-              <w:rPr>
-                <w:rStyle w:val="Hiperveza"/>
-                <w:noProof/>
-              </w:rPr>
-              <w:t>Podrška za više jezika</w:t>
-            </w:r>
-            <w:r>
-              <w:rPr>
-                <w:noProof/>
-                <w:webHidden/>
-              </w:rPr>
-              <w:tab/>
-            </w:r>
-            <w:r>
-              <w:rPr>
-                <w:noProof/>
-                <w:webHidden/>
-              </w:rPr>
-              <w:fldChar w:fldCharType="begin"/>
-            </w:r>
-            <w:r>
-              <w:rPr>
-                <w:noProof/>
-                <w:webHidden/>
-              </w:rPr>
-              <w:instrText xml:space="preserve"> PAGEREF _Toc193828061 \h </w:instrText>
-            </w:r>
-            <w:r>
-              <w:rPr>
-                <w:noProof/>
-                <w:webHidden/>
-              </w:rPr>
-            </w:r>
-            <w:r>
-              <w:rPr>
-                <w:noProof/>
-                <w:webHidden/>
-              </w:rPr>
-              <w:fldChar w:fldCharType="separate"/>
-            </w:r>
-            <w:r>
-              <w:rPr>
-                <w:noProof/>
-                <w:webHidden/>
-              </w:rPr>
-              <w:t>9</w:t>
-            </w:r>
-            <w:r>
-              <w:rPr>
-                <w:noProof/>
-                <w:webHidden/>
-              </w:rPr>
-              <w:fldChar w:fldCharType="end"/>
-            </w:r>
-          </w:hyperlink>
-        </w:p>
-        <w:p>
-          <w:pPr>
             <w:spacing w:line="276" w:lineRule="auto"/>
           </w:pPr>
           <w:r>
@@ -2829,7 +962,7 @@
         </w:rPr>
       </w:pPr>
       <w:bookmarkStart w:id="0" w:name="_Toc372263421"/>
-      <w:bookmarkStart w:id="1" w:name="_Toc193828033"/>
+      <w:bookmarkStart w:id="1" w:name="_Toc194250426"/>
       <w:bookmarkEnd w:id="0"/>
       <w:r>
         <w:rPr>
@@ -2869,7 +1002,7 @@
           <w:szCs w:val="36"/>
         </w:rPr>
       </w:pPr>
-      <w:bookmarkStart w:id="2" w:name="_Toc193828034"/>
+      <w:bookmarkStart w:id="2" w:name="_Toc194250427"/>
       <w:r>
         <w:rPr>
           <w:sz w:val="36"/>
@@ -2984,7 +1117,7 @@
           <w:szCs w:val="36"/>
         </w:rPr>
       </w:pPr>
-      <w:bookmarkStart w:id="3" w:name="_Toc193828035"/>
+      <w:bookmarkStart w:id="3" w:name="_Toc194250428"/>
       <w:r>
         <w:rPr>
           <w:sz w:val="36"/>
@@ -3114,7 +1247,7 @@
           <w:szCs w:val="36"/>
         </w:rPr>
       </w:pPr>
-      <w:bookmarkStart w:id="4" w:name="_Toc193828036"/>
+      <w:bookmarkStart w:id="4" w:name="_Toc194250429"/>
       <w:r>
         <w:rPr>
           <w:sz w:val="36"/>
@@ -3290,7 +1423,7 @@
           <w:szCs w:val="36"/>
         </w:rPr>
       </w:pPr>
-      <w:bookmarkStart w:id="5" w:name="_Toc193828037"/>
+      <w:bookmarkStart w:id="5" w:name="_Toc194250430"/>
       <w:r>
         <w:rPr>
           <w:sz w:val="36"/>
@@ -3413,7 +1546,7 @@
       <w:pPr>
         <w:pStyle w:val="Naslov2"/>
       </w:pPr>
-      <w:bookmarkStart w:id="6" w:name="_Toc193828038"/>
+      <w:bookmarkStart w:id="6" w:name="_Toc194250431"/>
       <w:r>
         <w:t>Kriteriji za mjerenje uspješnosti</w:t>
       </w:r>
@@ -3535,7 +1668,7 @@
           <w:lang w:eastAsia="hr-HR"/>
         </w:rPr>
       </w:pPr>
-      <w:bookmarkStart w:id="7" w:name="_Toc193828039"/>
+      <w:bookmarkStart w:id="7" w:name="_Toc194250432"/>
       <w:r>
         <w:rPr>
           <w:lang w:eastAsia="hr-HR"/>
@@ -3619,10 +1752,10 @@
             <v:path o:extrusionok="f" gradientshapeok="t" o:connecttype="rect"/>
             <o:lock v:ext="edit" aspectratio="t"/>
           </v:shapetype>
-          <v:shape id="_x0000_i1025" type="#_x0000_t75" style="width:118.2pt;height:41.45pt" o:ole="">
+          <v:shape id="_x0000_i1025" type="#_x0000_t75" style="width:118.2pt;height:41.35pt" o:ole="">
             <v:imagedata r:id="rId10" o:title=""/>
           </v:shape>
-          <o:OLEObject Type="Embed" ProgID="Package" ShapeID="_x0000_i1025" DrawAspect="Content" ObjectID="_1804451556" r:id="rId11"/>
+          <o:OLEObject Type="Embed" ProgID="Package" ShapeID="_x0000_i1025" DrawAspect="Content" ObjectID="_1804863172" r:id="rId11"/>
         </w:object>
       </w:r>
     </w:p>
@@ -3640,7 +1773,7 @@
       <w:pPr>
         <w:pStyle w:val="Naslov1"/>
       </w:pPr>
-      <w:bookmarkStart w:id="8" w:name="_Toc193828040"/>
+      <w:bookmarkStart w:id="8" w:name="_Toc194250433"/>
       <w:r>
         <w:lastRenderedPageBreak/>
         <w:t>Studija izvedivosti prijedloga</w:t>
@@ -4521,1118 +2654,9 @@
         <w:t>očetna investicija od 51.405 eura se vraća se kroz promatrani period, a ukupni povrat na investiciju (ROI) iznosi 27,06%. Do kraja treće godine projekt postiže kumulativni neto sadašnju vrijednost (NPV) od 15.644,82, što ukazuje na to da je sustav profitabilan te ima potencijal za daljnji razvoj. Očekivano vrijeme povrata investicije je 3.43 godine.</w:t>
       </w:r>
     </w:p>
-    <w:p>
-      <w:pPr>
-        <w:ind w:firstLine="567"/>
-        <w:rPr>
-          <w:sz w:val="28"/>
-          <w:szCs w:val="28"/>
-        </w:rPr>
-      </w:pPr>
-    </w:p>
-    <w:p>
-      <w:pPr>
-        <w:pStyle w:val="Naslov1"/>
-      </w:pPr>
-      <w:bookmarkStart w:id="9" w:name="_Toc193828041"/>
-      <w:r>
-        <w:lastRenderedPageBreak/>
-        <w:t>Specifikacija zahtjeva</w:t>
-      </w:r>
-      <w:bookmarkEnd w:id="9"/>
-    </w:p>
-    <w:p>
-      <w:pPr>
-        <w:pStyle w:val="Naslov2"/>
-        <w:rPr>
-          <w:sz w:val="36"/>
-          <w:szCs w:val="36"/>
-        </w:rPr>
-      </w:pPr>
-      <w:bookmarkStart w:id="10" w:name="_Toc193828042"/>
-      <w:r>
-        <w:rPr>
-          <w:sz w:val="36"/>
-          <w:szCs w:val="36"/>
-        </w:rPr>
-        <w:t>Poslovni zahtjevi</w:t>
-      </w:r>
-      <w:bookmarkEnd w:id="10"/>
-    </w:p>
-    <w:p>
-      <w:pPr>
-        <w:pStyle w:val="Naslov3"/>
-        <w:rPr>
-          <w:sz w:val="32"/>
-          <w:szCs w:val="32"/>
-        </w:rPr>
-      </w:pPr>
-      <w:bookmarkStart w:id="11" w:name="_Toc193828043"/>
-      <w:r>
-        <w:rPr>
-          <w:sz w:val="32"/>
-          <w:szCs w:val="32"/>
-        </w:rPr>
-        <w:t>Efikasnije</w:t>
-      </w:r>
-      <w:r>
-        <w:rPr>
-          <w:sz w:val="32"/>
-          <w:szCs w:val="32"/>
-        </w:rPr>
-        <w:t xml:space="preserve"> </w:t>
-      </w:r>
-      <w:r>
-        <w:rPr>
-          <w:sz w:val="32"/>
-          <w:szCs w:val="32"/>
-        </w:rPr>
-        <w:t>upravljanje objektom</w:t>
-      </w:r>
-      <w:bookmarkEnd w:id="11"/>
-    </w:p>
-    <w:p>
-      <w:pPr>
-        <w:ind w:firstLine="708"/>
-        <w:rPr>
-          <w:b/>
-          <w:bCs/>
-          <w:sz w:val="28"/>
-          <w:szCs w:val="28"/>
-        </w:rPr>
-      </w:pPr>
-      <w:r>
-        <w:rPr>
-          <w:sz w:val="28"/>
-          <w:szCs w:val="28"/>
-        </w:rPr>
-        <w:t>Sustav mora osigurati efikasnije upravljanje objektom kroz automatizirane procese koji smanjuju vrijeme obrade i povećavaju učinkovitost zaposlenika</w:t>
-      </w:r>
-      <w:r>
-        <w:rPr>
-          <w:sz w:val="28"/>
-          <w:szCs w:val="28"/>
-        </w:rPr>
-        <w:t>. Prioritet zahtjeva je visok.</w:t>
-      </w:r>
-    </w:p>
-    <w:p>
-      <w:pPr>
-        <w:pStyle w:val="Naslov3"/>
-        <w:rPr>
-          <w:sz w:val="32"/>
-          <w:szCs w:val="32"/>
-        </w:rPr>
-      </w:pPr>
-      <w:bookmarkStart w:id="12" w:name="_Toc193828044"/>
-      <w:r>
-        <w:rPr>
-          <w:sz w:val="32"/>
-          <w:szCs w:val="32"/>
-        </w:rPr>
-        <w:t>Optimizacija upravljanja kapacitetima objekta</w:t>
-      </w:r>
-      <w:bookmarkEnd w:id="12"/>
-      <w:r>
-        <w:rPr>
-          <w:sz w:val="32"/>
-          <w:szCs w:val="32"/>
-        </w:rPr>
-        <w:t xml:space="preserve"> </w:t>
-      </w:r>
-    </w:p>
-    <w:p>
-      <w:pPr>
-        <w:ind w:firstLine="708"/>
-        <w:rPr>
-          <w:rFonts w:ascii="Arial" w:hAnsi="Arial" w:cs="Arial"/>
-          <w:b/>
-          <w:bCs/>
-          <w:sz w:val="36"/>
-          <w:szCs w:val="36"/>
-        </w:rPr>
-      </w:pPr>
-      <w:r>
-        <w:rPr>
-          <w:sz w:val="28"/>
-          <w:szCs w:val="28"/>
-        </w:rPr>
-        <w:t>Sustav mora omogućiti upravljanje stolovima i kapacitetima objekta kroz sustav rezervacija koji maksimizira popunjenost i minimizira prazne stolove. Iz tog razloga, prioritet zahtjeva je srednji.</w:t>
-      </w:r>
-    </w:p>
-    <w:p>
-      <w:pPr>
-        <w:pStyle w:val="Naslov3"/>
-        <w:rPr>
-          <w:sz w:val="32"/>
-          <w:szCs w:val="32"/>
-        </w:rPr>
-      </w:pPr>
-      <w:bookmarkStart w:id="13" w:name="_Toc193828045"/>
-      <w:r>
-        <w:rPr>
-          <w:sz w:val="32"/>
-          <w:szCs w:val="32"/>
-        </w:rPr>
-        <w:t>Olakšano donošenje</w:t>
-      </w:r>
-      <w:r>
-        <w:rPr>
-          <w:sz w:val="32"/>
-          <w:szCs w:val="32"/>
-        </w:rPr>
-        <w:t xml:space="preserve"> stratešk</w:t>
-      </w:r>
-      <w:r>
-        <w:rPr>
-          <w:sz w:val="32"/>
-          <w:szCs w:val="32"/>
-        </w:rPr>
-        <w:t>ih</w:t>
-      </w:r>
-      <w:r>
-        <w:rPr>
-          <w:sz w:val="32"/>
-          <w:szCs w:val="32"/>
-        </w:rPr>
-        <w:t xml:space="preserve"> odluk</w:t>
-      </w:r>
-      <w:r>
-        <w:rPr>
-          <w:sz w:val="32"/>
-          <w:szCs w:val="32"/>
-        </w:rPr>
-        <w:t>a</w:t>
-      </w:r>
-      <w:bookmarkEnd w:id="13"/>
-    </w:p>
-    <w:p>
-      <w:pPr>
-        <w:ind w:firstLine="708"/>
-        <w:rPr>
-          <w:sz w:val="28"/>
-          <w:szCs w:val="28"/>
-        </w:rPr>
-      </w:pPr>
-      <w:r>
-        <w:rPr>
-          <w:sz w:val="28"/>
-          <w:szCs w:val="28"/>
-        </w:rPr>
-        <w:t>Sustav mora prikupljati i pohranjivati podatke o poslovanju te ih na upit vlasnika prikazati. Time se olakšava donošenje strateških poslovnih odluka. Zahtjev ima nizak prioritet.</w:t>
-      </w:r>
-    </w:p>
-    <w:p>
-      <w:pPr>
-        <w:pStyle w:val="Naslov2"/>
-        <w:rPr>
-          <w:sz w:val="36"/>
-          <w:szCs w:val="36"/>
-        </w:rPr>
-      </w:pPr>
-      <w:bookmarkStart w:id="14" w:name="_Toc193828046"/>
-      <w:r>
-        <w:rPr>
-          <w:sz w:val="36"/>
-          <w:szCs w:val="36"/>
-        </w:rPr>
-        <w:t>Korisnički zahtjevi</w:t>
-      </w:r>
-      <w:bookmarkEnd w:id="14"/>
-    </w:p>
-    <w:p>
-      <w:pPr>
-        <w:pStyle w:val="Naslov3"/>
-        <w:rPr>
-          <w:sz w:val="32"/>
-          <w:szCs w:val="32"/>
-        </w:rPr>
-      </w:pPr>
-      <w:bookmarkStart w:id="15" w:name="_Toc193828047"/>
-      <w:r>
-        <w:rPr>
-          <w:sz w:val="32"/>
-          <w:szCs w:val="32"/>
-        </w:rPr>
-        <w:t>Pregled svih otvorenih narudžbi</w:t>
-      </w:r>
-      <w:bookmarkEnd w:id="15"/>
-    </w:p>
-    <w:p>
-      <w:pPr>
-        <w:ind w:firstLine="708"/>
-        <w:rPr>
-          <w:sz w:val="28"/>
-          <w:szCs w:val="28"/>
-        </w:rPr>
-      </w:pPr>
-      <w:r>
-        <w:rPr>
-          <w:sz w:val="28"/>
-          <w:szCs w:val="28"/>
-        </w:rPr>
-        <w:t>Kuharskom osoblju treba</w:t>
-      </w:r>
-      <w:r>
-        <w:rPr>
-          <w:sz w:val="28"/>
-          <w:szCs w:val="28"/>
-        </w:rPr>
-        <w:t xml:space="preserve"> omogućiti jasan pregled</w:t>
-      </w:r>
-      <w:r>
-        <w:rPr>
-          <w:sz w:val="28"/>
-          <w:szCs w:val="28"/>
-        </w:rPr>
-        <w:t xml:space="preserve"> i upravljanje </w:t>
-      </w:r>
-      <w:r>
-        <w:rPr>
-          <w:sz w:val="28"/>
-          <w:szCs w:val="28"/>
-        </w:rPr>
-        <w:t>svi</w:t>
-      </w:r>
-      <w:r>
-        <w:rPr>
-          <w:sz w:val="28"/>
-          <w:szCs w:val="28"/>
-        </w:rPr>
-        <w:t xml:space="preserve">m </w:t>
-      </w:r>
-      <w:r>
-        <w:rPr>
-          <w:sz w:val="28"/>
-          <w:szCs w:val="28"/>
-        </w:rPr>
-        <w:t>otvoren</w:t>
-      </w:r>
-      <w:r>
-        <w:rPr>
-          <w:sz w:val="28"/>
-          <w:szCs w:val="28"/>
-        </w:rPr>
-        <w:t>im</w:t>
-      </w:r>
-      <w:r>
-        <w:rPr>
-          <w:sz w:val="28"/>
-          <w:szCs w:val="28"/>
-        </w:rPr>
-        <w:t xml:space="preserve"> narudžb</w:t>
-      </w:r>
-      <w:r>
-        <w:rPr>
-          <w:sz w:val="28"/>
-          <w:szCs w:val="28"/>
-        </w:rPr>
-        <w:t>ama</w:t>
-      </w:r>
-      <w:r>
-        <w:rPr>
-          <w:sz w:val="28"/>
-          <w:szCs w:val="28"/>
-        </w:rPr>
-        <w:t xml:space="preserve"> s detaljima na </w:t>
-      </w:r>
-      <w:r>
-        <w:rPr>
-          <w:sz w:val="28"/>
-          <w:szCs w:val="28"/>
-        </w:rPr>
-        <w:t>desktop</w:t>
-      </w:r>
-      <w:r>
-        <w:rPr>
-          <w:sz w:val="28"/>
-          <w:szCs w:val="28"/>
-        </w:rPr>
-        <w:t xml:space="preserve"> aplikaciji kako bi mogl</w:t>
-      </w:r>
-      <w:r>
-        <w:rPr>
-          <w:sz w:val="28"/>
-          <w:szCs w:val="28"/>
-        </w:rPr>
-        <w:t>i</w:t>
-      </w:r>
-      <w:r>
-        <w:rPr>
-          <w:sz w:val="28"/>
-          <w:szCs w:val="28"/>
-        </w:rPr>
-        <w:t xml:space="preserve"> efikasno pripremati jela.</w:t>
-      </w:r>
-      <w:r>
-        <w:rPr>
-          <w:sz w:val="28"/>
-          <w:szCs w:val="28"/>
-        </w:rPr>
-        <w:t xml:space="preserve"> Ovaj zahtjev je iznimno visokog prioriteta.</w:t>
-      </w:r>
-    </w:p>
-    <w:p>
-      <w:pPr>
-        <w:pStyle w:val="Naslov3"/>
-        <w:rPr>
-          <w:sz w:val="32"/>
-          <w:szCs w:val="32"/>
-        </w:rPr>
-      </w:pPr>
-      <w:bookmarkStart w:id="16" w:name="_Toc193828048"/>
-      <w:r>
-        <w:rPr>
-          <w:sz w:val="32"/>
-          <w:szCs w:val="32"/>
-        </w:rPr>
-        <w:t>Mogućnost</w:t>
-      </w:r>
-      <w:r>
-        <w:rPr>
-          <w:sz w:val="32"/>
-          <w:szCs w:val="32"/>
-        </w:rPr>
-        <w:t xml:space="preserve"> online rezervacija</w:t>
-      </w:r>
-      <w:bookmarkEnd w:id="16"/>
-      <w:r>
-        <w:rPr>
-          <w:sz w:val="32"/>
-          <w:szCs w:val="32"/>
-        </w:rPr>
-        <w:t xml:space="preserve"> </w:t>
-      </w:r>
-    </w:p>
-    <w:p>
-      <w:pPr>
-        <w:ind w:firstLine="708"/>
-        <w:rPr>
-          <w:sz w:val="28"/>
-          <w:szCs w:val="28"/>
-        </w:rPr>
-      </w:pPr>
-      <w:r>
-        <w:rPr>
-          <w:sz w:val="28"/>
-          <w:szCs w:val="28"/>
-        </w:rPr>
-        <w:t>Gostima se treba</w:t>
-      </w:r>
-      <w:r>
-        <w:rPr>
-          <w:sz w:val="28"/>
-          <w:szCs w:val="28"/>
-        </w:rPr>
-        <w:t xml:space="preserve"> omogućiti jedinstveno web sučelje preko kojeg mogu jednostavnim putem rezervirati svoje mjesto te imati uvid</w:t>
-      </w:r>
-      <w:r>
-        <w:rPr>
-          <w:sz w:val="28"/>
-          <w:szCs w:val="28"/>
-        </w:rPr>
-        <w:t xml:space="preserve"> u</w:t>
-      </w:r>
-      <w:r>
-        <w:rPr>
-          <w:sz w:val="28"/>
-          <w:szCs w:val="28"/>
-        </w:rPr>
-        <w:t xml:space="preserve"> jelovnik i cjenik.</w:t>
-      </w:r>
-      <w:r>
-        <w:rPr>
-          <w:sz w:val="28"/>
-          <w:szCs w:val="28"/>
-        </w:rPr>
-        <w:t xml:space="preserve"> Prioritet zahtjeva je visok.</w:t>
-      </w:r>
-    </w:p>
-    <w:p>
-      <w:pPr>
-        <w:pStyle w:val="Naslov3"/>
-        <w:rPr>
-          <w:sz w:val="32"/>
-          <w:szCs w:val="32"/>
-        </w:rPr>
-      </w:pPr>
-      <w:bookmarkStart w:id="17" w:name="_Toc193828049"/>
-      <w:r>
-        <w:rPr>
-          <w:sz w:val="32"/>
-          <w:szCs w:val="32"/>
-        </w:rPr>
-        <w:t>Pristup podacima poslovanja</w:t>
-      </w:r>
-      <w:bookmarkEnd w:id="17"/>
-    </w:p>
-    <w:p>
-      <w:pPr>
-        <w:ind w:firstLine="708"/>
-        <w:rPr>
-          <w:sz w:val="28"/>
-          <w:szCs w:val="28"/>
-        </w:rPr>
-      </w:pPr>
-      <w:r>
-        <w:rPr>
-          <w:sz w:val="28"/>
-          <w:szCs w:val="28"/>
-        </w:rPr>
-        <w:t>Vlasnicima ili voditeljima prodaje se mora omogućiti da sustav automatski prikuplja i pohranjuje podatke o poslovanju prikupljati te da se na upit vlasnika prikažu. Time se olakšava donošenje strateških poslovnih odluka. Zahtjev ima nizak prioritet.</w:t>
-      </w:r>
-    </w:p>
-    <w:p>
-      <w:pPr>
-        <w:pStyle w:val="Naslov2"/>
-        <w:rPr>
-          <w:sz w:val="36"/>
-          <w:szCs w:val="36"/>
-        </w:rPr>
-      </w:pPr>
-      <w:bookmarkStart w:id="18" w:name="_Toc193828050"/>
-      <w:r>
-        <w:rPr>
-          <w:sz w:val="36"/>
-          <w:szCs w:val="36"/>
-        </w:rPr>
-        <w:t>Funkcionalni zahtjevi</w:t>
-      </w:r>
-      <w:bookmarkEnd w:id="18"/>
-    </w:p>
-    <w:p>
-      <w:pPr>
-        <w:pStyle w:val="Naslov3"/>
-        <w:rPr>
-          <w:sz w:val="32"/>
-          <w:szCs w:val="32"/>
-        </w:rPr>
-      </w:pPr>
-      <w:bookmarkStart w:id="19" w:name="_Toc193828051"/>
-      <w:r>
-        <w:rPr>
-          <w:sz w:val="32"/>
-          <w:szCs w:val="32"/>
-        </w:rPr>
-        <w:t>Prijava u sustav</w:t>
-      </w:r>
-      <w:bookmarkEnd w:id="19"/>
-    </w:p>
-    <w:p>
-      <w:pPr>
-        <w:ind w:firstLine="708"/>
-        <w:rPr>
-          <w:sz w:val="28"/>
-          <w:szCs w:val="28"/>
-        </w:rPr>
-      </w:pPr>
-      <w:r>
-        <w:rPr>
-          <w:sz w:val="28"/>
-          <w:szCs w:val="28"/>
-        </w:rPr>
-        <w:t>Svaki zaposlenik se može prijaviti u sustav.</w:t>
-      </w:r>
-      <w:r>
-        <w:rPr>
-          <w:sz w:val="28"/>
-          <w:szCs w:val="28"/>
-        </w:rPr>
-        <w:t xml:space="preserve"> </w:t>
-      </w:r>
-      <w:r>
-        <w:rPr>
-          <w:sz w:val="28"/>
-          <w:szCs w:val="28"/>
-        </w:rPr>
-        <w:t xml:space="preserve">Korištenje sustava nije moguće bez uspješne prijave koja osigurava odgovarajuća prava pristupa ovisno o ulozi zaposlenika. Iz tog razloga </w:t>
-      </w:r>
-      <w:r>
-        <w:rPr>
-          <w:sz w:val="28"/>
-          <w:szCs w:val="28"/>
-        </w:rPr>
-        <w:t>prioritet</w:t>
-      </w:r>
-      <w:r>
-        <w:rPr>
-          <w:sz w:val="28"/>
-          <w:szCs w:val="28"/>
-        </w:rPr>
-        <w:t xml:space="preserve"> ovog zahtjeva</w:t>
-      </w:r>
-      <w:r>
-        <w:rPr>
-          <w:sz w:val="28"/>
-          <w:szCs w:val="28"/>
-        </w:rPr>
-        <w:t xml:space="preserve"> je visok</w:t>
-      </w:r>
-      <w:r>
-        <w:rPr>
-          <w:sz w:val="28"/>
-          <w:szCs w:val="28"/>
-        </w:rPr>
-        <w:t>.</w:t>
-      </w:r>
-    </w:p>
-    <w:p>
-      <w:pPr>
-        <w:pStyle w:val="Naslov3"/>
-        <w:rPr>
-          <w:sz w:val="32"/>
-          <w:szCs w:val="32"/>
-        </w:rPr>
-      </w:pPr>
-      <w:bookmarkStart w:id="20" w:name="_Toc193828052"/>
-      <w:r>
-        <w:rPr>
-          <w:sz w:val="32"/>
-          <w:szCs w:val="32"/>
-        </w:rPr>
-        <w:lastRenderedPageBreak/>
-        <w:t>Dodavanje novih zaposlenika u sustav</w:t>
-      </w:r>
-      <w:bookmarkEnd w:id="20"/>
-    </w:p>
-    <w:p>
-      <w:pPr>
-        <w:ind w:firstLine="708"/>
-        <w:rPr>
-          <w:rFonts w:ascii="Arial" w:hAnsi="Arial" w:cs="Arial"/>
-          <w:b/>
-          <w:bCs/>
-          <w:sz w:val="32"/>
-          <w:szCs w:val="32"/>
-        </w:rPr>
-      </w:pPr>
-      <w:r>
-        <w:rPr>
-          <w:sz w:val="28"/>
-          <w:szCs w:val="28"/>
-        </w:rPr>
-        <w:t>Sustav mora omogućiti dodavanje novih zaposlenika, uređivanje postojećih podataka i deaktivaciju računa zaposlenika koji više ne rade u objektu. Prioritet ovog zahtjeva je visok.</w:t>
-      </w:r>
-    </w:p>
-    <w:p>
-      <w:pPr>
-        <w:pStyle w:val="Naslov3"/>
-        <w:rPr>
-          <w:sz w:val="32"/>
-          <w:szCs w:val="32"/>
-        </w:rPr>
-      </w:pPr>
-      <w:bookmarkStart w:id="21" w:name="_Toc193828053"/>
-      <w:r>
-        <w:rPr>
-          <w:sz w:val="32"/>
-          <w:szCs w:val="32"/>
-        </w:rPr>
-        <w:t xml:space="preserve">Stvaranje narudžbe </w:t>
-      </w:r>
-      <w:r>
-        <w:rPr>
-          <w:sz w:val="32"/>
-          <w:szCs w:val="32"/>
-        </w:rPr>
-        <w:t>za pripremu</w:t>
-      </w:r>
-      <w:bookmarkEnd w:id="21"/>
-    </w:p>
-    <w:p>
-      <w:pPr>
-        <w:ind w:firstLine="708"/>
-        <w:rPr>
-          <w:b/>
-          <w:bCs/>
-          <w:sz w:val="28"/>
-          <w:szCs w:val="28"/>
-        </w:rPr>
-      </w:pPr>
-      <w:r>
-        <w:rPr>
-          <w:sz w:val="28"/>
-          <w:szCs w:val="28"/>
-        </w:rPr>
-        <w:t xml:space="preserve">Sustav mora omogućiti konobarima brz i jednostavan unos narudžbi putem mobilne aplikacije, s </w:t>
-      </w:r>
-      <w:r>
-        <w:rPr>
-          <w:sz w:val="28"/>
-          <w:szCs w:val="28"/>
-        </w:rPr>
-        <w:t>trenutačnim</w:t>
-      </w:r>
-      <w:r>
-        <w:rPr>
-          <w:sz w:val="28"/>
-          <w:szCs w:val="28"/>
-        </w:rPr>
-        <w:t xml:space="preserve"> </w:t>
-      </w:r>
-      <w:r>
-        <w:rPr>
-          <w:sz w:val="28"/>
-          <w:szCs w:val="28"/>
-        </w:rPr>
-        <w:t>prijenosom informacija kuhinji. Narudžbe moraju sadržavati detalje o jelu, količini, posebnim zahtjevima i broju stola. Prioritet zahtjeva je visok.</w:t>
-      </w:r>
-    </w:p>
-    <w:p>
-      <w:pPr>
-        <w:pStyle w:val="Naslov3"/>
-        <w:rPr>
-          <w:sz w:val="32"/>
-          <w:szCs w:val="32"/>
-        </w:rPr>
-      </w:pPr>
-      <w:r>
-        <w:rPr>
-          <w:rFonts w:ascii="Times New Roman" w:hAnsi="Times New Roman" w:cs="Times New Roman"/>
-          <w:b w:val="0"/>
-          <w:bCs w:val="0"/>
-        </w:rPr>
-        <w:t xml:space="preserve"> </w:t>
-      </w:r>
-      <w:bookmarkStart w:id="22" w:name="_Toc193828054"/>
-      <w:r>
-        <w:rPr>
-          <w:sz w:val="32"/>
-          <w:szCs w:val="32"/>
-        </w:rPr>
-        <w:t>Prikaz slobodnih stolova</w:t>
-      </w:r>
-      <w:bookmarkEnd w:id="22"/>
-    </w:p>
-    <w:p>
-      <w:pPr>
-        <w:ind w:firstLine="708"/>
-        <w:rPr>
-          <w:sz w:val="28"/>
-          <w:szCs w:val="28"/>
-        </w:rPr>
-      </w:pPr>
-      <w:r>
-        <w:rPr>
-          <w:sz w:val="28"/>
-          <w:szCs w:val="28"/>
-        </w:rPr>
-        <w:t xml:space="preserve">Sustav mora pružati u vizualni prikaz </w:t>
-      </w:r>
-      <w:r>
-        <w:rPr>
-          <w:sz w:val="28"/>
-          <w:szCs w:val="28"/>
-        </w:rPr>
-        <w:t>trenutačno</w:t>
-      </w:r>
-      <w:r>
-        <w:rPr>
-          <w:sz w:val="28"/>
-          <w:szCs w:val="28"/>
-        </w:rPr>
-        <w:t xml:space="preserve"> </w:t>
-      </w:r>
-      <w:r>
-        <w:rPr>
-          <w:sz w:val="28"/>
-          <w:szCs w:val="28"/>
-        </w:rPr>
-        <w:t>zauzetih i slobodnih stolova, s informacijama o broju mjesta i očekivanom vremenu oslobađanja za zauzete stolove. Stoga prioritet je srednji.</w:t>
-      </w:r>
-    </w:p>
-    <w:p>
-      <w:pPr>
-        <w:pStyle w:val="Naslov3"/>
-        <w:rPr>
-          <w:sz w:val="32"/>
-          <w:szCs w:val="32"/>
-        </w:rPr>
-      </w:pPr>
-      <w:bookmarkStart w:id="23" w:name="_Toc193828055"/>
-      <w:r>
-        <w:rPr>
-          <w:sz w:val="32"/>
-          <w:szCs w:val="32"/>
-        </w:rPr>
-        <w:t>Kontaktiranje dobavljača namirnica</w:t>
-      </w:r>
-      <w:bookmarkEnd w:id="23"/>
-    </w:p>
-    <w:p>
-      <w:pPr>
-        <w:ind w:firstLine="708"/>
-        <w:rPr>
-          <w:rFonts w:ascii="Arial" w:hAnsi="Arial" w:cs="Arial"/>
-          <w:b/>
-          <w:bCs/>
-          <w:sz w:val="32"/>
-          <w:szCs w:val="32"/>
-        </w:rPr>
-      </w:pPr>
-      <w:r>
-        <w:rPr>
-          <w:sz w:val="28"/>
-          <w:szCs w:val="28"/>
-        </w:rPr>
-        <w:t>Sustav mora omogućiti praćenje stanja zaliha namirnica, uz automatsko slanje zahtjeva za narudžbu dobavljačima putem e-maila kada količine padnu ispod prethodno definiranih razina. Također, sustav mora bilježiti povijest narudžbi i omogućiti unos novih te ručno podešavanje graničnih vrijednosti za svaku namirnice. Prioritet ovog zahtjeva je nizak,</w:t>
-      </w:r>
-    </w:p>
-    <w:p>
-      <w:pPr>
-        <w:pStyle w:val="Naslov3"/>
-        <w:rPr>
-          <w:sz w:val="32"/>
-          <w:szCs w:val="32"/>
-        </w:rPr>
-      </w:pPr>
-      <w:bookmarkStart w:id="24" w:name="_Toc193828056"/>
-      <w:r>
-        <w:rPr>
-          <w:sz w:val="32"/>
-          <w:szCs w:val="32"/>
-        </w:rPr>
-        <w:t>Automatsku sinkronizaciju narudžbe i izdavanje računa</w:t>
-      </w:r>
-      <w:bookmarkEnd w:id="24"/>
-    </w:p>
-    <w:p>
-      <w:pPr>
-        <w:ind w:firstLine="708"/>
-        <w:rPr>
-          <w:sz w:val="28"/>
-          <w:szCs w:val="28"/>
-        </w:rPr>
-      </w:pPr>
-      <w:r>
-        <w:rPr>
-          <w:sz w:val="28"/>
-          <w:szCs w:val="28"/>
-        </w:rPr>
-        <w:t xml:space="preserve">Sustav mora sinkronizirati sve narudžbe za pojedini stol te omogućiti izdavanje računa </w:t>
-      </w:r>
-      <w:r>
-        <w:rPr>
-          <w:sz w:val="28"/>
-          <w:szCs w:val="28"/>
-        </w:rPr>
-        <w:t>u</w:t>
-      </w:r>
-      <w:r>
-        <w:rPr>
-          <w:sz w:val="28"/>
-          <w:szCs w:val="28"/>
-        </w:rPr>
-        <w:t xml:space="preserve"> </w:t>
-      </w:r>
-      <w:r>
-        <w:rPr>
-          <w:sz w:val="28"/>
-          <w:szCs w:val="28"/>
-        </w:rPr>
-        <w:t xml:space="preserve">nekoliko </w:t>
-      </w:r>
-      <w:r>
-        <w:rPr>
-          <w:sz w:val="28"/>
-          <w:szCs w:val="28"/>
-        </w:rPr>
-        <w:t>kliko</w:t>
-      </w:r>
-      <w:r>
-        <w:rPr>
-          <w:sz w:val="28"/>
-          <w:szCs w:val="28"/>
-        </w:rPr>
-        <w:t>va</w:t>
-      </w:r>
-      <w:r>
-        <w:rPr>
-          <w:sz w:val="28"/>
-          <w:szCs w:val="28"/>
-        </w:rPr>
-        <w:t xml:space="preserve">. Račun mora sadržavati sve naručene stavke s količinama, pojedinačnim cijenama i ukupnim iznosom, uz mogućnost </w:t>
-      </w:r>
-      <w:r>
-        <w:rPr>
-          <w:sz w:val="28"/>
-          <w:szCs w:val="28"/>
-        </w:rPr>
-        <w:t>podjele</w:t>
-      </w:r>
-      <w:r>
-        <w:rPr>
-          <w:sz w:val="28"/>
-          <w:szCs w:val="28"/>
-        </w:rPr>
-        <w:t xml:space="preserve"> računa prema potrebi. </w:t>
-      </w:r>
-      <w:r>
-        <w:rPr>
-          <w:sz w:val="28"/>
-          <w:szCs w:val="28"/>
-        </w:rPr>
-        <w:t>Ova funkcionalnost je iznimno bitna za rad ugostiteljskog objekta stoga ima visoki prioritet.</w:t>
-      </w:r>
-    </w:p>
-    <w:p>
-      <w:pPr>
-        <w:pStyle w:val="Naslov3"/>
-        <w:rPr>
-          <w:sz w:val="32"/>
-          <w:szCs w:val="32"/>
-        </w:rPr>
-      </w:pPr>
-      <w:bookmarkStart w:id="25" w:name="_Toc193828057"/>
-      <w:r>
-        <w:rPr>
-          <w:sz w:val="32"/>
-          <w:szCs w:val="32"/>
-        </w:rPr>
-        <w:t>Upravljanje rezervacijama</w:t>
-      </w:r>
-      <w:bookmarkEnd w:id="25"/>
-    </w:p>
-    <w:p>
-      <w:pPr>
-        <w:ind w:firstLine="708"/>
-        <w:rPr>
-          <w:sz w:val="28"/>
-          <w:szCs w:val="28"/>
-        </w:rPr>
-      </w:pPr>
-      <w:r>
-        <w:rPr>
-          <w:sz w:val="28"/>
-          <w:szCs w:val="28"/>
-        </w:rPr>
-        <w:t>Sustav mora omogućiti zaprimanje online rezervacija zatraženih putem web sučelja, te gostu e-mailom potvrditi dostupnost termina. Prioritet zahtjeva je visok.</w:t>
-      </w:r>
-    </w:p>
-    <w:p>
-      <w:pPr>
-        <w:pStyle w:val="Naslov2"/>
-        <w:rPr>
-          <w:sz w:val="36"/>
-          <w:szCs w:val="36"/>
-        </w:rPr>
-      </w:pPr>
-      <w:bookmarkStart w:id="26" w:name="_Toc193828058"/>
-      <w:r>
-        <w:rPr>
-          <w:sz w:val="36"/>
-          <w:szCs w:val="36"/>
-        </w:rPr>
-        <w:t>Nefunkcionalni zahtjevi</w:t>
-      </w:r>
-      <w:bookmarkEnd w:id="26"/>
-    </w:p>
-    <w:p>
-      <w:pPr>
-        <w:pStyle w:val="Naslov3"/>
-        <w:rPr>
-          <w:sz w:val="32"/>
-          <w:szCs w:val="32"/>
-        </w:rPr>
-      </w:pPr>
-      <w:bookmarkStart w:id="27" w:name="_Toc193828059"/>
-      <w:r>
-        <w:rPr>
-          <w:sz w:val="32"/>
-          <w:szCs w:val="32"/>
-        </w:rPr>
-        <w:t xml:space="preserve">Pouzdanost i </w:t>
-      </w:r>
-      <w:bookmarkEnd w:id="27"/>
-      <w:r>
-        <w:rPr>
-          <w:sz w:val="32"/>
-          <w:szCs w:val="32"/>
-        </w:rPr>
-        <w:t>performanse sustava</w:t>
-      </w:r>
-    </w:p>
-    <w:p>
-      <w:pPr>
-        <w:ind w:firstLine="708"/>
-        <w:rPr>
-          <w:sz w:val="28"/>
-          <w:szCs w:val="28"/>
-        </w:rPr>
-      </w:pPr>
-      <w:r>
-        <w:rPr>
-          <w:sz w:val="28"/>
-          <w:szCs w:val="28"/>
-        </w:rPr>
-        <w:t xml:space="preserve">Sustav mora osigurati MTTF (engl. </w:t>
-      </w:r>
-      <w:proofErr w:type="spellStart"/>
-      <w:r>
-        <w:rPr>
-          <w:i/>
-          <w:iCs/>
-          <w:sz w:val="28"/>
-          <w:szCs w:val="28"/>
-        </w:rPr>
-        <w:t>Mean</w:t>
-      </w:r>
-      <w:proofErr w:type="spellEnd"/>
-      <w:r>
-        <w:rPr>
-          <w:i/>
-          <w:iCs/>
-          <w:sz w:val="28"/>
-          <w:szCs w:val="28"/>
-        </w:rPr>
-        <w:t xml:space="preserve"> Time To </w:t>
-      </w:r>
-      <w:proofErr w:type="spellStart"/>
-      <w:r>
-        <w:rPr>
-          <w:i/>
-          <w:iCs/>
-          <w:sz w:val="28"/>
-          <w:szCs w:val="28"/>
-        </w:rPr>
-        <w:t>Failure</w:t>
-      </w:r>
-      <w:proofErr w:type="spellEnd"/>
-      <w:r>
-        <w:rPr>
-          <w:sz w:val="28"/>
-          <w:szCs w:val="28"/>
-        </w:rPr>
-        <w:t xml:space="preserve">) ne manji od </w:t>
-      </w:r>
-      <w:r>
-        <w:rPr>
-          <w:sz w:val="28"/>
-          <w:szCs w:val="28"/>
-        </w:rPr>
-        <w:t>2500</w:t>
-      </w:r>
-      <w:r>
-        <w:rPr>
-          <w:sz w:val="28"/>
-          <w:szCs w:val="28"/>
-        </w:rPr>
-        <w:t xml:space="preserve"> sati rada. Također, sustav mora podržavati istovremeni rad većeg broja korisnika bez smanjenja performansi. Stoga je prioritet tog zahtjeva visok.</w:t>
-      </w:r>
-    </w:p>
-    <w:p>
-      <w:pPr>
-        <w:pStyle w:val="Naslov3"/>
-        <w:rPr>
-          <w:sz w:val="32"/>
-          <w:szCs w:val="32"/>
-        </w:rPr>
-      </w:pPr>
-      <w:r>
-        <w:rPr>
-          <w:sz w:val="32"/>
-          <w:szCs w:val="32"/>
-        </w:rPr>
-        <w:lastRenderedPageBreak/>
-        <w:t>Sigurnost podatka</w:t>
-      </w:r>
-    </w:p>
-    <w:p>
-      <w:pPr>
-        <w:ind w:firstLine="708"/>
-        <w:rPr>
-          <w:rFonts w:ascii="Arial" w:hAnsi="Arial" w:cs="Arial"/>
-          <w:b/>
-          <w:bCs/>
-          <w:sz w:val="32"/>
-          <w:szCs w:val="32"/>
-        </w:rPr>
-      </w:pPr>
-      <w:r>
-        <w:rPr>
-          <w:sz w:val="28"/>
-          <w:szCs w:val="28"/>
-        </w:rPr>
-        <w:t>Sustav mora osigurati sigurnost podataka svih zaposlenika i gostiju primjenom enkripcije osjetljivih informacija, autentifikacije korisnika te redovitih sigurnosnih kopija podataka.</w:t>
-      </w:r>
-      <w:r>
-        <w:rPr>
-          <w:sz w:val="28"/>
-          <w:szCs w:val="28"/>
-        </w:rPr>
-        <w:t xml:space="preserve"> Prioritet zahtjeva je </w:t>
-      </w:r>
-      <w:r>
-        <w:rPr>
-          <w:sz w:val="28"/>
-          <w:szCs w:val="28"/>
-        </w:rPr>
-        <w:t>visok</w:t>
-      </w:r>
-      <w:r>
-        <w:rPr>
-          <w:sz w:val="28"/>
-          <w:szCs w:val="28"/>
-        </w:rPr>
-        <w:t>.</w:t>
-      </w:r>
-    </w:p>
-    <w:p>
-      <w:pPr>
-        <w:pStyle w:val="Naslov3"/>
-        <w:rPr>
-          <w:sz w:val="32"/>
-          <w:szCs w:val="32"/>
-        </w:rPr>
-      </w:pPr>
-      <w:bookmarkStart w:id="28" w:name="_Toc193828061"/>
-      <w:r>
-        <w:rPr>
-          <w:sz w:val="32"/>
-          <w:szCs w:val="32"/>
-        </w:rPr>
-        <w:t>Podrška za više jezika</w:t>
-      </w:r>
-      <w:bookmarkEnd w:id="28"/>
-    </w:p>
-    <w:p>
-      <w:pPr>
-        <w:ind w:firstLine="708"/>
-        <w:rPr>
-          <w:sz w:val="28"/>
-          <w:szCs w:val="28"/>
-        </w:rPr>
-      </w:pPr>
-      <w:r>
-        <w:rPr>
-          <w:sz w:val="28"/>
-          <w:szCs w:val="28"/>
-        </w:rPr>
-        <w:t xml:space="preserve">Sustav zbog velikog broja stranih radnika i gostiju mora podržavati višejezično sučelje s </w:t>
-      </w:r>
-      <w:r>
-        <w:rPr>
-          <w:sz w:val="28"/>
-          <w:szCs w:val="28"/>
-        </w:rPr>
-        <w:t>trenutačno</w:t>
-      </w:r>
-      <w:r>
-        <w:rPr>
-          <w:sz w:val="28"/>
-          <w:szCs w:val="28"/>
-        </w:rPr>
-        <w:t xml:space="preserve">m </w:t>
-      </w:r>
-      <w:r>
-        <w:rPr>
-          <w:sz w:val="28"/>
-          <w:szCs w:val="28"/>
-        </w:rPr>
-        <w:t>implementacijom hrvatskog i engleskog jezika, te mogućnošću dodavanja novih jezika u budućnosti. Prioritet ovog zahtjeva je nizak.</w:t>
-      </w:r>
-    </w:p>
     <w:sectPr>
+      <w:headerReference w:type="default" r:id="rId22"/>
+      <w:footerReference w:type="default" r:id="rId23"/>
       <w:pgSz w:w="11906" w:h="16838"/>
       <w:pgMar w:top="1417" w:right="1417" w:bottom="1417" w:left="1417" w:header="708" w:footer="708" w:gutter="0"/>
       <w:cols w:space="708"/>
@@ -5723,43 +2747,52 @@
   <w:p>
     <w:pPr>
       <w:pStyle w:val="Podnoje"/>
-      <w:framePr w:wrap="around" w:vAnchor="text" w:hAnchor="margin" w:xAlign="right" w:y="1"/>
-      <w:rPr>
-        <w:rStyle w:val="Brojstranice"/>
-      </w:rPr>
+      <w:jc w:val="right"/>
     </w:pPr>
-    <w:r>
-      <w:rPr>
-        <w:rStyle w:val="Brojstranice"/>
-      </w:rPr>
-      <w:fldChar w:fldCharType="begin"/>
-    </w:r>
-    <w:r>
-      <w:rPr>
-        <w:rStyle w:val="Brojstranice"/>
-      </w:rPr>
-      <w:instrText xml:space="preserve">PAGE  </w:instrText>
-    </w:r>
-    <w:r>
-      <w:rPr>
-        <w:rStyle w:val="Brojstranice"/>
-      </w:rPr>
-      <w:fldChar w:fldCharType="separate"/>
-    </w:r>
-    <w:r>
-      <w:rPr>
-        <w:rStyle w:val="Brojstranice"/>
-        <w:noProof/>
-      </w:rPr>
-      <w:t>1</w:t>
-    </w:r>
-    <w:r>
-      <w:rPr>
-        <w:rStyle w:val="Brojstranice"/>
-      </w:rPr>
-      <w:fldChar w:fldCharType="end"/>
-    </w:r>
   </w:p>
+  <w:p>
+    <w:pPr>
+      <w:pStyle w:val="Podnoje"/>
+      <w:ind w:right="360"/>
+    </w:pPr>
+  </w:p>
+</w:ftr>
+</file>
+
+<file path=word/footer3.xml><?xml version="1.0" encoding="utf-8"?>
+<w:ftr xmlns:wpc="http://schemas.microsoft.com/office/word/2010/wordprocessingCanvas" xmlns:cx="http://schemas.microsoft.com/office/drawing/2014/chartex" xmlns:cx1="http://schemas.microsoft.com/office/drawing/2015/9/8/chartex" xmlns:cx2="http://schemas.microsoft.com/office/drawing/2015/10/21/chartex" xmlns:cx3="http://schemas.microsoft.com/office/drawing/2016/5/9/chartex" xmlns:cx4="http://schemas.microsoft.com/office/drawing/2016/5/10/chartex" xmlns:cx5="http://schemas.microsoft.com/office/drawing/2016/5/11/chartex" xmlns:cx6="http://schemas.microsoft.com/office/drawing/2016/5/12/chartex" xmlns:cx7="http://schemas.microsoft.com/office/drawing/2016/5/13/chartex" xmlns:cx8="http://schemas.microsoft.com/office/drawing/2016/5/14/chartex" xmlns:mc="http://schemas.openxmlformats.org/markup-compatibility/2006" xmlns:aink="http://schemas.microsoft.com/office/drawing/2016/ink" xmlns:am3d="http://schemas.microsoft.com/office/drawing/2017/model3d" xmlns:o="urn:schemas-microsoft-com:office:office" xmlns:oel="http://schemas.microsoft.com/office/2019/extlst" xmlns:r="http://schemas.openxmlformats.org/officeDocument/2006/relationships" xmlns:m="http://schemas.openxmlformats.org/officeDocument/2006/math" xmlns:v="urn:schemas-microsoft-com:vml" xmlns:wp14="http://schemas.microsoft.com/office/word/2010/wordprocessingDrawing" xmlns:wp="http://schemas.openxmlformats.org/drawingml/2006/wordprocessingDrawing" xmlns:w10="urn:schemas-microsoft-com:office:word" xmlns:w="http://schemas.openxmlformats.org/wordprocessingml/2006/main" xmlns:w14="http://schemas.microsoft.com/office/word/2010/wordml" xmlns:w15="http://schemas.microsoft.com/office/word/2012/wordml" xmlns:w16cex="http://schemas.microsoft.com/office/word/2018/wordml/cex" xmlns:w16cid="http://schemas.microsoft.com/office/word/2016/wordml/cid" xmlns:w16="http://schemas.microsoft.com/office/word/2018/wordml" xmlns:w16du="http://schemas.microsoft.com/office/word/2023/wordml/word16du" xmlns:w16sdtdh="http://schemas.microsoft.com/office/word/2020/wordml/sdtdatahash" xmlns:w16sdtfl="http://schemas.microsoft.com/office/word/2024/wordml/sdtformatlock" xmlns:w16se="http://schemas.microsoft.com/office/word/2015/wordml/symex" xmlns:wpg="http://schemas.microsoft.com/office/word/2010/wordprocessingGroup" xmlns:wpi="http://schemas.microsoft.com/office/word/2010/wordprocessingInk" xmlns:wne="http://schemas.microsoft.com/office/word/2006/wordml" xmlns:wps="http://schemas.microsoft.com/office/word/2010/wordprocessingShape" mc:Ignorable="w14 w15 w16se w16cid w16 w16cex w16sdtdh w16sdtfl w16du wp14">
+  <w:sdt>
+    <w:sdtPr>
+      <w:id w:val="940266038"/>
+      <w:docPartObj>
+        <w:docPartGallery w:val="Page Numbers (Bottom of Page)"/>
+        <w:docPartUnique/>
+      </w:docPartObj>
+    </w:sdtPr>
+    <w:sdtContent>
+      <w:p>
+        <w:pPr>
+          <w:pStyle w:val="Podnoje"/>
+          <w:jc w:val="right"/>
+        </w:pPr>
+        <w:r>
+          <w:fldChar w:fldCharType="begin"/>
+        </w:r>
+        <w:r>
+          <w:instrText>PAGE   \* MERGEFORMAT</w:instrText>
+        </w:r>
+        <w:r>
+          <w:fldChar w:fldCharType="separate"/>
+        </w:r>
+        <w:r>
+          <w:t>2</w:t>
+        </w:r>
+        <w:r>
+          <w:fldChar w:fldCharType="end"/>
+        </w:r>
+      </w:p>
+    </w:sdtContent>
+  </w:sdt>
   <w:p>
     <w:pPr>
       <w:pStyle w:val="Podnoje"/>
@@ -5794,6 +2827,16 @@
 </w:footnotes>
 </file>
 
+<file path=word/header1.xml><?xml version="1.0" encoding="utf-8"?>
+<w:hdr xmlns:wpc="http://schemas.microsoft.com/office/word/2010/wordprocessingCanvas" xmlns:cx="http://schemas.microsoft.com/office/drawing/2014/chartex" xmlns:cx1="http://schemas.microsoft.com/office/drawing/2015/9/8/chartex" xmlns:cx2="http://schemas.microsoft.com/office/drawing/2015/10/21/chartex" xmlns:cx3="http://schemas.microsoft.com/office/drawing/2016/5/9/chartex" xmlns:cx4="http://schemas.microsoft.com/office/drawing/2016/5/10/chartex" xmlns:cx5="http://schemas.microsoft.com/office/drawing/2016/5/11/chartex" xmlns:cx6="http://schemas.microsoft.com/office/drawing/2016/5/12/chartex" xmlns:cx7="http://schemas.microsoft.com/office/drawing/2016/5/13/chartex" xmlns:cx8="http://schemas.microsoft.com/office/drawing/2016/5/14/chartex" xmlns:mc="http://schemas.openxmlformats.org/markup-compatibility/2006" xmlns:aink="http://schemas.microsoft.com/office/drawing/2016/ink" xmlns:am3d="http://schemas.microsoft.com/office/drawing/2017/model3d" xmlns:o="urn:schemas-microsoft-com:office:office" xmlns:oel="http://schemas.microsoft.com/office/2019/extlst" xmlns:r="http://schemas.openxmlformats.org/officeDocument/2006/relationships" xmlns:m="http://schemas.openxmlformats.org/officeDocument/2006/math" xmlns:v="urn:schemas-microsoft-com:vml" xmlns:wp14="http://schemas.microsoft.com/office/word/2010/wordprocessingDrawing" xmlns:wp="http://schemas.openxmlformats.org/drawingml/2006/wordprocessingDrawing" xmlns:w10="urn:schemas-microsoft-com:office:word" xmlns:w="http://schemas.openxmlformats.org/wordprocessingml/2006/main" xmlns:w14="http://schemas.microsoft.com/office/word/2010/wordml" xmlns:w15="http://schemas.microsoft.com/office/word/2012/wordml" xmlns:w16cex="http://schemas.microsoft.com/office/word/2018/wordml/cex" xmlns:w16cid="http://schemas.microsoft.com/office/word/2016/wordml/cid" xmlns:w16="http://schemas.microsoft.com/office/word/2018/wordml" xmlns:w16du="http://schemas.microsoft.com/office/word/2023/wordml/word16du" xmlns:w16sdtdh="http://schemas.microsoft.com/office/word/2020/wordml/sdtdatahash" xmlns:w16sdtfl="http://schemas.microsoft.com/office/word/2024/wordml/sdtformatlock" xmlns:w16se="http://schemas.microsoft.com/office/word/2015/wordml/symex" xmlns:wpg="http://schemas.microsoft.com/office/word/2010/wordprocessingGroup" xmlns:wpi="http://schemas.microsoft.com/office/word/2010/wordprocessingInk" xmlns:wne="http://schemas.microsoft.com/office/word/2006/wordml" xmlns:wps="http://schemas.microsoft.com/office/word/2010/wordprocessingShape" mc:Ignorable="w14 w15 w16se w16cid w16 w16cex w16sdtdh w16sdtfl w16du wp14">
+  <w:p>
+    <w:pPr>
+      <w:pStyle w:val="Zaglavlje"/>
+    </w:pPr>
+  </w:p>
+</w:hdr>
+</file>
+
 <file path=word/numbering.xml><?xml version="1.0" encoding="utf-8"?>
 <w:numbering xmlns:wpc="http://schemas.microsoft.com/office/word/2010/wordprocessingCanvas" xmlns:cx="http://schemas.microsoft.com/office/drawing/2014/chartex" xmlns:cx1="http://schemas.microsoft.com/office/drawing/2015/9/8/chartex" xmlns:cx2="http://schemas.microsoft.com/office/drawing/2015/10/21/chartex" xmlns:cx3="http://schemas.microsoft.com/office/drawing/2016/5/9/chartex" xmlns:cx4="http://schemas.microsoft.com/office/drawing/2016/5/10/chartex" xmlns:cx5="http://schemas.microsoft.com/office/drawing/2016/5/11/chartex" xmlns:cx6="http://schemas.microsoft.com/office/drawing/2016/5/12/chartex" xmlns:cx7="http://schemas.microsoft.com/office/drawing/2016/5/13/chartex" xmlns:cx8="http://schemas.microsoft.com/office/drawing/2016/5/14/chartex" xmlns:mc="http://schemas.openxmlformats.org/markup-compatibility/2006" xmlns:aink="http://schemas.microsoft.com/office/drawing/2016/ink" xmlns:am3d="http://schemas.microsoft.com/office/drawing/2017/model3d" xmlns:o="urn:schemas-microsoft-com:office:office" xmlns:oel="http://schemas.microsoft.com/office/2019/extlst" xmlns:r="http://schemas.openxmlformats.org/officeDocument/2006/relationships" xmlns:m="http://schemas.openxmlformats.org/officeDocument/2006/math" xmlns:v="urn:schemas-microsoft-com:vml" xmlns:wp14="http://schemas.microsoft.com/office/word/2010/wordprocessingDrawing" xmlns:wp="http://schemas.openxmlformats.org/drawingml/2006/wordprocessingDrawing" xmlns:w10="urn:schemas-microsoft-com:office:word" xmlns:w="http://schemas.openxmlformats.org/wordprocessingml/2006/main" xmlns:w14="http://schemas.microsoft.com/office/word/2010/wordml" xmlns:w15="http://schemas.microsoft.com/office/word/2012/wordml" xmlns:w16cex="http://schemas.microsoft.com/office/word/2018/wordml/cex" xmlns:w16cid="http://schemas.microsoft.com/office/word/2016/wordml/cid" xmlns:w16="http://schemas.microsoft.com/office/word/2018/wordml" xmlns:w16du="http://schemas.microsoft.com/office/word/2023/wordml/word16du" xmlns:w16sdtdh="http://schemas.microsoft.com/office/word/2020/wordml/sdtdatahash" xmlns:w16sdtfl="http://schemas.microsoft.com/office/word/2024/wordml/sdtformatlock" xmlns:w16se="http://schemas.microsoft.com/office/word/2015/wordml/symex" xmlns:wpg="http://schemas.microsoft.com/office/word/2010/wordprocessingGroup" xmlns:wpi="http://schemas.microsoft.com/office/word/2010/wordprocessingInk" xmlns:wne="http://schemas.microsoft.com/office/word/2006/wordml" xmlns:wps="http://schemas.microsoft.com/office/word/2010/wordprocessingShape" mc:Ignorable="w14 w15 w16se w16cid w16 w16cex w16sdtdh w16sdtfl w16du wp14">
   <w:abstractNum w:abstractNumId="0" w15:restartNumberingAfterBreak="0">
@@ -7106,9 +4149,9 @@
       <w:lvlJc w:val="left"/>
       <w:pPr>
         <w:tabs>
-          <w:tab w:val="num" w:pos="432"/>
+          <w:tab w:val="num" w:pos="2417"/>
         </w:tabs>
-        <w:ind w:left="432" w:hanging="432"/>
+        <w:ind w:left="2417" w:hanging="432"/>
       </w:pPr>
       <w:rPr>
         <w:rFonts w:ascii="Arial" w:hAnsi="Arial" w:cs="Arial" w:hint="default"/>
@@ -9973,7 +7016,7 @@
     <w:lsdException w:name="footnote text" w:semiHidden="1" w:unhideWhenUsed="1"/>
     <w:lsdException w:name="annotation text" w:semiHidden="1" w:unhideWhenUsed="1"/>
     <w:lsdException w:name="header" w:semiHidden="1" w:unhideWhenUsed="1"/>
-    <w:lsdException w:name="footer" w:semiHidden="1" w:uiPriority="0" w:unhideWhenUsed="1"/>
+    <w:lsdException w:name="footer" w:semiHidden="1" w:unhideWhenUsed="1"/>
     <w:lsdException w:name="index heading" w:semiHidden="1" w:unhideWhenUsed="1"/>
     <w:lsdException w:name="caption" w:semiHidden="1" w:uiPriority="0" w:unhideWhenUsed="1" w:qFormat="1"/>
     <w:lsdException w:name="table of figures" w:semiHidden="1" w:unhideWhenUsed="1"/>
@@ -10346,7 +7389,7 @@
         <w:numId w:val="1"/>
       </w:numPr>
       <w:tabs>
-        <w:tab w:val="clear" w:pos="432"/>
+        <w:tab w:val="clear" w:pos="2417"/>
         <w:tab w:val="left" w:pos="567"/>
       </w:tabs>
       <w:spacing w:before="240" w:after="240"/>
@@ -10736,6 +7779,7 @@
     <w:name w:val="footer"/>
     <w:basedOn w:val="Normal"/>
     <w:link w:val="PodnojeChar"/>
+    <w:uiPriority w:val="99"/>
     <w:rsid w:val="00F024F7"/>
     <w:pPr>
       <w:tabs>
@@ -10748,6 +7792,7 @@
     <w:name w:val="Podnožje Char"/>
     <w:basedOn w:val="Zadanifontodlomka"/>
     <w:link w:val="Podnoje"/>
+    <w:uiPriority w:val="99"/>
     <w:rsid w:val="00F024F7"/>
     <w:rPr>
       <w:rFonts w:ascii="Times New Roman" w:eastAsia="Times New Roman" w:hAnsi="Times New Roman" w:cs="Times New Roman"/>

</xml_diff>